<commit_message>
Bibtex bibliography and in-text referencing working OK on Mac OS!
</commit_message>
<xml_diff>
--- a/Main_text.docx
+++ b/Main_text.docx
@@ -2,46 +2,88 @@
 <file path=word/document.xml><?xml version="1.0" encoding="utf-8"?>
 <w:document xmlns:w="http://schemas.openxmlformats.org/wordprocessingml/2006/main" xmlns:m="http://schemas.openxmlformats.org/officeDocument/2006/math" xmlns:r="http://schemas.openxmlformats.org/officeDocument/2006/relationships" xmlns:o="urn:schemas-microsoft-com:office:office" xmlns:v="urn:schemas-microsoft-com:vml" xmlns:w10="urn:schemas-microsoft-com:office:word" xmlns:a="http://schemas.openxmlformats.org/drawingml/2006/main" xmlns:pic="http://schemas.openxmlformats.org/drawingml/2006/picture" xmlns:wp="http://schemas.openxmlformats.org/drawingml/2006/wordprocessingDrawing">
   <w:body>
-    <w:bookmarkStart w:id="21" w:name="introduction"/>
     <w:p>
       <w:pPr>
         <w:pStyle w:val="Heading1"/>
       </w:pPr>
+      <w:bookmarkStart w:id="21" w:name="introduction"/>
+      <w:bookmarkEnd w:id="21"/>
       <w:r>
         <w:t xml:space="preserve">1. Introduction</w:t>
       </w:r>
     </w:p>
-    <w:bookmarkEnd w:id="21"/>
-    <w:p>
-      <w:r>
-        <w:t xml:space="preserve">This is the introduction of the text.</w:t>
-      </w:r>
-    </w:p>
-    <w:bookmarkStart w:id="22" w:name="methods"/>
+    <w:p>
+      <w:r>
+        <w:t xml:space="preserve">This is the introduction of the text. In fact, this is a random test of some stuff to do with a test bibliography what I just made</w:t>
+      </w:r>
+      <w:r>
+        <w:t xml:space="preserve"> </w:t>
+      </w:r>
+      <w:r>
+        <w:t xml:space="preserve">(Collins and Jones, 2009)</w:t>
+      </w:r>
+      <w:r>
+        <w:t xml:space="preserve">. This is a further test with two references</w:t>
+      </w:r>
+      <w:r>
+        <w:t xml:space="preserve"> </w:t>
+      </w:r>
+      <w:r>
+        <w:t xml:space="preserve">(Hooten and Hobbs, 2014; Martin, 2011)</w:t>
+      </w:r>
+      <w:r>
+        <w:t xml:space="preserve">. As Herborn et al.</w:t>
+      </w:r>
+      <w:r>
+        <w:t xml:space="preserve"> </w:t>
+      </w:r>
+      <w:r>
+        <w:t xml:space="preserve">(2014)</w:t>
+      </w:r>
+      <w:r>
+        <w:t xml:space="preserve"> </w:t>
+      </w:r>
+      <w:r>
+        <w:t xml:space="preserve">pointed out, tits are pretty cool. This is a great big long block of text with a hard return after</w:t>
+      </w:r>
+      <w:r>
+        <w:t xml:space="preserve"> </w:t>
+      </w:r>
+      <w:r>
+        <w:rPr>
+          <w:i/>
+        </w:rPr>
+        <w:t xml:space="preserve">this</w:t>
+      </w:r>
+      <w:r>
+        <w:t xml:space="preserve">. Some further text, after which I will attempt a page break.</w:t>
+      </w:r>
+    </w:p>
     <w:p>
       <w:pPr>
         <w:pStyle w:val="Heading1"/>
       </w:pPr>
+      <w:bookmarkStart w:id="22" w:name="methods"/>
+      <w:bookmarkEnd w:id="22"/>
       <w:r>
         <w:t xml:space="preserve">2. Methods</w:t>
       </w:r>
     </w:p>
-    <w:bookmarkEnd w:id="22"/>
     <w:p>
       <w:r>
         <w:t xml:space="preserve">General methods text close to heaader.</w:t>
       </w:r>
     </w:p>
-    <w:bookmarkStart w:id="23" w:name="methods-subsection-1"/>
     <w:p>
       <w:pPr>
         <w:pStyle w:val="Heading2"/>
       </w:pPr>
+      <w:bookmarkStart w:id="23" w:name="methods-subsection-1"/>
+      <w:bookmarkEnd w:id="23"/>
       <w:r>
         <w:t xml:space="preserve">2.1. Methods subsection 1</w:t>
       </w:r>
     </w:p>
-    <w:bookmarkEnd w:id="23"/>
     <w:p>
       <w:r>
         <w:t xml:space="preserve">Here is some more methods text with a code block.</w:t>
@@ -138,14 +180,14 @@
       <w:r>
         <w:drawing>
           <wp:inline>
-            <wp:extent cx="4610100" cy="3695700"/>
+            <wp:extent cx="5440680" cy="4352544"/>
             <wp:effectExtent b="0" l="0" r="0" t="0"/>
             <wp:docPr descr="" id="1" name="Picture"/>
             <a:graphic>
               <a:graphicData uri="http://schemas.openxmlformats.org/drawingml/2006/picture">
                 <pic:pic>
                   <pic:nvPicPr>
-                    <pic:cNvPr descr="Main_text_files/figure-docx/unnamed-chunk-2-1.png" id="0" name="Picture"/>
+                    <pic:cNvPr descr="./Main_text_files/figure-docx/unnamed-chunk-2-1.png" id="0" name="Picture"/>
                     <pic:cNvPicPr>
                       <a:picLocks noChangeArrowheads="1" noChangeAspect="1"/>
                     </pic:cNvPicPr>
@@ -159,7 +201,7 @@
                   <pic:spPr bwMode="auto">
                     <a:xfrm>
                       <a:off x="0" y="0"/>
-                      <a:ext cx="4610100" cy="3695700"/>
+                      <a:ext cx="5440680" cy="4352544"/>
                     </a:xfrm>
                     <a:prstGeom prst="rect">
                       <a:avLst/>
@@ -179,6 +221,14 @@
       </w:r>
     </w:p>
     <w:p>
+      <w:pPr>
+        <w:pStyle w:val="ImageCaption"/>
+      </w:pPr>
+      <w:r>
+        <w:t xml:space="preserve">This is a test figure.</w:t>
+      </w:r>
+    </w:p>
+    <w:p>
       <w:r>
         <w:t xml:space="preserve">Note that the</w:t>
       </w:r>
@@ -198,6 +248,81 @@
         <w:t xml:space="preserve">parameter was added to the code chunk to prevent printing of the R code that generated the plot.</w:t>
       </w:r>
     </w:p>
+    <w:p>
+      <w:pPr>
+        <w:pStyle w:val="Heading2"/>
+      </w:pPr>
+      <w:bookmarkStart w:id="25" w:name="references"/>
+      <w:bookmarkEnd w:id="25"/>
+      <w:r>
+        <w:t xml:space="preserve">References</w:t>
+      </w:r>
+    </w:p>
+    <w:p>
+      <w:pPr>
+        <w:pStyle w:val="Bibliography"/>
+      </w:pPr>
+      <w:r>
+        <w:t xml:space="preserve">Collins, J., Jones, G., 2009. Differences in bat activity in relation to bat detector height: Implications for bat surveys at proposed windfarm sites. Acta Chiropterologica 11, 343–350. doi:</w:t>
+      </w:r>
+      <w:hyperlink r:id="rId26">
+        <w:r>
+          <w:rPr>
+            <w:rStyle w:val="Link"/>
+          </w:rPr>
+          <w:t xml:space="preserve">10.3161/150811009X485576</w:t>
+        </w:r>
+      </w:hyperlink>
+    </w:p>
+    <w:p>
+      <w:pPr>
+        <w:pStyle w:val="Bibliography"/>
+      </w:pPr>
+      <w:r>
+        <w:t xml:space="preserve">Herborn, K.A., Heidinger, B.J., Alexander, L., Arnold, K.E., 2014. Personality predicts behavioral flexibility in a fluctuating, natural environment. Behavioral Ecology 25, 1374–1379. doi:</w:t>
+      </w:r>
+      <w:hyperlink r:id="rId27">
+        <w:r>
+          <w:rPr>
+            <w:rStyle w:val="Link"/>
+          </w:rPr>
+          <w:t xml:space="preserve">10.1093/beheco/aru131</w:t>
+        </w:r>
+      </w:hyperlink>
+    </w:p>
+    <w:p>
+      <w:pPr>
+        <w:pStyle w:val="Bibliography"/>
+      </w:pPr>
+      <w:r>
+        <w:t xml:space="preserve">Hooten, M.B., Hobbs, N.T., 2014. A guide to bayesian model selection for ecologists. Ecological Monographs. doi:</w:t>
+      </w:r>
+      <w:hyperlink r:id="rId28">
+        <w:r>
+          <w:rPr>
+            <w:rStyle w:val="Link"/>
+          </w:rPr>
+          <w:t xml:space="preserve">10.1890/14-0661.1</w:t>
+        </w:r>
+      </w:hyperlink>
+    </w:p>
+    <w:p>
+      <w:pPr>
+        <w:pStyle w:val="Bibliography"/>
+      </w:pPr>
+      <w:r>
+        <w:t xml:space="preserve">Martin, G.R., 2011. Understanding bird collisions with man-made objects: A sensory ecology approach. Ibis 153, 239–254. doi:</w:t>
+      </w:r>
+      <w:hyperlink r:id="rId29">
+        <w:r>
+          <w:rPr>
+            <w:rStyle w:val="Link"/>
+          </w:rPr>
+          <w:t xml:space="preserve">10.1111/j.1474-919X.2011.01117.x</w:t>
+        </w:r>
+      </w:hyperlink>
+    </w:p>
+    <w:sectPr/>
   </w:body>
 </w:document>
 </file>
@@ -209,7 +334,7 @@
 <file path=word/numbering.xml><?xml version="1.0" encoding="utf-8"?>
 <w:numbering xmlns:w="http://schemas.openxmlformats.org/wordprocessingml/2006/main">
   <w:abstractNum w:abstractNumId="0">
-    <w:nsid w:val="25397a2c"/>
+    <w:nsid w:val="e17f69ba"/>
     <w:multiLevelType w:val="multilevel"/>
     <w:lvl w:ilvl="0">
       <w:numFmt w:val="bullet"/>
@@ -289,8 +414,92 @@
       </w:pPr>
     </w:lvl>
   </w:abstractNum>
+  <w:abstractNum w:abstractNumId="990">
+    <w:nsid w:val="f9b7c8a3"/>
+    <w:multiLevelType w:val="multilevel"/>
+    <w:lvl w:ilvl="0">
+      <w:numFmt w:val="bullet"/>
+      <w:lvlText w:val=" "/>
+      <w:lvlJc w:val="left"/>
+      <w:pPr>
+        <w:tabs>
+          <w:tab w:val="num" w:pos="0"/>
+        </w:tabs>
+        <w:ind w:left="480" w:hanging="480"/>
+      </w:pPr>
+    </w:lvl>
+    <w:lvl w:ilvl="1">
+      <w:numFmt w:val="bullet"/>
+      <w:lvlText w:val=" "/>
+      <w:lvlJc w:val="left"/>
+      <w:pPr>
+        <w:tabs>
+          <w:tab w:val="num" w:pos="720"/>
+        </w:tabs>
+        <w:ind w:left="1200" w:hanging="480"/>
+      </w:pPr>
+    </w:lvl>
+    <w:lvl w:ilvl="2">
+      <w:numFmt w:val="bullet"/>
+      <w:lvlText w:val=" "/>
+      <w:lvlJc w:val="left"/>
+      <w:pPr>
+        <w:tabs>
+          <w:tab w:val="num" w:pos="1440"/>
+        </w:tabs>
+        <w:ind w:left="1920" w:hanging="480"/>
+      </w:pPr>
+    </w:lvl>
+    <w:lvl w:ilvl="3">
+      <w:numFmt w:val="bullet"/>
+      <w:lvlText w:val=" "/>
+      <w:lvlJc w:val="left"/>
+      <w:pPr>
+        <w:tabs>
+          <w:tab w:val="num" w:pos="2160"/>
+        </w:tabs>
+        <w:ind w:left="2640" w:hanging="480"/>
+      </w:pPr>
+    </w:lvl>
+    <w:lvl w:ilvl="4">
+      <w:numFmt w:val="bullet"/>
+      <w:lvlText w:val=" "/>
+      <w:lvlJc w:val="left"/>
+      <w:pPr>
+        <w:tabs>
+          <w:tab w:val="num" w:pos="2880"/>
+        </w:tabs>
+        <w:ind w:left="3360" w:hanging="480"/>
+      </w:pPr>
+    </w:lvl>
+    <w:lvl w:ilvl="5">
+      <w:numFmt w:val="bullet"/>
+      <w:lvlText w:val=" "/>
+      <w:lvlJc w:val="left"/>
+      <w:pPr>
+        <w:tabs>
+          <w:tab w:val="num" w:pos="3600"/>
+        </w:tabs>
+        <w:ind w:left="4080" w:hanging="480"/>
+      </w:pPr>
+    </w:lvl>
+    <w:lvl w:ilvl="6">
+      <w:numFmt w:val="bullet"/>
+      <w:lvlText w:val=" "/>
+      <w:lvlJc w:val="left"/>
+      <w:pPr>
+        <w:tabs>
+          <w:tab w:val="num" w:pos="4320"/>
+        </w:tabs>
+        <w:ind w:left="4800" w:hanging="480"/>
+      </w:pPr>
+    </w:lvl>
+  </w:abstractNum>
   <w:num w:numId="1">
     <w:abstractNumId w:val="0"/>
+  </w:num>
+  <w:num w:numId="1000">
+    <w:abstractNumId w:val="990"/>
   </w:num>
 </w:numbering>
 </file>
@@ -348,8 +557,24 @@
       <w:szCs w:val="36"/>
     </w:rPr>
   </w:style>
-  <w:style w:type="paragraph" w:styleId="Authors">
-    <w:name w:val="Authors"/>
+  <w:style w:type="paragraph" w:styleId="Subtitle">
+    <w:name w:val="Subtitle"/>
+    <w:basedOn w:val="Title"/>
+    <w:next w:val="Normal"/>
+    <w:qFormat/>
+    <w:pPr>
+      <w:keepNext/>
+      <w:keepLines/>
+      <w:spacing w:before="240" w:after="240"/>
+      <w:jc w:val="center"/>
+    </w:pPr>
+    <w:rPr>
+      <w:sz w:val="30"/>
+      <w:szCs w:val="30"/>
+    </w:rPr>
+  </w:style>
+  <w:style w:type="paragraph" w:styleId="Author">
+    <w:name w:val="Author"/>
     <w:next w:val="Normal"/>
     <w:qFormat/>
     <w:pPr>
@@ -367,6 +592,29 @@
       <w:keepLines/>
       <w:jc w:val="center"/>
     </w:pPr>
+  </w:style>
+  <w:style w:type="paragraph" w:styleId="Abstract">
+    <w:name w:val="Abstract"/>
+    <w:basedOn w:val="Normal"/>
+    <w:next w:val="Normal"/>
+    <w:qFormat/>
+    <w:pPr>
+      <w:keepNext/>
+      <w:keepLines/>
+      <w:spacing w:before="300" w:after="300"/>
+    </w:pPr>
+    <w:rPr>
+      <w:sz w:val="20"/>
+      <w:szCs w:val="20"/>
+    </w:rPr>
+  </w:style>
+  <w:style w:type="paragraph" w:styleId="Bibliography">
+    <w:name w:val="Bibliography"/>
+    <w:basedOn w:val="Normal"/>
+    <w:next w:val="Bibliography"/>
+    <w:qFormat/>
+    <w:pPr/>
+    <w:rPr/>
   </w:style>
   <w:style w:type="paragraph" w:styleId="Heading1">
     <w:name w:val="Heading 1"/>
@@ -385,8 +633,8 @@
       <w:b/>
       <w:bCs/>
       <w:color w:val="345A8A" w:themeColor="accent1" w:themeShade="B5"/>
-      <w:sz w:val="36"/>
-      <w:szCs w:val="36"/>
+      <w:sz w:val="32"/>
+      <w:szCs w:val="32"/>
     </w:rPr>
   </w:style>
   <w:style w:type="paragraph" w:styleId="Heading2">
@@ -595,6 +843,112 @@
     <w:rPr>
       <w:color w:val="4F81BD" w:themeColor="accent1"/>
     </w:rPr>
+  </w:style>
+  <w:style w:type="paragraph" w:customStyle="1" w:styleId="SourceCode">
+    <w:name w:val="Source Code"/>
+    <w:basedOn w:val="Normal"/>
+    <w:link w:val="VerbatimChar"/>
+    <w:pPr>
+      <w:wordWrap w:val="off"/>
+    </w:pPr>
+  </w:style>
+  <w:style w:type="character" w:customStyle="1" w:styleId="KeywordTok">
+    <w:name w:val="KeywordTok"/>
+    <w:basedOn w:val="VerbatimChar"/>
+    <w:rPr>
+      <w:color w:val="007020"/>
+      <w:b/>
+    </w:rPr>
+  </w:style>
+  <w:style w:type="character" w:customStyle="1" w:styleId="DataTypeTok">
+    <w:name w:val="DataTypeTok"/>
+    <w:basedOn w:val="VerbatimChar"/>
+    <w:rPr>
+      <w:color w:val="902000"/>
+    </w:rPr>
+  </w:style>
+  <w:style w:type="character" w:customStyle="1" w:styleId="DecValTok">
+    <w:name w:val="DecValTok"/>
+    <w:basedOn w:val="VerbatimChar"/>
+    <w:rPr>
+      <w:color w:val="40a070"/>
+    </w:rPr>
+  </w:style>
+  <w:style w:type="character" w:customStyle="1" w:styleId="BaseNTok">
+    <w:name w:val="BaseNTok"/>
+    <w:basedOn w:val="VerbatimChar"/>
+    <w:rPr>
+      <w:color w:val="40a070"/>
+    </w:rPr>
+  </w:style>
+  <w:style w:type="character" w:customStyle="1" w:styleId="FloatTok">
+    <w:name w:val="FloatTok"/>
+    <w:basedOn w:val="VerbatimChar"/>
+    <w:rPr>
+      <w:color w:val="40a070"/>
+    </w:rPr>
+  </w:style>
+  <w:style w:type="character" w:customStyle="1" w:styleId="CharTok">
+    <w:name w:val="CharTok"/>
+    <w:basedOn w:val="VerbatimChar"/>
+    <w:rPr>
+      <w:color w:val="4070a0"/>
+    </w:rPr>
+  </w:style>
+  <w:style w:type="character" w:customStyle="1" w:styleId="StringTok">
+    <w:name w:val="StringTok"/>
+    <w:basedOn w:val="VerbatimChar"/>
+    <w:rPr>
+      <w:color w:val="4070a0"/>
+    </w:rPr>
+  </w:style>
+  <w:style w:type="character" w:customStyle="1" w:styleId="CommentTok">
+    <w:name w:val="CommentTok"/>
+    <w:basedOn w:val="VerbatimChar"/>
+    <w:rPr>
+      <w:color w:val="60a0b0"/>
+      <w:i/>
+    </w:rPr>
+  </w:style>
+  <w:style w:type="character" w:customStyle="1" w:styleId="OtherTok">
+    <w:name w:val="OtherTok"/>
+    <w:basedOn w:val="VerbatimChar"/>
+    <w:rPr>
+      <w:color w:val="007020"/>
+    </w:rPr>
+  </w:style>
+  <w:style w:type="character" w:customStyle="1" w:styleId="AlertTok">
+    <w:name w:val="AlertTok"/>
+    <w:basedOn w:val="VerbatimChar"/>
+    <w:rPr>
+      <w:color w:val="ff0000"/>
+      <w:b/>
+    </w:rPr>
+  </w:style>
+  <w:style w:type="character" w:customStyle="1" w:styleId="FunctionTok">
+    <w:name w:val="FunctionTok"/>
+    <w:basedOn w:val="VerbatimChar"/>
+    <w:rPr>
+      <w:color w:val="06287e"/>
+    </w:rPr>
+  </w:style>
+  <w:style w:type="character" w:customStyle="1" w:styleId="RegionMarkerTok">
+    <w:name w:val="RegionMarkerTok"/>
+    <w:basedOn w:val="VerbatimChar"/>
+    <w:rPr/>
+  </w:style>
+  <w:style w:type="character" w:customStyle="1" w:styleId="ErrorTok">
+    <w:name w:val="ErrorTok"/>
+    <w:basedOn w:val="VerbatimChar"/>
+    <w:rPr>
+      <w:color w:val="ff0000"/>
+      <w:b/>
+    </w:rPr>
+  </w:style>
+  <w:style w:type="character" w:customStyle="1" w:styleId="NormalTok">
+    <w:name w:val="NormalTok"/>
+    <w:basedOn w:val="VerbatimChar"/>
+    <w:rPr/>
   </w:style>
   <w:style w:type="paragraph" w:customStyle="1" w:styleId="SourceCode">
     <w:name w:val="Source Code"/>

</xml_diff>

<commit_message>
Edits to author addresses only.
</commit_message>
<xml_diff>
--- a/Main_text.docx
+++ b/Main_text.docx
@@ -30,7 +30,7 @@
         <w:rPr>
           <w:i/>
         </w:rPr>
-        <w:t xml:space="preserve">, Mairi Gillis</w:t>
+        <w:t xml:space="preserve">, Mairi H. Gillis</w:t>
       </w:r>
       <w:r>
         <w:rPr>
@@ -43,7 +43,7 @@
         <w:rPr>
           <w:i/>
         </w:rPr>
-        <w:t xml:space="preserve">, Helen Daly</w:t>
+        <w:t xml:space="preserve">, Helen F. Daly</w:t>
       </w:r>
       <w:r>
         <w:rPr>
@@ -62,7 +62,7 @@
         <w:rPr>
           <w:i/>
         </w:rPr>
-        <w:t xml:space="preserve">&amp; Kirsty Park</w:t>
+        <w:t xml:space="preserve">&amp; Kirsty J. Park</w:t>
       </w:r>
       <w:r>
         <w:rPr>
@@ -93,8 +93,19 @@
         </w:numPr>
       </w:pPr>
       <w:r>
-        <w:t xml:space="preserve">Address 2.</w:t>
-      </w:r>
+        <w:t xml:space="preserve">228 Galashiels Road, Stow, Galashiels, Selkirkshire, TD1 2RA,</w:t>
+      </w:r>
+      <w:r>
+        <w:t xml:space="preserve"> </w:t>
+      </w:r>
+      <w:hyperlink r:id="rId22">
+        <w:r>
+          <w:rPr>
+            <w:rStyle w:val="Link"/>
+          </w:rPr>
+          <w:t xml:space="preserve">mgillis4a7i@gmail.com</w:t>
+        </w:r>
+      </w:hyperlink>
     </w:p>
     <w:p>
       <w:pPr>
@@ -105,8 +116,19 @@
         </w:numPr>
       </w:pPr>
       <w:r>
-        <w:t xml:space="preserve">Address 3.</w:t>
-      </w:r>
+        <w:t xml:space="preserve">20/11 Duff Street, Dalry, Edinburgh, Midlothian, EH11 2HG,</w:t>
+      </w:r>
+      <w:r>
+        <w:t xml:space="preserve"> </w:t>
+      </w:r>
+      <w:hyperlink r:id="rId23">
+        <w:r>
+          <w:rPr>
+            <w:rStyle w:val="Link"/>
+          </w:rPr>
+          <w:t xml:space="preserve">hfdaly@outlook.com</w:t>
+        </w:r>
+      </w:hyperlink>
     </w:p>
     <w:p>
       <w:pPr>
@@ -135,7 +157,7 @@
       <w:r>
         <w:t xml:space="preserve"> </w:t>
       </w:r>
-      <w:hyperlink r:id="rId22">
+      <w:hyperlink r:id="rId24">
         <w:r>
           <w:rPr>
             <w:rStyle w:val="Link"/>
@@ -162,8 +184,8 @@
       <w:pPr>
         <w:pStyle w:val="Heading1"/>
       </w:pPr>
-      <w:bookmarkStart w:id="23" w:name="summary"/>
-      <w:bookmarkEnd w:id="23"/>
+      <w:bookmarkStart w:id="25" w:name="summary"/>
+      <w:bookmarkEnd w:id="25"/>
       <w:r>
         <w:t xml:space="preserve">Summary</w:t>
       </w:r>
@@ -287,8 +309,8 @@
       <w:pPr>
         <w:pStyle w:val="Heading1"/>
       </w:pPr>
-      <w:bookmarkStart w:id="24" w:name="introduction"/>
-      <w:bookmarkEnd w:id="24"/>
+      <w:bookmarkStart w:id="26" w:name="introduction"/>
+      <w:bookmarkEnd w:id="26"/>
       <w:r>
         <w:t xml:space="preserve">Introduction</w:t>
       </w:r>
@@ -339,8 +361,8 @@
       <w:pPr>
         <w:pStyle w:val="Heading1"/>
       </w:pPr>
-      <w:bookmarkStart w:id="25" w:name="methods"/>
-      <w:bookmarkEnd w:id="25"/>
+      <w:bookmarkStart w:id="27" w:name="methods"/>
+      <w:bookmarkEnd w:id="27"/>
       <w:r>
         <w:t xml:space="preserve">Methods</w:t>
       </w:r>
@@ -354,8 +376,8 @@
       <w:pPr>
         <w:pStyle w:val="Heading2"/>
       </w:pPr>
-      <w:bookmarkStart w:id="26" w:name="sites"/>
-      <w:bookmarkEnd w:id="26"/>
+      <w:bookmarkStart w:id="28" w:name="sites"/>
+      <w:bookmarkEnd w:id="28"/>
       <w:r>
         <w:t xml:space="preserve">Sites</w:t>
       </w:r>
@@ -426,8 +448,8 @@
       <w:pPr>
         <w:pStyle w:val="Heading2"/>
       </w:pPr>
-      <w:bookmarkStart w:id="27" w:name="bat-data"/>
-      <w:bookmarkEnd w:id="27"/>
+      <w:bookmarkStart w:id="29" w:name="bat-data"/>
+      <w:bookmarkEnd w:id="29"/>
       <w:r>
         <w:t xml:space="preserve">Bat data</w:t>
       </w:r>
@@ -589,8 +611,8 @@
       <w:pPr>
         <w:pStyle w:val="Heading2"/>
       </w:pPr>
-      <w:bookmarkStart w:id="28" w:name="habitat-data-and-variable-selection"/>
-      <w:bookmarkEnd w:id="28"/>
+      <w:bookmarkStart w:id="30" w:name="habitat-data-and-variable-selection"/>
+      <w:bookmarkEnd w:id="30"/>
       <w:r>
         <w:t xml:space="preserve">Habitat data and variable selection</w:t>
       </w:r>
@@ -604,8 +626,8 @@
       <w:pPr>
         <w:pStyle w:val="Heading2"/>
       </w:pPr>
-      <w:bookmarkStart w:id="29" w:name="data-analysis-and-statistics"/>
-      <w:bookmarkEnd w:id="29"/>
+      <w:bookmarkStart w:id="31" w:name="data-analysis-and-statistics"/>
+      <w:bookmarkEnd w:id="31"/>
       <w:r>
         <w:t xml:space="preserve">Data analysis and statistics</w:t>
       </w:r>
@@ -614,8 +636,8 @@
       <w:pPr>
         <w:pStyle w:val="Heading3"/>
       </w:pPr>
-      <w:bookmarkStart w:id="30" w:name="measure-of-bat-activity-probability-of-a-pass-per-hectare-surveyed"/>
-      <w:bookmarkEnd w:id="30"/>
+      <w:bookmarkStart w:id="32" w:name="measure-of-bat-activity-probability-of-a-pass-per-hectare-surveyed"/>
+      <w:bookmarkEnd w:id="32"/>
       <w:r>
         <w:t xml:space="preserve">Measure of bat activity: probability of a pass per hectare surveyed</w:t>
       </w:r>
@@ -653,8 +675,8 @@
       <w:pPr>
         <w:pStyle w:val="Heading3"/>
       </w:pPr>
-      <w:bookmarkStart w:id="31" w:name="statistical-analysis"/>
-      <w:bookmarkEnd w:id="31"/>
+      <w:bookmarkStart w:id="33" w:name="statistical-analysis"/>
+      <w:bookmarkEnd w:id="33"/>
       <w:r>
         <w:t xml:space="preserve">Statistical analysis</w:t>
       </w:r>
@@ -668,8 +690,8 @@
       <w:pPr>
         <w:pStyle w:val="Heading4"/>
       </w:pPr>
-      <w:bookmarkStart w:id="32" w:name="model-structure"/>
-      <w:bookmarkEnd w:id="32"/>
+      <w:bookmarkStart w:id="34" w:name="model-structure"/>
+      <w:bookmarkEnd w:id="34"/>
       <w:r>
         <w:t xml:space="preserve">Model structure</w:t>
       </w:r>
@@ -683,8 +705,8 @@
       <w:pPr>
         <w:pStyle w:val="Heading4"/>
       </w:pPr>
-      <w:bookmarkStart w:id="33" w:name="model-selection-averaging-and-predictions"/>
-      <w:bookmarkEnd w:id="33"/>
+      <w:bookmarkStart w:id="35" w:name="model-selection-averaging-and-predictions"/>
+      <w:bookmarkEnd w:id="35"/>
       <w:r>
         <w:t xml:space="preserve">Model selection, averaging and predictions</w:t>
       </w:r>
@@ -693,8 +715,8 @@
       <w:pPr>
         <w:pStyle w:val="Heading1"/>
       </w:pPr>
-      <w:bookmarkStart w:id="34" w:name="results"/>
-      <w:bookmarkEnd w:id="34"/>
+      <w:bookmarkStart w:id="36" w:name="results"/>
+      <w:bookmarkEnd w:id="36"/>
       <w:r>
         <w:t xml:space="preserve">Results</w:t>
       </w:r>
@@ -727,8 +749,8 @@
       <w:pPr>
         <w:pStyle w:val="Heading2"/>
       </w:pPr>
-      <w:bookmarkStart w:id="35" w:name="references"/>
-      <w:bookmarkEnd w:id="35"/>
+      <w:bookmarkStart w:id="37" w:name="references"/>
+      <w:bookmarkEnd w:id="37"/>
       <w:r>
         <w:t xml:space="preserve">References</w:t>
       </w:r>
@@ -1117,7 +1139,7 @@
     </w:lvl>
   </w:abstractNum>
   <w:abstractNum w:abstractNumId="990">
-    <w:nsid w:val="82ed5b71"/>
+    <w:nsid w:val="a04b903d"/>
     <w:multiLevelType w:val="multilevel"/>
     <w:lvl w:ilvl="0">
       <w:numFmt w:val="bullet"/>
@@ -1198,7 +1220,7 @@
     </w:lvl>
   </w:abstractNum>
   <w:abstractNum w:abstractNumId="99411">
-    <w:nsid w:val="9ae60c40"/>
+    <w:nsid w:val="d707ee2d"/>
     <w:multiLevelType w:val="multilevel"/>
     <w:lvl w:ilvl="0">
       <w:start w:val="1"/>
@@ -1286,7 +1308,7 @@
     </w:lvl>
   </w:abstractNum>
   <w:abstractNum w:abstractNumId="991">
-    <w:nsid w:val="fe6aa68f"/>
+    <w:nsid w:val="8e29d23d"/>
     <w:multiLevelType w:val="multilevel"/>
     <w:lvl w:ilvl="0">
       <w:numFmt w:val="bullet"/>

</xml_diff>

<commit_message>
First edits on USoA machine
</commit_message>
<xml_diff>
--- a/Main_text.docx
+++ b/Main_text.docx
@@ -405,16 +405,43 @@
         <w:t xml:space="preserve"> </w:t>
       </w:r>
       <w:r>
+        <w:t xml:space="preserve">(Minderman</w:t>
+      </w:r>
+      <w:r>
+        <w:t xml:space="preserve"> </w:t>
+      </w:r>
+      <w:r>
+        <w:rPr>
+          <w:i/>
+        </w:rPr>
+        <w:t xml:space="preserve">et al.</w:t>
+      </w:r>
+      <w:r>
+        <w:t xml:space="preserve"> </w:t>
+      </w:r>
+      <w:r>
+        <w:t xml:space="preserve">2012; Park, Turner &amp; Minderman 2013)</w:t>
+      </w:r>
+      <w:r>
+        <w:t xml:space="preserve"> </w:t>
+      </w:r>
+      <w:r>
+        <w:t xml:space="preserve">based on how representative they were of common UK SWT installation settings in terms of habitat, turbine models and size. All turbines studied here were free-standing and between</w:t>
+      </w:r>
+      <w:r>
+        <w:t xml:space="preserve"> </w:t>
+      </w:r>
+      <w:r>
         <w:rPr>
           <w:b/>
         </w:rPr>
-        <w:t xml:space="preserve">REF</w:t>
-      </w:r>
-      <w:r>
-        <w:t xml:space="preserve"> </w:t>
-      </w:r>
-      <w:r>
-        <w:t xml:space="preserve">based on how representative they were of common UK SWT installation settings in terms of habitat, turbine models and size. All turbines studied here were free-standing and between</w:t>
+        <w:t xml:space="preserve">X and X</w:t>
+      </w:r>
+      <w:r>
+        <w:t xml:space="preserve"> </w:t>
+      </w:r>
+      <w:r>
+        <w:t xml:space="preserve">in hub height, and all were in rural settings but specific habitat in the surrounding area varied (see</w:t>
       </w:r>
       <w:r>
         <w:t xml:space="preserve"> </w:t>
@@ -423,21 +450,6 @@
         <w:rPr>
           <w:b/>
         </w:rPr>
-        <w:t xml:space="preserve">X and X</w:t>
-      </w:r>
-      <w:r>
-        <w:t xml:space="preserve"> </w:t>
-      </w:r>
-      <w:r>
-        <w:t xml:space="preserve">in hub height, and all were in rural settings but specific habitat in the surrounding area varied (see</w:t>
-      </w:r>
-      <w:r>
-        <w:t xml:space="preserve"> </w:t>
-      </w:r>
-      <w:r>
-        <w:rPr>
-          <w:b/>
-        </w:rPr>
         <w:t xml:space="preserve">XX below</w:t>
       </w:r>
       <w:r>
@@ -448,10 +460,10 @@
       <w:pPr>
         <w:pStyle w:val="Heading2"/>
       </w:pPr>
-      <w:bookmarkStart w:id="29" w:name="bat-data"/>
+      <w:bookmarkStart w:id="29" w:name="bat-data-and-transects"/>
       <w:bookmarkEnd w:id="29"/>
       <w:r>
-        <w:t xml:space="preserve">Bat data</w:t>
+        <w:t xml:space="preserve">Bat data and transects</w:t>
       </w:r>
     </w:p>
     <w:p>
@@ -636,10 +648,10 @@
       <w:pPr>
         <w:pStyle w:val="Heading3"/>
       </w:pPr>
-      <w:bookmarkStart w:id="32" w:name="measure-of-bat-activity-probability-of-a-pass-per-hectare-surveyed"/>
+      <w:bookmarkStart w:id="32" w:name="bat-activity-probability-of-a-pass-per-hectare-surveyed"/>
       <w:bookmarkEnd w:id="32"/>
       <w:r>
-        <w:t xml:space="preserve">Measure of bat activity: probability of a pass per hectare surveyed</w:t>
+        <w:t xml:space="preserve">Bat activity: probability of a pass per hectare surveyed</w:t>
       </w:r>
     </w:p>
     <w:p>
@@ -653,7 +665,7 @@
         <w:t xml:space="preserve">'pass' definition</w:t>
       </w:r>
       <w:r>
-        <w:t xml:space="preserve">) per transect section. However, we chose to analyse our data as bat activity presence or absence per transect section, per survey visit, for two reasons. First, the distribution of observed counts was so skewed (many zeros and excessive variation) that count-based statistical models did not provide any reasonable fit. Second, using bat 'passes' as a measure of activity provides only a relative measure of activity in he first place. In addition, because the area covered by each transect section varied slightly (see</w:t>
+        <w:t xml:space="preserve">) per transect section. However, we chose to analyse our data as bat activity presence or absence per transect section, per survey visit, for two reasons. First, the distribution of observed counts was highly skewed (many zeros and excessive variation) so that count-based statistical models did not provide any reasonable fit. Second, using bat 'passes' as a measure of activity provides a relative measure of activity and analyses of absolute pass count would therefore add little information. In addition, because the area covered by each transect section varied slightly (see</w:t>
       </w:r>
       <w:r>
         <w:t xml:space="preserve"> </w:t>
@@ -747,7 +759,7 @@
     </w:p>
     <w:p>
       <w:pPr>
-        <w:pStyle w:val="Heading2"/>
+        <w:pStyle w:val="Heading1"/>
       </w:pPr>
       <w:bookmarkStart w:id="37" w:name="references"/>
       <w:bookmarkEnd w:id="37"/>
@@ -755,9 +767,83 @@
         <w:t xml:space="preserve">References</w:t>
       </w:r>
     </w:p>
+    <w:p>
+      <w:pPr>
+        <w:pStyle w:val="Heading1"/>
+      </w:pPr>
+      <w:bookmarkStart w:id="38" w:name="appendix-1"/>
+      <w:bookmarkEnd w:id="38"/>
+      <w:r>
+        <w:t xml:space="preserve">Appendix 1</w:t>
+      </w:r>
+    </w:p>
+    <w:p>
+      <w:pPr>
+        <w:pStyle w:val="Bibliography"/>
+      </w:pPr>
+      <w:r>
+        <w:t xml:space="preserve">Minderman, J., Pendlebury, C.J., Pearce-Higgins, J.W. &amp; Park, K.J. (2012) Experimental Evidence for the Effect of Small Wind Turbine Proximity and Operation on Bird and Bat Activity.</w:t>
+      </w:r>
+      <w:r>
+        <w:t xml:space="preserve"> </w:t>
+      </w:r>
+      <w:r>
+        <w:rPr>
+          <w:i/>
+        </w:rPr>
+        <w:t xml:space="preserve">PLoS ONE</w:t>
+      </w:r>
+      <w:r>
+        <w:t xml:space="preserve">,</w:t>
+      </w:r>
+      <w:r>
+        <w:t xml:space="preserve"> </w:t>
+      </w:r>
+      <w:r>
+        <w:rPr>
+          <w:b/>
+        </w:rPr>
+        <w:t xml:space="preserve">7</w:t>
+      </w:r>
+      <w:r>
+        <w:t xml:space="preserve">, e41177.</w:t>
+      </w:r>
+    </w:p>
+    <w:p>
+      <w:pPr>
+        <w:pStyle w:val="Bibliography"/>
+      </w:pPr>
+      <w:r>
+        <w:t xml:space="preserve">Park, K.J., Turner, A. &amp; Minderman, J. (2013) Integrating applied ecology and planning policy: The case of micro-turbines and wildlife conservation.</w:t>
+      </w:r>
+      <w:r>
+        <w:t xml:space="preserve"> </w:t>
+      </w:r>
+      <w:r>
+        <w:rPr>
+          <w:i/>
+        </w:rPr>
+        <w:t xml:space="preserve">Journal of Applied Ecology</w:t>
+      </w:r>
+      <w:r>
+        <w:t xml:space="preserve">,</w:t>
+      </w:r>
+      <w:r>
+        <w:t xml:space="preserve"> </w:t>
+      </w:r>
+      <w:r>
+        <w:rPr>
+          <w:b/>
+        </w:rPr>
+        <w:t xml:space="preserve">50</w:t>
+      </w:r>
+      <w:r>
+        <w:t xml:space="preserve">, 199–204.</w:t>
+      </w:r>
+    </w:p>
     <w:sectPr>
-      <w:footerReference w:type="even" r:id="rId13"/>
-      <w:footerReference w:type="default" r:id="rId14"/>
+      <w:footerReference w:type="even" r:id="rId8"/>
+      <w:footerReference w:type="default" r:id="rId9"/>
       <w:pgSz w:w="12240" w:h="15840"/>
       <w:pgMar w:top="1440" w:right="1440" w:bottom="1440" w:left="1440" w:header="720" w:footer="720" w:gutter="0"/>
       <w:lnNumType w:countBy="1" w:restart="continuous"/>
@@ -1139,7 +1225,7 @@
     </w:lvl>
   </w:abstractNum>
   <w:abstractNum w:abstractNumId="990">
-    <w:nsid w:val="a04b903d"/>
+    <w:nsid w:val="7cd95816"/>
     <w:multiLevelType w:val="multilevel"/>
     <w:lvl w:ilvl="0">
       <w:numFmt w:val="bullet"/>
@@ -1220,7 +1306,7 @@
     </w:lvl>
   </w:abstractNum>
   <w:abstractNum w:abstractNumId="99411">
-    <w:nsid w:val="d707ee2d"/>
+    <w:nsid w:val="92cbe82a"/>
     <w:multiLevelType w:val="multilevel"/>
     <w:lvl w:ilvl="0">
       <w:start w:val="1"/>
@@ -1308,7 +1394,7 @@
     </w:lvl>
   </w:abstractNum>
   <w:abstractNum w:abstractNumId="991">
-    <w:nsid w:val="8e29d23d"/>
+    <w:nsid w:val="b44c8bea"/>
     <w:multiLevelType w:val="multilevel"/>
     <w:lvl w:ilvl="0">
       <w:numFmt w:val="bullet"/>

</xml_diff>

<commit_message>
Substantial additions to methods section.
</commit_message>
<xml_diff>
--- a/Main_text.docx
+++ b/Main_text.docx
@@ -453,7 +453,64 @@
         <w:t xml:space="preserve">XX below</w:t>
       </w:r>
       <w:r>
-        <w:t xml:space="preserve">).</w:t>
+        <w:t xml:space="preserve">). The number of SWTs installed in each site varied between</w:t>
+      </w:r>
+      <w:r>
+        <w:t xml:space="preserve"> </w:t>
+      </w:r>
+      <w:r>
+        <w:rPr>
+          <w:b/>
+        </w:rPr>
+        <w:t xml:space="preserve">minturb</w:t>
+      </w:r>
+      <w:r>
+        <w:t xml:space="preserve"> </w:t>
+      </w:r>
+      <w:r>
+        <w:t xml:space="preserve">and</w:t>
+      </w:r>
+      <w:r>
+        <w:t xml:space="preserve"> </w:t>
+      </w:r>
+      <w:r>
+        <w:rPr>
+          <w:b/>
+        </w:rPr>
+        <w:t xml:space="preserve">maxturb</w:t>
+      </w:r>
+      <w:r>
+        <w:t xml:space="preserve"> </w:t>
+      </w:r>
+      <w:r>
+        <w:t xml:space="preserve">(mean</w:t>
+      </w:r>
+      <w:r>
+        <w:t xml:space="preserve"> </w:t>
+      </w:r>
+      <w:r>
+        <w:rPr>
+          <w:b/>
+        </w:rPr>
+        <w:t xml:space="preserve">meanturb</w:t>
+      </w:r>
+      <w:r>
+        <w:t xml:space="preserve">). SWTs installed in individual sites were the same size and specification with the exception of one site. More than two SWTs were installed in only</w:t>
+      </w:r>
+      <w:r>
+        <w:t xml:space="preserve"> </w:t>
+      </w:r>
+      <w:r>
+        <w:rPr>
+          <w:b/>
+        </w:rPr>
+        <w:t xml:space="preserve">XX</w:t>
+      </w:r>
+      <w:r>
+        <w:t xml:space="preserve"> </w:t>
+      </w:r>
+      <w:r>
+        <w:t xml:space="preserve">sites in our sample. We therefore limited the analyses presented here to a comparison of single and multiple turbine sites.</w:t>
       </w:r>
     </w:p>
     <w:p>
@@ -595,7 +652,7 @@
         <w:t xml:space="preserve"> </w:t>
       </w:r>
       <w:r>
-        <w:t xml:space="preserve">was taken at the end of each section on each survey visit, and minimum daily average temperature measures for each survey visit were obtained from the</w:t>
+        <w:t xml:space="preserve">was taken at the end of each transect section on each survey visit, and minimum daily average temperature measures for each survey visit were obtained from the</w:t>
       </w:r>
       <w:r>
         <w:t xml:space="preserve"> </w:t>
@@ -627,6 +684,86 @@
       <w:bookmarkEnd w:id="30"/>
       <w:r>
         <w:t xml:space="preserve">Habitat data and variable selection</w:t>
+      </w:r>
+    </w:p>
+    <w:p>
+      <w:r>
+        <w:t xml:space="preserve">To account for expected confounding effects of habitat variation on bat activity along the transects, we used four measures of habitat variability in each transect section: mean (1) distance to buildings, (2) distance to water features, (3) edge density and (4) proportion of tree coverage. These variables were selected on the basis of a preliminary analysis of the effect of a full set of</w:t>
+      </w:r>
+      <w:r>
+        <w:t xml:space="preserve"> </w:t>
+      </w:r>
+      <w:r>
+        <w:rPr>
+          <w:b/>
+        </w:rPr>
+        <w:t xml:space="preserve">XXX</w:t>
+      </w:r>
+      <w:r>
+        <w:t xml:space="preserve"> </w:t>
+      </w:r>
+      <w:r>
+        <w:t xml:space="preserve">habitat variables on bat activity. This was done to avoid both overparameterisation of the main statistical models presented here, as well as the inclusion of highly collinear habitat metrics. Full details of this preliminary analysis are given in Appendix</w:t>
+      </w:r>
+      <w:r>
+        <w:t xml:space="preserve"> </w:t>
+      </w:r>
+      <w:r>
+        <w:rPr>
+          <w:b/>
+        </w:rPr>
+        <w:t xml:space="preserve">X</w:t>
+      </w:r>
+      <w:r>
+        <w:t xml:space="preserve">. To obtain habitat data per transect section, 50m buffers were placed around digital maps of each transect route, resulting in approximately 100m x 100m transect sections. The exact area of each section varied because of non-linear transect sections, but this was accounted for in the analysis, see</w:t>
+      </w:r>
+      <w:r>
+        <w:t xml:space="preserve"> </w:t>
+      </w:r>
+      <w:r>
+        <w:rPr>
+          <w:b/>
+        </w:rPr>
+        <w:t xml:space="preserve">below</w:t>
+      </w:r>
+      <w:r>
+        <w:t xml:space="preserve">. All habitat variables were quantified in each transect section using 1:1250 UK Ordnance Survey MasterMap Topography digital maps, using QGIS</w:t>
+      </w:r>
+      <w:r>
+        <w:t xml:space="preserve"> </w:t>
+      </w:r>
+      <w:r>
+        <w:rPr>
+          <w:b/>
+        </w:rPr>
+        <w:t xml:space="preserve">version</w:t>
+      </w:r>
+      <w:r>
+        <w:t xml:space="preserve"> </w:t>
+      </w:r>
+      <w:r>
+        <w:t xml:space="preserve">(</w:t>
+      </w:r>
+      <w:r>
+        <w:rPr>
+          <w:b/>
+        </w:rPr>
+        <w:t xml:space="preserve">???</w:t>
+      </w:r>
+      <w:r>
+        <w:t xml:space="preserve">)</w:t>
+      </w:r>
+      <w:r>
+        <w:t xml:space="preserve">. Mean distance (m) to both buildings and water was calculated by constructing a raster map of distances between each raster cell and the nearest cell with buildings or water map data, and averaging these raster values across each transect section. Edge density (m/m^{2}) represented the density of "edge" habitat in each transect cell, and was calculated as the total length of all linear habitat features ("line" data in the OS Topography Layer) divided by the area of the transect section. Thus, this is a description of the density of e.g. building-, woodland and water edges, hedgerows, roads and tracks, roadsides, field boundaries. Finally, the proportion of tree coverage in each transect section was the sum of all tree coverage (m</w:t>
+      </w:r>
+      <w:r>
+        <w:rPr>
+          <w:vertAlign w:val="superscript"/>
+        </w:rPr>
+        <w:t xml:space="preserve">2</w:t>
+      </w:r>
+      <w:r>
+        <w:t xml:space="preserve">) (coniferous, non-coniferous and unclassified trees) in the OS Topography polygon data divided by the transect section area. All Pearson correlation coefficients between these four habitat measures were &lt;0.2 with the exception of the correlation between edge density and distance to buildings which was 0.37.</w:t>
       </w:r>
     </w:p>
     <w:p>
@@ -1225,7 +1362,7 @@
     </w:lvl>
   </w:abstractNum>
   <w:abstractNum w:abstractNumId="990">
-    <w:nsid w:val="7cd95816"/>
+    <w:nsid w:val="e43ab04f"/>
     <w:multiLevelType w:val="multilevel"/>
     <w:lvl w:ilvl="0">
       <w:numFmt w:val="bullet"/>
@@ -1306,7 +1443,7 @@
     </w:lvl>
   </w:abstractNum>
   <w:abstractNum w:abstractNumId="99411">
-    <w:nsid w:val="92cbe82a"/>
+    <w:nsid w:val="7a4a6fe6"/>
     <w:multiLevelType w:val="multilevel"/>
     <w:lvl w:ilvl="0">
       <w:start w:val="1"/>
@@ -1394,7 +1531,7 @@
     </w:lvl>
   </w:abstractNum>
   <w:abstractNum w:abstractNumId="991">
-    <w:nsid w:val="b44c8bea"/>
+    <w:nsid w:val="2450ac83"/>
     <w:multiLevelType w:val="multilevel"/>
     <w:lvl w:ilvl="0">
       <w:numFmt w:val="bullet"/>

</xml_diff>

<commit_message>
Added further references and first in-text variables; small edits to text.
</commit_message>
<xml_diff>
--- a/Main_text.docx
+++ b/Main_text.docx
@@ -667,10 +667,7 @@
         <w:t xml:space="preserve"> </w:t>
       </w:r>
       <w:r>
-        <w:rPr>
-          <w:b/>
-        </w:rPr>
-        <w:t xml:space="preserve">REF</w:t>
+        <w:t xml:space="preserve">(‘UK Meteorological Office’ 2006)</w:t>
       </w:r>
       <w:r>
         <w:t xml:space="preserve">.</w:t>
@@ -742,16 +739,7 @@
         <w:t xml:space="preserve"> </w:t>
       </w:r>
       <w:r>
-        <w:t xml:space="preserve">(</w:t>
-      </w:r>
-      <w:r>
-        <w:rPr>
-          <w:b/>
-        </w:rPr>
-        <w:t xml:space="preserve">???</w:t>
-      </w:r>
-      <w:r>
-        <w:t xml:space="preserve">)</w:t>
+        <w:t xml:space="preserve">(‘Quantum GIS Development Team’ 2014)</w:t>
       </w:r>
       <w:r>
         <w:t xml:space="preserve">. Mean distance (m) to both buildings and water was calculated by constructing a raster map of distances between each raster cell and the nearest cell with buildings or water map data, and averaging these raster values across each transect section. Edge density (m m</w:t>
@@ -842,10 +830,7 @@
         <w:t xml:space="preserve"> </w:t>
       </w:r>
       <w:r>
-        <w:rPr>
-          <w:b/>
-        </w:rPr>
-        <w:t xml:space="preserve">REF</w:t>
+        <w:t xml:space="preserve">(Gelman &amp; Hill 2007)</w:t>
       </w:r>
       <w:r>
         <w:t xml:space="preserve"> </w:t>
@@ -857,10 +842,7 @@
         <w:t xml:space="preserve"> </w:t>
       </w:r>
       <w:r>
-        <w:rPr>
-          <w:b/>
-        </w:rPr>
-        <w:t xml:space="preserve">REF B&amp;A</w:t>
+        <w:t xml:space="preserve">(Burnham &amp; Anderson 1998)</w:t>
       </w:r>
       <w:r>
         <w:t xml:space="preserve"> </w:t>
@@ -926,16 +908,19 @@
         <w:t xml:space="preserve"> </w:t>
       </w:r>
       <w:r>
-        <w:t xml:space="preserve">(to account for potential non-linear effects of the latter). Thus, accounting for any confouding effects of habitat and environmental conditions, a transect section effect would indicate a systematic difference in bat activity as a function of distance from SWTs (Prediction 1), and an interaction between this and turbine number would indicate that the strength of this effect depends on the number of SWTs installed (Prediction 2). To avoid overparameterisation of the model, interactions between confounding effects were not considered. All inputs were standardised (centered to 0 and scaled to 2 SD) following Gelman et al. (</w:t>
-      </w:r>
-      <w:r>
-        <w:rPr>
-          <w:b/>
-        </w:rPr>
-        <w:t xml:space="preserve">REF</w:t>
-      </w:r>
-      <w:r>
-        <w:t xml:space="preserve">) to improve performance of parameter estimation and allow for direct interpretation of relative effect strength.</w:t>
+        <w:t xml:space="preserve">(to account for potential non-linear effects of the latter). Thus, accounting for any confouding effects of habitat and environmental conditions, a transect section effect would indicate a systematic difference in bat activity as a function of distance from SWTs (Prediction 1), and an interaction between this and turbine number would indicate that the strength of this effect depends on the number of SWTs installed (Prediction 2). To avoid overparameterisation of the model, interactions between confounding effects were not considered. All inputs were standardised (centered to 0 and scaled to 2 SD) following Gelman et al.</w:t>
+      </w:r>
+      <w:r>
+        <w:t xml:space="preserve"> </w:t>
+      </w:r>
+      <w:r>
+        <w:t xml:space="preserve">(2008)</w:t>
+      </w:r>
+      <w:r>
+        <w:t xml:space="preserve"> </w:t>
+      </w:r>
+      <w:r>
+        <w:t xml:space="preserve">to improve performance of parameter estimation and allow for direct interpretation of relative effect strength.</w:t>
       </w:r>
     </w:p>
     <w:p>
@@ -986,27 +971,120 @@
         <w:t xml:space="preserve">REF B&amp;A</w:t>
       </w:r>
       <w:r>
-        <w:t xml:space="preserve">).</w:t>
-      </w:r>
-    </w:p>
-    <w:p>
-      <w:r>
-        <w:t xml:space="preserve">The GLMMs were fit using package lme4</w:t>
-      </w:r>
-      <w:r>
-        <w:t xml:space="preserve"> </w:t>
-      </w:r>
-      <w:r>
-        <w:rPr>
-          <w:b/>
-        </w:rPr>
-        <w:t xml:space="preserve">REF</w:t>
-      </w:r>
-      <w:r>
-        <w:t xml:space="preserve"> </w:t>
-      </w:r>
-      <w:r>
-        <w:t xml:space="preserve">v. bla bla...</w:t>
+        <w:t xml:space="preserve">). Prediction intervals were calculated as the 95% quantiles (weighted by model weight) of predictions from N = 1000 simulated draws from the estimated parameter distributions for each of the models in the candidate set</w:t>
+      </w:r>
+      <w:r>
+        <w:t xml:space="preserve"> </w:t>
+      </w:r>
+      <w:r>
+        <w:t xml:space="preserve">(Gelman &amp; Hill 2007)</w:t>
+      </w:r>
+      <w:r>
+        <w:t xml:space="preserve">.</w:t>
+      </w:r>
+    </w:p>
+    <w:p>
+      <w:r>
+        <w:t xml:space="preserve">We used R version 3.1.3 (2015-03-09)</w:t>
+      </w:r>
+      <w:r>
+        <w:t xml:space="preserve"> </w:t>
+      </w:r>
+      <w:r>
+        <w:t xml:space="preserve">(‘R Development Core Team’ 2015)</w:t>
+      </w:r>
+      <w:r>
+        <w:t xml:space="preserve"> </w:t>
+      </w:r>
+      <w:r>
+        <w:t xml:space="preserve">for all statistical analyses. GLMMs were fit using package</w:t>
+      </w:r>
+      <w:r>
+        <w:t xml:space="preserve"> </w:t>
+      </w:r>
+      <w:r>
+        <w:rPr>
+          <w:i/>
+        </w:rPr>
+        <w:t xml:space="preserve">lme4</w:t>
+      </w:r>
+      <w:r>
+        <w:t xml:space="preserve"> </w:t>
+      </w:r>
+      <w:r>
+        <w:t xml:space="preserve">v. 1.1-7</w:t>
+      </w:r>
+      <w:r>
+        <w:t xml:space="preserve"> </w:t>
+      </w:r>
+      <w:r>
+        <w:t xml:space="preserve">(Bates</w:t>
+      </w:r>
+      <w:r>
+        <w:t xml:space="preserve"> </w:t>
+      </w:r>
+      <w:r>
+        <w:rPr>
+          <w:i/>
+        </w:rPr>
+        <w:t xml:space="preserve">et al.</w:t>
+      </w:r>
+      <w:r>
+        <w:t xml:space="preserve"> </w:t>
+      </w:r>
+      <w:r>
+        <w:t xml:space="preserve">2014)</w:t>
+      </w:r>
+      <w:r>
+        <w:t xml:space="preserve">. Model selection and averaging was performed using package</w:t>
+      </w:r>
+      <w:r>
+        <w:t xml:space="preserve"> </w:t>
+      </w:r>
+      <w:r>
+        <w:rPr>
+          <w:i/>
+        </w:rPr>
+        <w:t xml:space="preserve">MuMIn</w:t>
+      </w:r>
+      <w:r>
+        <w:t xml:space="preserve"> </w:t>
+      </w:r>
+      <w:r>
+        <w:t xml:space="preserve">v. 1.13.4</w:t>
+      </w:r>
+      <w:r>
+        <w:t xml:space="preserve"> </w:t>
+      </w:r>
+      <w:r>
+        <w:t xml:space="preserve">(Barton 2015)</w:t>
+      </w:r>
+      <w:r>
+        <w:t xml:space="preserve">, and standardisation of model inputs and parameter simulation used package</w:t>
+      </w:r>
+      <w:r>
+        <w:t xml:space="preserve"> </w:t>
+      </w:r>
+      <w:r>
+        <w:rPr>
+          <w:i/>
+        </w:rPr>
+        <w:t xml:space="preserve">arm</w:t>
+      </w:r>
+      <w:r>
+        <w:t xml:space="preserve"> </w:t>
+      </w:r>
+      <w:r>
+        <w:t xml:space="preserve">v. 1.7-07</w:t>
+      </w:r>
+      <w:r>
+        <w:t xml:space="preserve"> </w:t>
+      </w:r>
+      <w:r>
+        <w:t xml:space="preserve">(Gelman &amp; Su 2014)</w:t>
+      </w:r>
+      <w:r>
+        <w:t xml:space="preserve">.</w:t>
       </w:r>
     </w:p>
     <w:p>
@@ -1150,6 +1228,102 @@
         <w:pStyle w:val="Bibliography"/>
       </w:pPr>
       <w:r>
+        <w:t xml:space="preserve">Barton, K. (2015) MuMIn: Multi-Model Inference. R package version 1.13.4.</w:t>
+      </w:r>
+    </w:p>
+    <w:p>
+      <w:pPr>
+        <w:pStyle w:val="Bibliography"/>
+      </w:pPr>
+      <w:r>
+        <w:t xml:space="preserve">Bates, D., Maechler, M., Bolker, B. &amp; Walker, S. (2014) Lme4: Linear mixed-effects models using Eigen and S4. R package version 1.1-7.</w:t>
+      </w:r>
+    </w:p>
+    <w:p>
+      <w:pPr>
+        <w:pStyle w:val="Bibliography"/>
+      </w:pPr>
+      <w:r>
+        <w:t xml:space="preserve">Burnham, K. &amp; Anderson, D. (1998)</w:t>
+      </w:r>
+      <w:r>
+        <w:t xml:space="preserve"> </w:t>
+      </w:r>
+      <w:r>
+        <w:rPr>
+          <w:i/>
+        </w:rPr>
+        <w:t xml:space="preserve">Model Selection and Multimodel Inference: A Practical Information-Theoretic Approach</w:t>
+      </w:r>
+      <w:r>
+        <w:t xml:space="preserve">, 2nd ed. Springer Verlag, New York, USA.</w:t>
+      </w:r>
+    </w:p>
+    <w:p>
+      <w:pPr>
+        <w:pStyle w:val="Bibliography"/>
+      </w:pPr>
+      <w:r>
+        <w:t xml:space="preserve">Gelman, A. (2008) Scaling regression inputs by dividing by two standard deviations.</w:t>
+      </w:r>
+      <w:r>
+        <w:t xml:space="preserve"> </w:t>
+      </w:r>
+      <w:r>
+        <w:rPr>
+          <w:i/>
+        </w:rPr>
+        <w:t xml:space="preserve">Statistics in Medicine</w:t>
+      </w:r>
+      <w:r>
+        <w:t xml:space="preserve">,</w:t>
+      </w:r>
+      <w:r>
+        <w:t xml:space="preserve"> </w:t>
+      </w:r>
+      <w:r>
+        <w:rPr>
+          <w:b/>
+        </w:rPr>
+        <w:t xml:space="preserve">27</w:t>
+      </w:r>
+      <w:r>
+        <w:t xml:space="preserve">, 2865–2873.</w:t>
+      </w:r>
+    </w:p>
+    <w:p>
+      <w:pPr>
+        <w:pStyle w:val="Bibliography"/>
+      </w:pPr>
+      <w:r>
+        <w:t xml:space="preserve">Gelman, A. &amp; Hill, J. (2007)</w:t>
+      </w:r>
+      <w:r>
+        <w:t xml:space="preserve"> </w:t>
+      </w:r>
+      <w:r>
+        <w:rPr>
+          <w:i/>
+        </w:rPr>
+        <w:t xml:space="preserve">Data Analysis Using Regression and Multilevel/Hierarchical Models</w:t>
+      </w:r>
+      <w:r>
+        <w:t xml:space="preserve">. Cambridge University Press, New York.</w:t>
+      </w:r>
+    </w:p>
+    <w:p>
+      <w:pPr>
+        <w:pStyle w:val="Bibliography"/>
+      </w:pPr>
+      <w:r>
+        <w:t xml:space="preserve">Gelman, A. &amp; Su, Y.-S. (2014) Arm: Data Analysis Using Regression and Multilevel/Hierarchical Models. R package version 1.7-07.</w:t>
+      </w:r>
+    </w:p>
+    <w:p>
+      <w:pPr>
+        <w:pStyle w:val="Bibliography"/>
+      </w:pPr>
+      <w:r>
         <w:t xml:space="preserve">Minderman, J., Pendlebury, C.J., Pearce-Higgins, J.W. &amp; Park, K.J. (2012) Experimental Evidence for the Effect of Small Wind Turbine Proximity and Operation on Bird and Bat Activity.</w:t>
       </w:r>
       <w:r>
@@ -1207,6 +1381,66 @@
       </w:r>
       <w:r>
         <w:t xml:space="preserve">, 199–204.</w:t>
+      </w:r>
+    </w:p>
+    <w:p>
+      <w:pPr>
+        <w:pStyle w:val="Bibliography"/>
+      </w:pPr>
+      <w:r>
+        <w:t xml:space="preserve">‘Quantum GIS Development Team’. (2014)</w:t>
+      </w:r>
+      <w:r>
+        <w:t xml:space="preserve"> </w:t>
+      </w:r>
+      <w:r>
+        <w:rPr>
+          <w:i/>
+        </w:rPr>
+        <w:t xml:space="preserve">Quantum GIS Geographic Information System</w:t>
+      </w:r>
+      <w:r>
+        <w:t xml:space="preserve">. Open Source Geospatial Foundation Project.</w:t>
+      </w:r>
+    </w:p>
+    <w:p>
+      <w:pPr>
+        <w:pStyle w:val="Bibliography"/>
+      </w:pPr>
+      <w:r>
+        <w:t xml:space="preserve">‘R Development Core Team’. (2015)</w:t>
+      </w:r>
+      <w:r>
+        <w:t xml:space="preserve"> </w:t>
+      </w:r>
+      <w:r>
+        <w:rPr>
+          <w:i/>
+        </w:rPr>
+        <w:t xml:space="preserve">R: A Language and Environment for Statistical Computing</w:t>
+      </w:r>
+      <w:r>
+        <w:t xml:space="preserve">. R Foundation for Statistical Computing, Vienna, Austria.</w:t>
+      </w:r>
+    </w:p>
+    <w:p>
+      <w:pPr>
+        <w:pStyle w:val="Bibliography"/>
+      </w:pPr>
+      <w:r>
+        <w:t xml:space="preserve">‘UK Meteorological Office’. (2006)</w:t>
+      </w:r>
+      <w:r>
+        <w:t xml:space="preserve"> </w:t>
+      </w:r>
+      <w:r>
+        <w:rPr>
+          <w:i/>
+        </w:rPr>
+        <w:t xml:space="preserve">MIDAS Land Surface Stations Data (1853-Current)</w:t>
+      </w:r>
+      <w:r>
+        <w:t xml:space="preserve">. NCAS British Atmospheric Data Centre, Didcot, UK.</w:t>
       </w:r>
     </w:p>
     <w:sectPr>
@@ -1593,7 +1827,7 @@
     </w:lvl>
   </w:abstractNum>
   <w:abstractNum w:abstractNumId="990">
-    <w:nsid w:val="c194417e"/>
+    <w:nsid w:val="17c2cd61"/>
     <w:multiLevelType w:val="multilevel"/>
     <w:lvl w:ilvl="0">
       <w:numFmt w:val="bullet"/>
@@ -1674,7 +1908,7 @@
     </w:lvl>
   </w:abstractNum>
   <w:abstractNum w:abstractNumId="99411">
-    <w:nsid w:val="3b53bd65"/>
+    <w:nsid w:val="732f2511"/>
     <w:multiLevelType w:val="multilevel"/>
     <w:lvl w:ilvl="0">
       <w:start w:val="1"/>
@@ -1762,7 +1996,7 @@
     </w:lvl>
   </w:abstractNum>
   <w:abstractNum w:abstractNumId="991">
-    <w:nsid w:val="d8f3d21b"/>
+    <w:nsid w:val="30fa6af5"/>
     <w:multiLevelType w:val="multilevel"/>
     <w:lvl w:ilvl="0">
       <w:numFmt w:val="bullet"/>

</xml_diff>

<commit_message>
Started adding results section properly, split variable calculation for text into separate file.
</commit_message>
<xml_diff>
--- a/Main_text.docx
+++ b/Main_text.docx
@@ -232,22 +232,7 @@
         </w:numPr>
       </w:pPr>
       <w:r>
-        <w:t xml:space="preserve">We measured variation in bat actvity at a sample of</w:t>
-      </w:r>
-      <w:r>
-        <w:t xml:space="preserve"> </w:t>
-      </w:r>
-      <w:r>
-        <w:rPr>
-          <w:b/>
-        </w:rPr>
-        <w:t xml:space="preserve">X</w:t>
-      </w:r>
-      <w:r>
-        <w:t xml:space="preserve"> </w:t>
-      </w:r>
-      <w:r>
-        <w:t xml:space="preserve">SWT sites in the UK, in order to test whether (1) accounting for variation in habitat, bat activity is generally lower in closer proximity of installed SWTs (e.g. 0-100m, compared to 100-200m, 200-300m, etc.), and (2) whether this effect is stronger in sites with multiple SWTs compared to sites with single turbines.</w:t>
+        <w:t xml:space="preserve">We measured variation in bat actvity at a sample of 34 SWT sites in the UK, in order to test whether (1) accounting for variation in habitat, bat activity is generally lower in closer proximity of installed SWTs (e.g. 0-100m, compared to 100-200m, 200-300m, etc.), and (2) whether this effect is stronger in sites with multiple SWTs compared to sites with single turbines.</w:t>
       </w:r>
     </w:p>
     <w:p>
@@ -317,22 +302,7 @@
     </w:p>
     <w:p>
       <w:r>
-        <w:t xml:space="preserve">In this paper we aim to quantify and analyse the potential cumulative effect of SWTs on bat activity on a wider landscape scale (up to 500m from installed turbines). Specifically, using data collected at</w:t>
-      </w:r>
-      <w:r>
-        <w:t xml:space="preserve"> </w:t>
-      </w:r>
-      <w:r>
-        <w:rPr>
-          <w:b/>
-        </w:rPr>
-        <w:t xml:space="preserve">X sites</w:t>
-      </w:r>
-      <w:r>
-        <w:t xml:space="preserve"> </w:t>
-      </w:r>
-      <w:r>
-        <w:t xml:space="preserve">throughout the UK we test the following predictions:</w:t>
+        <w:t xml:space="preserve">In this paper we aim to quantify and analyse the potential cumulative effect of SWTs on bat activity on a wider landscape scale (up to 500m from installed turbines). Specifically, using data collected at 34 throughout the UK we test the following predictions:</w:t>
       </w:r>
     </w:p>
     <w:p>
@@ -384,7 +354,34 @@
     </w:p>
     <w:p>
       <w:r>
-        <w:t xml:space="preserve">Data were collected at</w:t>
+        <w:t xml:space="preserve">Data were collected at 34 SWT sites in central and eastern Scotland. Sites were selected from an existing database of owners</w:t>
+      </w:r>
+      <w:r>
+        <w:t xml:space="preserve"> </w:t>
+      </w:r>
+      <w:r>
+        <w:t xml:space="preserve">(Minderman</w:t>
+      </w:r>
+      <w:r>
+        <w:t xml:space="preserve"> </w:t>
+      </w:r>
+      <w:r>
+        <w:rPr>
+          <w:i/>
+        </w:rPr>
+        <w:t xml:space="preserve">et al.</w:t>
+      </w:r>
+      <w:r>
+        <w:t xml:space="preserve"> </w:t>
+      </w:r>
+      <w:r>
+        <w:t xml:space="preserve">2012; Park, Turner &amp; Minderman 2013)</w:t>
+      </w:r>
+      <w:r>
+        <w:t xml:space="preserve"> </w:t>
+      </w:r>
+      <w:r>
+        <w:t xml:space="preserve">based on how representative they were of common UK SWT installation settings in terms of habitat, turbine models and size. All turbines studied here were free-standing and between 6 and 25m (mean 16m) in hub height, and all were in rural settings but specific habitat in the surrounding area varied (see</w:t>
       </w:r>
       <w:r>
         <w:t xml:space="preserve"> </w:t>
@@ -393,109 +390,10 @@
         <w:rPr>
           <w:b/>
         </w:rPr>
-        <w:t xml:space="preserve">X</w:t>
-      </w:r>
-      <w:r>
-        <w:t xml:space="preserve"> </w:t>
-      </w:r>
-      <w:r>
-        <w:t xml:space="preserve">SWT sites in central and eastern Scotland. Sites were selected from an existing database of owners</w:t>
-      </w:r>
-      <w:r>
-        <w:t xml:space="preserve"> </w:t>
-      </w:r>
-      <w:r>
-        <w:t xml:space="preserve">(Minderman</w:t>
-      </w:r>
-      <w:r>
-        <w:t xml:space="preserve"> </w:t>
-      </w:r>
-      <w:r>
-        <w:rPr>
-          <w:i/>
-        </w:rPr>
-        <w:t xml:space="preserve">et al.</w:t>
-      </w:r>
-      <w:r>
-        <w:t xml:space="preserve"> </w:t>
-      </w:r>
-      <w:r>
-        <w:t xml:space="preserve">2012; Park, Turner &amp; Minderman 2013)</w:t>
-      </w:r>
-      <w:r>
-        <w:t xml:space="preserve"> </w:t>
-      </w:r>
-      <w:r>
-        <w:t xml:space="preserve">based on how representative they were of common UK SWT installation settings in terms of habitat, turbine models and size. All turbines studied here were free-standing and between</w:t>
-      </w:r>
-      <w:r>
-        <w:t xml:space="preserve"> </w:t>
-      </w:r>
-      <w:r>
-        <w:rPr>
-          <w:b/>
-        </w:rPr>
-        <w:t xml:space="preserve">X and X</w:t>
-      </w:r>
-      <w:r>
-        <w:t xml:space="preserve"> </w:t>
-      </w:r>
-      <w:r>
-        <w:t xml:space="preserve">in hub height, and all were in rural settings but specific habitat in the surrounding area varied (see</w:t>
-      </w:r>
-      <w:r>
-        <w:t xml:space="preserve"> </w:t>
-      </w:r>
-      <w:r>
-        <w:rPr>
-          <w:b/>
-        </w:rPr>
         <w:t xml:space="preserve">XX below</w:t>
       </w:r>
       <w:r>
-        <w:t xml:space="preserve">). The number of SWTs installed in each site varied between</w:t>
-      </w:r>
-      <w:r>
-        <w:t xml:space="preserve"> </w:t>
-      </w:r>
-      <w:r>
-        <w:rPr>
-          <w:b/>
-        </w:rPr>
-        <w:t xml:space="preserve">minturb</w:t>
-      </w:r>
-      <w:r>
-        <w:t xml:space="preserve"> </w:t>
-      </w:r>
-      <w:r>
-        <w:t xml:space="preserve">and</w:t>
-      </w:r>
-      <w:r>
-        <w:t xml:space="preserve"> </w:t>
-      </w:r>
-      <w:r>
-        <w:rPr>
-          <w:b/>
-        </w:rPr>
-        <w:t xml:space="preserve">maxturb</w:t>
-      </w:r>
-      <w:r>
-        <w:t xml:space="preserve"> </w:t>
-      </w:r>
-      <w:r>
-        <w:t xml:space="preserve">(mean</w:t>
-      </w:r>
-      <w:r>
-        <w:t xml:space="preserve"> </w:t>
-      </w:r>
-      <w:r>
-        <w:rPr>
-          <w:b/>
-        </w:rPr>
-        <w:t xml:space="preserve">meanturb</w:t>
-      </w:r>
-      <w:r>
-        <w:t xml:space="preserve">). SWTs installed in individual sites were the same size and specification with the exception of one site. More than two SWTs were installed in only</w:t>
+        <w:t xml:space="preserve">). The number of SWTs installed in each site varied between 1 and 4 (median 1.6). SWTs installed in individual sites were the same size and specification with the exception of one site. More than two SWTs were installed in only</w:t>
       </w:r>
       <w:r>
         <w:t xml:space="preserve"> </w:t>
@@ -525,67 +423,7 @@
     </w:p>
     <w:p>
       <w:r>
-        <w:t xml:space="preserve">Bat activity data were collected between</w:t>
-      </w:r>
-      <w:r>
-        <w:t xml:space="preserve"> </w:t>
-      </w:r>
-      <w:r>
-        <w:rPr>
-          <w:b/>
-        </w:rPr>
-        <w:t xml:space="preserve">XXX</w:t>
-      </w:r>
-      <w:r>
-        <w:t xml:space="preserve"> </w:t>
-      </w:r>
-      <w:r>
-        <w:t xml:space="preserve">and</w:t>
-      </w:r>
-      <w:r>
-        <w:t xml:space="preserve"> </w:t>
-      </w:r>
-      <w:r>
-        <w:rPr>
-          <w:b/>
-        </w:rPr>
-        <w:t xml:space="preserve">XXX</w:t>
-      </w:r>
-      <w:r>
-        <w:t xml:space="preserve"> </w:t>
-      </w:r>
-      <w:r>
-        <w:t xml:space="preserve">2013 and</w:t>
-      </w:r>
-      <w:r>
-        <w:t xml:space="preserve"> </w:t>
-      </w:r>
-      <w:r>
-        <w:rPr>
-          <w:b/>
-        </w:rPr>
-        <w:t xml:space="preserve">XXX</w:t>
-      </w:r>
-      <w:r>
-        <w:t xml:space="preserve"> </w:t>
-      </w:r>
-      <w:r>
-        <w:t xml:space="preserve">and</w:t>
-      </w:r>
-      <w:r>
-        <w:t xml:space="preserve"> </w:t>
-      </w:r>
-      <w:r>
-        <w:rPr>
-          <w:b/>
-        </w:rPr>
-        <w:t xml:space="preserve">XXX</w:t>
-      </w:r>
-      <w:r>
-        <w:t xml:space="preserve"> </w:t>
-      </w:r>
-      <w:r>
-        <w:t xml:space="preserve">in 2014. The time of data collection varied but started 30 minutes after sunset at the earliest and finished well before sunrise in all cases.</w:t>
+        <w:t xml:space="preserve">Bat activity data were collected between 28 May and 01 September 2013 and 07 July and 04 September 2014. The time of data collection varied but started 30 minutes after sunset at the earliest and finished well before sunrise in all cases.</w:t>
       </w:r>
     </w:p>
     <w:p>
@@ -785,16 +623,19 @@
     </w:p>
     <w:p>
       <w:r>
-        <w:t xml:space="preserve">Bat activity was initially quantified as the number of bat 'passes' (</w:t>
+        <w:t xml:space="preserve">Bat activity was initially quantified as the number of bat 'passes' (defined as a sequence of at least two echolocation calls separated by less than a second</w:t>
+      </w:r>
+      <w:r>
+        <w:t xml:space="preserve"> </w:t>
       </w:r>
       <w:r>
         <w:rPr>
           <w:b/>
         </w:rPr>
-        <w:t xml:space="preserve">'pass' definition</w:t>
-      </w:r>
-      <w:r>
-        <w:t xml:space="preserve">) per transect section. However, we chose to analyse our data as bat activity presence or absence per transect section, per survey visit, for two reasons. First, the distribution of observed counts was highly skewed (many zeros and excessive variation) so that count-based statistical models did not provide any reasonable fit. Second, using bat 'passes' as a measure of activity provides a relative measure of activity and analyses of absolute pass count would therefore add little information. In addition, because the area covered by each transect section varied slightly (see</w:t>
+        <w:t xml:space="preserve">REF</w:t>
+      </w:r>
+      <w:r>
+        <w:t xml:space="preserve">?) per transect section. However, we chose to analyse our data as bat activity presence or absence per transect section, per survey visit, for two reasons. First, the distribution of observed counts was highly skewed (many zeros and excessive variation) so that count-based statistical models did not provide any reasonable fit. Second, using bat 'passes' as a measure of activity provides a relative measure of activity and analyses of absolute pass count would therefore add little information. In addition, because the area covered by each transect section varied slightly (see</w:t>
       </w:r>
       <w:r>
         <w:t xml:space="preserve"> </w:t>
@@ -908,7 +749,7 @@
         <w:t xml:space="preserve"> </w:t>
       </w:r>
       <w:r>
-        <w:t xml:space="preserve">(to account for potential non-linear effects of the latter). Thus, accounting for any confouding effects of habitat and environmental conditions, a transect section effect would indicate a systematic difference in bat activity as a function of distance from SWTs (Prediction 1), and an interaction between this and turbine number would indicate that the strength of this effect depends on the number of SWTs installed (Prediction 2). To avoid overparameterisation of the model, interactions between confounding effects were not considered. All inputs were standardised (centered to 0 and scaled to 2 SD) following Gelman et al.</w:t>
+        <w:t xml:space="preserve">(to account for potential non-linear effects of the latter). Thus, accounting for any confouding effects of habitat and environmental conditions, a transect section effect would indicate a systematic difference in bat activity as a function of distance from SWTs (Prediction 1), and an interaction between this and turbine number would indicate that the strength of this effect depends on the number of SWTs installed (Prediction 2). To avoid overparameterisation of the model, interactions between confounding effects were not considered. All inputs were standardised (centered to 0 and scaled to 2 SD) following Gelman</w:t>
       </w:r>
       <w:r>
         <w:t xml:space="preserve"> </w:t>
@@ -962,22 +803,37 @@
         <w:t xml:space="preserve"> </w:t>
       </w:r>
       <w:r>
-        <w:t xml:space="preserve">models. Model fit was assessed using the adjusted Akaike Information Criterion (AICc) and we took the top models within 4 AICc points of the 'top' model as our candidate set. To account for model selection uncertainty within the candidate set, parameter estimates and their standard errors were then averaged and we present the averaged parameter estimates calculated using the 'zero' method (</w:t>
-      </w:r>
-      <w:r>
-        <w:rPr>
-          <w:b/>
-        </w:rPr>
-        <w:t xml:space="preserve">REF B&amp;A</w:t>
-      </w:r>
-      <w:r>
-        <w:t xml:space="preserve">). Prediction intervals were calculated as the 95% quantiles (weighted by model weight) of predictions from N = 1000 simulated draws from the estimated parameter distributions for each of the models in the candidate set</w:t>
+        <w:t xml:space="preserve">models. Model fit was assessed using the adjusted Akaike Information Criterion (AICc) and we took the top models within 4 AICc points of the 'top' model as our candidate set. To account for model selection uncertainty within the candidate set, we present the averaged parameter estimates and their standard errors calculated using the 'zero method'</w:t>
+      </w:r>
+      <w:r>
+        <w:t xml:space="preserve"> </w:t>
+      </w:r>
+      <w:r>
+        <w:t xml:space="preserve">(Burnham &amp; Anderson 1998)</w:t>
+      </w:r>
+      <w:r>
+        <w:t xml:space="preserve">. Prediction intervals were calculated as the 95% quantiles (weighted by model weight) of predictions from N = 1000 simulated draws from the estimated parameter distributions for each of the models in the candidate set</w:t>
       </w:r>
       <w:r>
         <w:t xml:space="preserve"> </w:t>
       </w:r>
       <w:r>
         <w:t xml:space="preserve">(Gelman &amp; Hill 2007)</w:t>
+      </w:r>
+      <w:r>
+        <w:t xml:space="preserve">. For each model in the candidate set we also present the marginal and conditional R</w:t>
+      </w:r>
+      <w:r>
+        <w:rPr>
+          <w:vertAlign w:val="superscript"/>
+        </w:rPr>
+        <w:t xml:space="preserve">2</w:t>
+      </w:r>
+      <w:r>
+        <w:t xml:space="preserve"> </w:t>
+      </w:r>
+      <w:r>
+        <w:t xml:space="preserve">(Nakagawa &amp; Schielzeth 2013)</w:t>
       </w:r>
       <w:r>
         <w:t xml:space="preserve">.</w:t>
@@ -1095,6 +951,635 @@
       <w:bookmarkEnd w:id="36"/>
       <w:r>
         <w:t xml:space="preserve">Results</w:t>
+      </w:r>
+    </w:p>
+    <w:p>
+      <w:r>
+        <w:t xml:space="preserve">Over the two years of the study, we collected bat activity data in N = 1395 transect sections, during 78 survey visits. Most sites (N = 30) were surveyed on at least two occassions (2-6 surveys), but four sites were only visted once. Within this sample, N = 20 were single-turbine sites, and N = 14 were multiple-turbine sites (2-4 turbines). In total, we recorded N = 1867 bat passes, of which 98.4% (N = 1838) were Pipistrelle bats. Thus, here we only present analyses of Pipistrelle bat activity.</w:t>
+      </w:r>
+    </w:p>
+    <w:tbl>
+      <w:tblPr>
+        <w:tblStyle w:val="TableNormal"/>
+        <w:tblW w:type="pct" w:w="4097.222222222222"/>
+        <w:tblCaption w:val="Table NA. This is the actual table caption"/>
+      </w:tblPr>
+      <w:tblGrid>
+        <w:gridCol w:w="1980"/>
+        <w:gridCol w:w="770"/>
+        <w:gridCol w:w="990"/>
+        <w:gridCol w:w="1210"/>
+        <w:gridCol w:w="770"/>
+        <w:gridCol w:w="770"/>
+      </w:tblGrid>
+      <w:tr>
+        <w:tc>
+          <w:tcPr>
+            <w:tcBorders>
+              <w:bottom w:val="single"/>
+            </w:tcBorders>
+            <w:vAlign w:val="bottom"/>
+          </w:tcPr>
+          <w:p>
+            <w:pPr>
+              <w:pStyle w:val="Compact"/>
+              <w:jc w:val="center"/>
+            </w:pPr>
+            <w:r>
+              <w:t xml:space="preserve"> </w:t>
+            </w:r>
+          </w:p>
+        </w:tc>
+        <w:tc>
+          <w:tcPr>
+            <w:tcBorders>
+              <w:bottom w:val="single"/>
+            </w:tcBorders>
+            <w:vAlign w:val="bottom"/>
+          </w:tcPr>
+          <w:p>
+            <w:pPr>
+              <w:pStyle w:val="Compact"/>
+              <w:jc w:val="center"/>
+            </w:pPr>
+            <w:r>
+              <w:t xml:space="preserve">Mean</w:t>
+            </w:r>
+          </w:p>
+        </w:tc>
+        <w:tc>
+          <w:tcPr>
+            <w:tcBorders>
+              <w:bottom w:val="single"/>
+            </w:tcBorders>
+            <w:vAlign w:val="bottom"/>
+          </w:tcPr>
+          <w:p>
+            <w:pPr>
+              <w:pStyle w:val="Compact"/>
+              <w:jc w:val="center"/>
+            </w:pPr>
+            <w:r>
+              <w:t xml:space="preserve">Median</w:t>
+            </w:r>
+          </w:p>
+        </w:tc>
+        <w:tc>
+          <w:tcPr>
+            <w:tcBorders>
+              <w:bottom w:val="single"/>
+            </w:tcBorders>
+            <w:vAlign w:val="bottom"/>
+          </w:tcPr>
+          <w:p>
+            <w:pPr>
+              <w:pStyle w:val="Compact"/>
+              <w:jc w:val="center"/>
+            </w:pPr>
+            <w:r>
+              <w:t xml:space="preserve">Std. dev</w:t>
+            </w:r>
+          </w:p>
+        </w:tc>
+        <w:tc>
+          <w:tcPr>
+            <w:tcBorders>
+              <w:bottom w:val="single"/>
+            </w:tcBorders>
+            <w:vAlign w:val="bottom"/>
+          </w:tcPr>
+          <w:p>
+            <w:pPr>
+              <w:pStyle w:val="Compact"/>
+              <w:jc w:val="center"/>
+            </w:pPr>
+            <w:r>
+              <w:t xml:space="preserve">Min.</w:t>
+            </w:r>
+          </w:p>
+        </w:tc>
+        <w:tc>
+          <w:tcPr>
+            <w:tcBorders>
+              <w:bottom w:val="single"/>
+            </w:tcBorders>
+            <w:vAlign w:val="bottom"/>
+          </w:tcPr>
+          <w:p>
+            <w:pPr>
+              <w:pStyle w:val="Compact"/>
+              <w:jc w:val="center"/>
+            </w:pPr>
+            <w:r>
+              <w:t xml:space="preserve">Max.</w:t>
+            </w:r>
+          </w:p>
+        </w:tc>
+      </w:tr>
+      <w:tr>
+        <w:tc>
+          <w:p>
+            <w:pPr>
+              <w:pStyle w:val="Compact"/>
+              <w:jc w:val="center"/>
+            </w:pPr>
+            <w:r>
+              <w:rPr>
+                <w:b/>
+              </w:rPr>
+              <w:t xml:space="preserve">MINTEMP</w:t>
+            </w:r>
+          </w:p>
+        </w:tc>
+        <w:tc>
+          <w:p>
+            <w:pPr>
+              <w:pStyle w:val="Compact"/>
+              <w:jc w:val="center"/>
+            </w:pPr>
+            <w:r>
+              <w:t xml:space="preserve">11.76</w:t>
+            </w:r>
+          </w:p>
+        </w:tc>
+        <w:tc>
+          <w:p>
+            <w:pPr>
+              <w:pStyle w:val="Compact"/>
+              <w:jc w:val="center"/>
+            </w:pPr>
+            <w:r>
+              <w:t xml:space="preserve">12</w:t>
+            </w:r>
+          </w:p>
+        </w:tc>
+        <w:tc>
+          <w:p>
+            <w:pPr>
+              <w:pStyle w:val="Compact"/>
+              <w:jc w:val="center"/>
+            </w:pPr>
+            <w:r>
+              <w:t xml:space="preserve">2.75</w:t>
+            </w:r>
+          </w:p>
+        </w:tc>
+        <w:tc>
+          <w:p>
+            <w:pPr>
+              <w:pStyle w:val="Compact"/>
+              <w:jc w:val="center"/>
+            </w:pPr>
+            <w:r>
+              <w:t xml:space="preserve">5</w:t>
+            </w:r>
+          </w:p>
+        </w:tc>
+        <w:tc>
+          <w:p>
+            <w:pPr>
+              <w:pStyle w:val="Compact"/>
+              <w:jc w:val="center"/>
+            </w:pPr>
+            <w:r>
+              <w:t xml:space="preserve">17.6</w:t>
+            </w:r>
+          </w:p>
+        </w:tc>
+      </w:tr>
+      <w:tr>
+        <w:tc>
+          <w:p>
+            <w:pPr>
+              <w:pStyle w:val="Compact"/>
+              <w:jc w:val="center"/>
+            </w:pPr>
+            <w:r>
+              <w:rPr>
+                <w:b/>
+              </w:rPr>
+              <w:t xml:space="preserve">DAYNO</w:t>
+            </w:r>
+          </w:p>
+        </w:tc>
+        <w:tc>
+          <w:p>
+            <w:pPr>
+              <w:pStyle w:val="Compact"/>
+              <w:jc w:val="center"/>
+            </w:pPr>
+            <w:r>
+              <w:t xml:space="preserve">196.6</w:t>
+            </w:r>
+          </w:p>
+        </w:tc>
+        <w:tc>
+          <w:p>
+            <w:pPr>
+              <w:pStyle w:val="Compact"/>
+              <w:jc w:val="center"/>
+            </w:pPr>
+            <w:r>
+              <w:t xml:space="preserve">195</w:t>
+            </w:r>
+          </w:p>
+        </w:tc>
+        <w:tc>
+          <w:p>
+            <w:pPr>
+              <w:pStyle w:val="Compact"/>
+              <w:jc w:val="center"/>
+            </w:pPr>
+            <w:r>
+              <w:t xml:space="preserve">28.85</w:t>
+            </w:r>
+          </w:p>
+        </w:tc>
+        <w:tc>
+          <w:p>
+            <w:pPr>
+              <w:pStyle w:val="Compact"/>
+              <w:jc w:val="center"/>
+            </w:pPr>
+            <w:r>
+              <w:t xml:space="preserve">147</w:t>
+            </w:r>
+          </w:p>
+        </w:tc>
+        <w:tc>
+          <w:p>
+            <w:pPr>
+              <w:pStyle w:val="Compact"/>
+              <w:jc w:val="center"/>
+            </w:pPr>
+            <w:r>
+              <w:t xml:space="preserve">246</w:t>
+            </w:r>
+          </w:p>
+        </w:tc>
+      </w:tr>
+      <w:tr>
+        <w:tc>
+          <w:p>
+            <w:pPr>
+              <w:pStyle w:val="Compact"/>
+              <w:jc w:val="center"/>
+            </w:pPr>
+            <w:r>
+              <w:rPr>
+                <w:b/>
+              </w:rPr>
+              <w:t xml:space="preserve">TTMIDN</w:t>
+            </w:r>
+          </w:p>
+        </w:tc>
+        <w:tc>
+          <w:p>
+            <w:pPr>
+              <w:pStyle w:val="Compact"/>
+              <w:jc w:val="center"/>
+            </w:pPr>
+            <w:r>
+              <w:t xml:space="preserve">-26.07</w:t>
+            </w:r>
+          </w:p>
+        </w:tc>
+        <w:tc>
+          <w:p>
+            <w:pPr>
+              <w:pStyle w:val="Compact"/>
+              <w:jc w:val="center"/>
+            </w:pPr>
+            <w:r>
+              <w:t xml:space="preserve">-41</w:t>
+            </w:r>
+          </w:p>
+        </w:tc>
+        <w:tc>
+          <w:p>
+            <w:pPr>
+              <w:pStyle w:val="Compact"/>
+              <w:jc w:val="center"/>
+            </w:pPr>
+            <w:r>
+              <w:t xml:space="preserve">82.54</w:t>
+            </w:r>
+          </w:p>
+        </w:tc>
+        <w:tc>
+          <w:p>
+            <w:pPr>
+              <w:pStyle w:val="Compact"/>
+              <w:jc w:val="center"/>
+            </w:pPr>
+            <w:r>
+              <w:t xml:space="preserve">-202.3</w:t>
+            </w:r>
+          </w:p>
+        </w:tc>
+        <w:tc>
+          <w:p>
+            <w:pPr>
+              <w:pStyle w:val="Compact"/>
+              <w:jc w:val="center"/>
+            </w:pPr>
+            <w:r>
+              <w:t xml:space="preserve">197.8</w:t>
+            </w:r>
+          </w:p>
+        </w:tc>
+      </w:tr>
+      <w:tr>
+        <w:tc>
+          <w:p>
+            <w:pPr>
+              <w:pStyle w:val="Compact"/>
+              <w:jc w:val="center"/>
+            </w:pPr>
+            <w:r>
+              <w:rPr>
+                <w:b/>
+              </w:rPr>
+              <w:t xml:space="preserve">I(TTMIDN^2)</w:t>
+            </w:r>
+          </w:p>
+        </w:tc>
+        <w:tc>
+          <w:p>
+            <w:pPr>
+              <w:pStyle w:val="Compact"/>
+              <w:jc w:val="center"/>
+            </w:pPr>
+            <w:r>
+              <w:t xml:space="preserve">7487</w:t>
+            </w:r>
+          </w:p>
+        </w:tc>
+        <w:tc>
+          <w:p>
+            <w:pPr>
+              <w:pStyle w:val="Compact"/>
+              <w:jc w:val="center"/>
+            </w:pPr>
+            <w:r>
+              <w:t xml:space="preserve">4669</w:t>
+            </w:r>
+          </w:p>
+        </w:tc>
+        <w:tc>
+          <w:p>
+            <w:pPr>
+              <w:pStyle w:val="Compact"/>
+              <w:jc w:val="center"/>
+            </w:pPr>
+            <w:r>
+              <w:t xml:space="preserve">8375</w:t>
+            </w:r>
+          </w:p>
+        </w:tc>
+        <w:tc>
+          <w:p>
+            <w:pPr>
+              <w:pStyle w:val="Compact"/>
+              <w:jc w:val="center"/>
+            </w:pPr>
+            <w:r>
+              <w:t xml:space="preserve">0</w:t>
+            </w:r>
+          </w:p>
+        </w:tc>
+        <w:tc>
+          <w:p>
+            <w:pPr>
+              <w:pStyle w:val="Compact"/>
+              <w:jc w:val="center"/>
+            </w:pPr>
+            <w:r>
+              <w:t xml:space="preserve">40925</w:t>
+            </w:r>
+          </w:p>
+        </w:tc>
+      </w:tr>
+      <w:tr>
+        <w:tc>
+          <w:p>
+            <w:pPr>
+              <w:pStyle w:val="Compact"/>
+              <w:jc w:val="center"/>
+            </w:pPr>
+            <w:r>
+              <w:rPr>
+                <w:b/>
+              </w:rPr>
+              <w:t xml:space="preserve">WINDS</w:t>
+            </w:r>
+          </w:p>
+        </w:tc>
+        <w:tc>
+          <w:p>
+            <w:pPr>
+              <w:pStyle w:val="Compact"/>
+              <w:jc w:val="center"/>
+            </w:pPr>
+            <w:r>
+              <w:t xml:space="preserve">1.07</w:t>
+            </w:r>
+          </w:p>
+        </w:tc>
+        <w:tc>
+          <w:p>
+            <w:pPr>
+              <w:pStyle w:val="Compact"/>
+              <w:jc w:val="center"/>
+            </w:pPr>
+            <w:r>
+              <w:t xml:space="preserve">0.4</w:t>
+            </w:r>
+          </w:p>
+        </w:tc>
+        <w:tc>
+          <w:p>
+            <w:pPr>
+              <w:pStyle w:val="Compact"/>
+              <w:jc w:val="center"/>
+            </w:pPr>
+            <w:r>
+              <w:t xml:space="preserve">1.46</w:t>
+            </w:r>
+          </w:p>
+        </w:tc>
+        <w:tc>
+          <w:p>
+            <w:pPr>
+              <w:pStyle w:val="Compact"/>
+              <w:jc w:val="center"/>
+            </w:pPr>
+            <w:r>
+              <w:t xml:space="preserve">0</w:t>
+            </w:r>
+          </w:p>
+        </w:tc>
+        <w:tc>
+          <w:p>
+            <w:pPr>
+              <w:pStyle w:val="Compact"/>
+              <w:jc w:val="center"/>
+            </w:pPr>
+            <w:r>
+              <w:t xml:space="preserve">9.8</w:t>
+            </w:r>
+          </w:p>
+        </w:tc>
+      </w:tr>
+      <w:tr>
+        <w:tc>
+          <w:p>
+            <w:pPr>
+              <w:pStyle w:val="Compact"/>
+              <w:jc w:val="center"/>
+            </w:pPr>
+            <w:r>
+              <w:rPr>
+                <w:b/>
+              </w:rPr>
+              <w:t xml:space="preserve">EDGED</w:t>
+            </w:r>
+          </w:p>
+        </w:tc>
+        <w:tc>
+          <w:p>
+            <w:pPr>
+              <w:pStyle w:val="Compact"/>
+              <w:jc w:val="center"/>
+            </w:pPr>
+            <w:r>
+              <w:t xml:space="preserve">0.04</w:t>
+            </w:r>
+          </w:p>
+        </w:tc>
+        <w:tc>
+          <w:p>
+            <w:pPr>
+              <w:pStyle w:val="Compact"/>
+              <w:jc w:val="center"/>
+            </w:pPr>
+            <w:r>
+              <w:t xml:space="preserve">0.03</w:t>
+            </w:r>
+          </w:p>
+        </w:tc>
+        <w:tc>
+          <w:p>
+            <w:pPr>
+              <w:pStyle w:val="Compact"/>
+              <w:jc w:val="center"/>
+            </w:pPr>
+            <w:r>
+              <w:t xml:space="preserve">0.02</w:t>
+            </w:r>
+          </w:p>
+        </w:tc>
+        <w:tc>
+          <w:p>
+            <w:pPr>
+              <w:pStyle w:val="Compact"/>
+              <w:jc w:val="center"/>
+            </w:pPr>
+            <w:r>
+              <w:t xml:space="preserve">0</w:t>
+            </w:r>
+          </w:p>
+        </w:tc>
+        <w:tc>
+          <w:p>
+            <w:pPr>
+              <w:pStyle w:val="Compact"/>
+              <w:jc w:val="center"/>
+            </w:pPr>
+            <w:r>
+              <w:t xml:space="preserve">0.13</w:t>
+            </w:r>
+          </w:p>
+        </w:tc>
+      </w:tr>
+      <w:tr>
+        <w:tc>
+          <w:p>
+            <w:pPr>
+              <w:pStyle w:val="Compact"/>
+              <w:jc w:val="center"/>
+            </w:pPr>
+            <w:r>
+              <w:rPr>
+                <w:b/>
+              </w:rPr>
+              <w:t xml:space="preserve">pTREE</w:t>
+            </w:r>
+          </w:p>
+        </w:tc>
+        <w:tc>
+          <w:p>
+            <w:pPr>
+              <w:pStyle w:val="Compact"/>
+              <w:jc w:val="center"/>
+            </w:pPr>
+            <w:r>
+              <w:t xml:space="preserve">0.05</w:t>
+            </w:r>
+          </w:p>
+        </w:tc>
+        <w:tc>
+          <w:p>
+            <w:pPr>
+              <w:pStyle w:val="Compact"/>
+              <w:jc w:val="center"/>
+            </w:pPr>
+            <w:r>
+              <w:t xml:space="preserve">0</w:t>
+            </w:r>
+          </w:p>
+        </w:tc>
+        <w:tc>
+          <w:p>
+            <w:pPr>
+              <w:pStyle w:val="Compact"/>
+              <w:jc w:val="center"/>
+            </w:pPr>
+            <w:r>
+              <w:t xml:space="preserve">0.13</w:t>
+            </w:r>
+          </w:p>
+        </w:tc>
+        <w:tc>
+          <w:p>
+            <w:pPr>
+              <w:pStyle w:val="Compact"/>
+              <w:jc w:val="center"/>
+            </w:pPr>
+            <w:r>
+              <w:t xml:space="preserve">0</w:t>
+            </w:r>
+          </w:p>
+        </w:tc>
+        <w:tc>
+          <w:p>
+            <w:pPr>
+              <w:pStyle w:val="Compact"/>
+              <w:jc w:val="center"/>
+            </w:pPr>
+            <w:r>
+              <w:t xml:space="preserve">0.92</w:t>
+            </w:r>
+          </w:p>
+        </w:tc>
+      </w:tr>
+    </w:tbl>
+    <w:p>
+      <w:pPr>
+        <w:pStyle w:val="TableCaption"/>
+      </w:pPr>
+      <w:r>
+        <w:t xml:space="preserve">Table NA. This is the actual table caption</w:t>
       </w:r>
     </w:p>
     <w:p>
@@ -1125,7 +1610,7 @@
       <w:r>
         <w:drawing>
           <wp:inline>
-            <wp:extent cx="5943600" cy="4462842"/>
+            <wp:extent cx="5440680" cy="4080510"/>
             <wp:effectExtent b="0" l="0" r="0" t="0"/>
             <wp:docPr descr="" id="1" name="Picture"/>
             <a:graphic>
@@ -1146,7 +1631,7 @@
                   <pic:spPr bwMode="auto">
                     <a:xfrm>
                       <a:off x="0" y="0"/>
-                      <a:ext cx="5943600" cy="4462842"/>
+                      <a:ext cx="5440680" cy="4080510"/>
                     </a:xfrm>
                     <a:prstGeom prst="rect">
                       <a:avLst/>
@@ -1164,13 +1649,603 @@
           </wp:inline>
         </w:drawing>
       </w:r>
-    </w:p>
-    <w:p>
-      <w:pPr>
-        <w:pStyle w:val="ImageCaption"/>
-      </w:pPr>
-      <w:r>
-        <w:t xml:space="preserve">Figure 1. Model predictions bla bla</w:t>
+      <w:r>
+        <w:t xml:space="preserve"> </w:t>
+      </w:r>
+      <w:r>
+        <w:t xml:space="preserve">Here is a further attempt with the same table but using kable():</w:t>
+      </w:r>
+    </w:p>
+    <w:tbl>
+      <w:tblPr>
+        <w:tblStyle w:val="TableNormal"/>
+        <w:tblW w:type="pct" w:w="0.0"/>
+        <w:tblCaption w:val="test"/>
+      </w:tblPr>
+      <w:tblGrid/>
+      <w:tr>
+        <w:tc>
+          <w:tcPr>
+            <w:tcBorders>
+              <w:bottom w:val="single"/>
+            </w:tcBorders>
+            <w:vAlign w:val="bottom"/>
+          </w:tcPr>
+          <w:p>
+            <w:pPr>
+              <w:pStyle w:val="Compact"/>
+            </w:pPr>
+          </w:p>
+        </w:tc>
+        <w:tc>
+          <w:tcPr>
+            <w:tcBorders>
+              <w:bottom w:val="single"/>
+            </w:tcBorders>
+            <w:vAlign w:val="bottom"/>
+          </w:tcPr>
+          <w:p>
+            <w:pPr>
+              <w:pStyle w:val="Compact"/>
+              <w:jc w:val="right"/>
+            </w:pPr>
+            <w:r>
+              <w:t xml:space="preserve">Mean</w:t>
+            </w:r>
+          </w:p>
+        </w:tc>
+        <w:tc>
+          <w:tcPr>
+            <w:tcBorders>
+              <w:bottom w:val="single"/>
+            </w:tcBorders>
+            <w:vAlign w:val="bottom"/>
+          </w:tcPr>
+          <w:p>
+            <w:pPr>
+              <w:pStyle w:val="Compact"/>
+              <w:jc w:val="right"/>
+            </w:pPr>
+            <w:r>
+              <w:t xml:space="preserve">Median</w:t>
+            </w:r>
+          </w:p>
+        </w:tc>
+        <w:tc>
+          <w:tcPr>
+            <w:tcBorders>
+              <w:bottom w:val="single"/>
+            </w:tcBorders>
+            <w:vAlign w:val="bottom"/>
+          </w:tcPr>
+          <w:p>
+            <w:pPr>
+              <w:pStyle w:val="Compact"/>
+              <w:jc w:val="right"/>
+            </w:pPr>
+            <w:r>
+              <w:t xml:space="preserve">Std. dev</w:t>
+            </w:r>
+          </w:p>
+        </w:tc>
+        <w:tc>
+          <w:tcPr>
+            <w:tcBorders>
+              <w:bottom w:val="single"/>
+            </w:tcBorders>
+            <w:vAlign w:val="bottom"/>
+          </w:tcPr>
+          <w:p>
+            <w:pPr>
+              <w:pStyle w:val="Compact"/>
+              <w:jc w:val="right"/>
+            </w:pPr>
+            <w:r>
+              <w:t xml:space="preserve">Min.</w:t>
+            </w:r>
+          </w:p>
+        </w:tc>
+        <w:tc>
+          <w:tcPr>
+            <w:tcBorders>
+              <w:bottom w:val="single"/>
+            </w:tcBorders>
+            <w:vAlign w:val="bottom"/>
+          </w:tcPr>
+          <w:p>
+            <w:pPr>
+              <w:pStyle w:val="Compact"/>
+              <w:jc w:val="right"/>
+            </w:pPr>
+            <w:r>
+              <w:t xml:space="preserve">Max.</w:t>
+            </w:r>
+          </w:p>
+        </w:tc>
+      </w:tr>
+      <w:tr>
+        <w:tc>
+          <w:p>
+            <w:pPr>
+              <w:pStyle w:val="Compact"/>
+              <w:jc w:val="left"/>
+            </w:pPr>
+            <w:r>
+              <w:t xml:space="preserve">MINTEMP</w:t>
+            </w:r>
+          </w:p>
+        </w:tc>
+        <w:tc>
+          <w:p>
+            <w:pPr>
+              <w:pStyle w:val="Compact"/>
+              <w:jc w:val="right"/>
+            </w:pPr>
+            <w:r>
+              <w:t xml:space="preserve">11.76</w:t>
+            </w:r>
+          </w:p>
+        </w:tc>
+        <w:tc>
+          <w:p>
+            <w:pPr>
+              <w:pStyle w:val="Compact"/>
+              <w:jc w:val="right"/>
+            </w:pPr>
+            <w:r>
+              <w:t xml:space="preserve">12.00</w:t>
+            </w:r>
+          </w:p>
+        </w:tc>
+        <w:tc>
+          <w:p>
+            <w:pPr>
+              <w:pStyle w:val="Compact"/>
+              <w:jc w:val="right"/>
+            </w:pPr>
+            <w:r>
+              <w:t xml:space="preserve">2.75</w:t>
+            </w:r>
+          </w:p>
+        </w:tc>
+        <w:tc>
+          <w:p>
+            <w:pPr>
+              <w:pStyle w:val="Compact"/>
+              <w:jc w:val="right"/>
+            </w:pPr>
+            <w:r>
+              <w:t xml:space="preserve">5.0</w:t>
+            </w:r>
+          </w:p>
+        </w:tc>
+        <w:tc>
+          <w:p>
+            <w:pPr>
+              <w:pStyle w:val="Compact"/>
+              <w:jc w:val="right"/>
+            </w:pPr>
+            <w:r>
+              <w:t xml:space="preserve">17.60</w:t>
+            </w:r>
+          </w:p>
+        </w:tc>
+      </w:tr>
+      <w:tr>
+        <w:tc>
+          <w:p>
+            <w:pPr>
+              <w:pStyle w:val="Compact"/>
+              <w:jc w:val="left"/>
+            </w:pPr>
+            <w:r>
+              <w:t xml:space="preserve">DAYNO</w:t>
+            </w:r>
+          </w:p>
+        </w:tc>
+        <w:tc>
+          <w:p>
+            <w:pPr>
+              <w:pStyle w:val="Compact"/>
+              <w:jc w:val="right"/>
+            </w:pPr>
+            <w:r>
+              <w:t xml:space="preserve">196.59</w:t>
+            </w:r>
+          </w:p>
+        </w:tc>
+        <w:tc>
+          <w:p>
+            <w:pPr>
+              <w:pStyle w:val="Compact"/>
+              <w:jc w:val="right"/>
+            </w:pPr>
+            <w:r>
+              <w:t xml:space="preserve">195.00</w:t>
+            </w:r>
+          </w:p>
+        </w:tc>
+        <w:tc>
+          <w:p>
+            <w:pPr>
+              <w:pStyle w:val="Compact"/>
+              <w:jc w:val="right"/>
+            </w:pPr>
+            <w:r>
+              <w:t xml:space="preserve">28.85</w:t>
+            </w:r>
+          </w:p>
+        </w:tc>
+        <w:tc>
+          <w:p>
+            <w:pPr>
+              <w:pStyle w:val="Compact"/>
+              <w:jc w:val="right"/>
+            </w:pPr>
+            <w:r>
+              <w:t xml:space="preserve">147.0</w:t>
+            </w:r>
+          </w:p>
+        </w:tc>
+        <w:tc>
+          <w:p>
+            <w:pPr>
+              <w:pStyle w:val="Compact"/>
+              <w:jc w:val="right"/>
+            </w:pPr>
+            <w:r>
+              <w:t xml:space="preserve">246.00</w:t>
+            </w:r>
+          </w:p>
+        </w:tc>
+      </w:tr>
+      <w:tr>
+        <w:tc>
+          <w:p>
+            <w:pPr>
+              <w:pStyle w:val="Compact"/>
+              <w:jc w:val="left"/>
+            </w:pPr>
+            <w:r>
+              <w:t xml:space="preserve">TTMIDN</w:t>
+            </w:r>
+          </w:p>
+        </w:tc>
+        <w:tc>
+          <w:p>
+            <w:pPr>
+              <w:pStyle w:val="Compact"/>
+              <w:jc w:val="right"/>
+            </w:pPr>
+            <w:r>
+              <w:t xml:space="preserve">-26.07</w:t>
+            </w:r>
+          </w:p>
+        </w:tc>
+        <w:tc>
+          <w:p>
+            <w:pPr>
+              <w:pStyle w:val="Compact"/>
+              <w:jc w:val="right"/>
+            </w:pPr>
+            <w:r>
+              <w:t xml:space="preserve">-41.00</w:t>
+            </w:r>
+          </w:p>
+        </w:tc>
+        <w:tc>
+          <w:p>
+            <w:pPr>
+              <w:pStyle w:val="Compact"/>
+              <w:jc w:val="right"/>
+            </w:pPr>
+            <w:r>
+              <w:t xml:space="preserve">82.54</w:t>
+            </w:r>
+          </w:p>
+        </w:tc>
+        <w:tc>
+          <w:p>
+            <w:pPr>
+              <w:pStyle w:val="Compact"/>
+              <w:jc w:val="right"/>
+            </w:pPr>
+            <w:r>
+              <w:t xml:space="preserve">-202.3</w:t>
+            </w:r>
+          </w:p>
+        </w:tc>
+        <w:tc>
+          <w:p>
+            <w:pPr>
+              <w:pStyle w:val="Compact"/>
+              <w:jc w:val="right"/>
+            </w:pPr>
+            <w:r>
+              <w:t xml:space="preserve">197.77</w:t>
+            </w:r>
+          </w:p>
+        </w:tc>
+      </w:tr>
+      <w:tr>
+        <w:tc>
+          <w:p>
+            <w:pPr>
+              <w:pStyle w:val="Compact"/>
+              <w:jc w:val="left"/>
+            </w:pPr>
+            <w:r>
+              <w:t xml:space="preserve">I(TTMIDN^2)</w:t>
+            </w:r>
+          </w:p>
+        </w:tc>
+        <w:tc>
+          <w:p>
+            <w:pPr>
+              <w:pStyle w:val="Compact"/>
+              <w:jc w:val="right"/>
+            </w:pPr>
+            <w:r>
+              <w:t xml:space="preserve">7487.47</w:t>
+            </w:r>
+          </w:p>
+        </w:tc>
+        <w:tc>
+          <w:p>
+            <w:pPr>
+              <w:pStyle w:val="Compact"/>
+              <w:jc w:val="right"/>
+            </w:pPr>
+            <w:r>
+              <w:t xml:space="preserve">4669.44</w:t>
+            </w:r>
+          </w:p>
+        </w:tc>
+        <w:tc>
+          <w:p>
+            <w:pPr>
+              <w:pStyle w:val="Compact"/>
+              <w:jc w:val="right"/>
+            </w:pPr>
+            <w:r>
+              <w:t xml:space="preserve">8375.13</w:t>
+            </w:r>
+          </w:p>
+        </w:tc>
+        <w:tc>
+          <w:p>
+            <w:pPr>
+              <w:pStyle w:val="Compact"/>
+              <w:jc w:val="right"/>
+            </w:pPr>
+            <w:r>
+              <w:t xml:space="preserve">0.0</w:t>
+            </w:r>
+          </w:p>
+        </w:tc>
+        <w:tc>
+          <w:p>
+            <w:pPr>
+              <w:pStyle w:val="Compact"/>
+              <w:jc w:val="right"/>
+            </w:pPr>
+            <w:r>
+              <w:t xml:space="preserve">40925.29</w:t>
+            </w:r>
+          </w:p>
+        </w:tc>
+      </w:tr>
+      <w:tr>
+        <w:tc>
+          <w:p>
+            <w:pPr>
+              <w:pStyle w:val="Compact"/>
+              <w:jc w:val="left"/>
+            </w:pPr>
+            <w:r>
+              <w:t xml:space="preserve">WINDS</w:t>
+            </w:r>
+          </w:p>
+        </w:tc>
+        <w:tc>
+          <w:p>
+            <w:pPr>
+              <w:pStyle w:val="Compact"/>
+              <w:jc w:val="right"/>
+            </w:pPr>
+            <w:r>
+              <w:t xml:space="preserve">1.07</w:t>
+            </w:r>
+          </w:p>
+        </w:tc>
+        <w:tc>
+          <w:p>
+            <w:pPr>
+              <w:pStyle w:val="Compact"/>
+              <w:jc w:val="right"/>
+            </w:pPr>
+            <w:r>
+              <w:t xml:space="preserve">0.40</w:t>
+            </w:r>
+          </w:p>
+        </w:tc>
+        <w:tc>
+          <w:p>
+            <w:pPr>
+              <w:pStyle w:val="Compact"/>
+              <w:jc w:val="right"/>
+            </w:pPr>
+            <w:r>
+              <w:t xml:space="preserve">1.46</w:t>
+            </w:r>
+          </w:p>
+        </w:tc>
+        <w:tc>
+          <w:p>
+            <w:pPr>
+              <w:pStyle w:val="Compact"/>
+              <w:jc w:val="right"/>
+            </w:pPr>
+            <w:r>
+              <w:t xml:space="preserve">0.0</w:t>
+            </w:r>
+          </w:p>
+        </w:tc>
+        <w:tc>
+          <w:p>
+            <w:pPr>
+              <w:pStyle w:val="Compact"/>
+              <w:jc w:val="right"/>
+            </w:pPr>
+            <w:r>
+              <w:t xml:space="preserve">9.80</w:t>
+            </w:r>
+          </w:p>
+        </w:tc>
+      </w:tr>
+      <w:tr>
+        <w:tc>
+          <w:p>
+            <w:pPr>
+              <w:pStyle w:val="Compact"/>
+              <w:jc w:val="left"/>
+            </w:pPr>
+            <w:r>
+              <w:t xml:space="preserve">EDGED</w:t>
+            </w:r>
+          </w:p>
+        </w:tc>
+        <w:tc>
+          <w:p>
+            <w:pPr>
+              <w:pStyle w:val="Compact"/>
+              <w:jc w:val="right"/>
+            </w:pPr>
+            <w:r>
+              <w:t xml:space="preserve">0.04</w:t>
+            </w:r>
+          </w:p>
+        </w:tc>
+        <w:tc>
+          <w:p>
+            <w:pPr>
+              <w:pStyle w:val="Compact"/>
+              <w:jc w:val="right"/>
+            </w:pPr>
+            <w:r>
+              <w:t xml:space="preserve">0.03</w:t>
+            </w:r>
+          </w:p>
+        </w:tc>
+        <w:tc>
+          <w:p>
+            <w:pPr>
+              <w:pStyle w:val="Compact"/>
+              <w:jc w:val="right"/>
+            </w:pPr>
+            <w:r>
+              <w:t xml:space="preserve">0.02</w:t>
+            </w:r>
+          </w:p>
+        </w:tc>
+        <w:tc>
+          <w:p>
+            <w:pPr>
+              <w:pStyle w:val="Compact"/>
+              <w:jc w:val="right"/>
+            </w:pPr>
+            <w:r>
+              <w:t xml:space="preserve">0.0</w:t>
+            </w:r>
+          </w:p>
+        </w:tc>
+        <w:tc>
+          <w:p>
+            <w:pPr>
+              <w:pStyle w:val="Compact"/>
+              <w:jc w:val="right"/>
+            </w:pPr>
+            <w:r>
+              <w:t xml:space="preserve">0.13</w:t>
+            </w:r>
+          </w:p>
+        </w:tc>
+      </w:tr>
+      <w:tr>
+        <w:tc>
+          <w:p>
+            <w:pPr>
+              <w:pStyle w:val="Compact"/>
+              <w:jc w:val="left"/>
+            </w:pPr>
+            <w:r>
+              <w:t xml:space="preserve">pTREE</w:t>
+            </w:r>
+          </w:p>
+        </w:tc>
+        <w:tc>
+          <w:p>
+            <w:pPr>
+              <w:pStyle w:val="Compact"/>
+              <w:jc w:val="right"/>
+            </w:pPr>
+            <w:r>
+              <w:t xml:space="preserve">0.05</w:t>
+            </w:r>
+          </w:p>
+        </w:tc>
+        <w:tc>
+          <w:p>
+            <w:pPr>
+              <w:pStyle w:val="Compact"/>
+              <w:jc w:val="right"/>
+            </w:pPr>
+            <w:r>
+              <w:t xml:space="preserve">0.00</w:t>
+            </w:r>
+          </w:p>
+        </w:tc>
+        <w:tc>
+          <w:p>
+            <w:pPr>
+              <w:pStyle w:val="Compact"/>
+              <w:jc w:val="right"/>
+            </w:pPr>
+            <w:r>
+              <w:t xml:space="preserve">0.13</w:t>
+            </w:r>
+          </w:p>
+        </w:tc>
+        <w:tc>
+          <w:p>
+            <w:pPr>
+              <w:pStyle w:val="Compact"/>
+              <w:jc w:val="right"/>
+            </w:pPr>
+            <w:r>
+              <w:t xml:space="preserve">0.0</w:t>
+            </w:r>
+          </w:p>
+        </w:tc>
+        <w:tc>
+          <w:p>
+            <w:pPr>
+              <w:pStyle w:val="Compact"/>
+              <w:jc w:val="right"/>
+            </w:pPr>
+            <w:r>
+              <w:t xml:space="preserve">0.92</w:t>
+            </w:r>
+          </w:p>
+        </w:tc>
+      </w:tr>
+    </w:tbl>
+    <w:p>
+      <w:pPr>
+        <w:pStyle w:val="TableCaption"/>
+      </w:pPr>
+      <w:r>
+        <w:t xml:space="preserve">test</w:t>
       </w:r>
     </w:p>
     <w:p>
@@ -1356,6 +2431,38 @@
         <w:pStyle w:val="Bibliography"/>
       </w:pPr>
       <w:r>
+        <w:t xml:space="preserve">Nakagawa, S. &amp; Schielzeth, H. (2013) A general and simple method for obtaining R2 from generalized linear mixed-effects models.</w:t>
+      </w:r>
+      <w:r>
+        <w:t xml:space="preserve"> </w:t>
+      </w:r>
+      <w:r>
+        <w:rPr>
+          <w:i/>
+        </w:rPr>
+        <w:t xml:space="preserve">Methods in Ecology and Evolution</w:t>
+      </w:r>
+      <w:r>
+        <w:t xml:space="preserve">,</w:t>
+      </w:r>
+      <w:r>
+        <w:t xml:space="preserve"> </w:t>
+      </w:r>
+      <w:r>
+        <w:rPr>
+          <w:b/>
+        </w:rPr>
+        <w:t xml:space="preserve">4</w:t>
+      </w:r>
+      <w:r>
+        <w:t xml:space="preserve">, 133–142.</w:t>
+      </w:r>
+    </w:p>
+    <w:p>
+      <w:pPr>
+        <w:pStyle w:val="Bibliography"/>
+      </w:pPr>
+      <w:r>
         <w:t xml:space="preserve">Park, K.J., Turner, A. &amp; Minderman, J. (2013) Integrating applied ecology and planning policy: The case of micro-turbines and wildlife conservation.</w:t>
       </w:r>
       <w:r>
@@ -1444,8 +2551,8 @@
       </w:r>
     </w:p>
     <w:sectPr>
-      <w:footerReference w:type="even" r:id="rId9"/>
-      <w:footerReference w:type="default" r:id="rId8"/>
+      <w:footerReference w:type="even" r:id="rId12"/>
+      <w:footerReference w:type="default" r:id="rId13"/>
       <w:pgSz w:w="12240" w:h="15840"/>
       <w:pgMar w:top="1440" w:right="1440" w:bottom="1440" w:left="1440" w:header="720" w:footer="720" w:gutter="0"/>
       <w:lnNumType w:countBy="1" w:restart="continuous"/>
@@ -1827,7 +2934,7 @@
     </w:lvl>
   </w:abstractNum>
   <w:abstractNum w:abstractNumId="990">
-    <w:nsid w:val="17c2cd61"/>
+    <w:nsid w:val="fddb2160"/>
     <w:multiLevelType w:val="multilevel"/>
     <w:lvl w:ilvl="0">
       <w:numFmt w:val="bullet"/>
@@ -1908,7 +3015,7 @@
     </w:lvl>
   </w:abstractNum>
   <w:abstractNum w:abstractNumId="99411">
-    <w:nsid w:val="732f2511"/>
+    <w:nsid w:val="94de744b"/>
     <w:multiLevelType w:val="multilevel"/>
     <w:lvl w:ilvl="0">
       <w:start w:val="1"/>
@@ -1996,7 +3103,7 @@
     </w:lvl>
   </w:abstractNum>
   <w:abstractNum w:abstractNumId="991">
-    <w:nsid w:val="30fa6af5"/>
+    <w:nsid w:val="3f2c8a1e"/>
     <w:multiLevelType w:val="multilevel"/>
     <w:lvl w:ilvl="0">
       <w:numFmt w:val="bullet"/>

</xml_diff>

<commit_message>
Finished results section, started discussion.
</commit_message>
<xml_diff>
--- a/Main_text.docx
+++ b/Main_text.docx
@@ -761,906 +761,22 @@
         <w:t xml:space="preserve"> </w:t>
       </w:r>
       <w:r>
-        <w:t xml:space="preserve">to improve performance of parameter estimation and allow for direct interpretation of relative effect strength.</w:t>
-      </w:r>
-    </w:p>
-    <w:p>
-      <w:pPr>
-        <w:pStyle w:val="Heading4"/>
-      </w:pPr>
-      <w:bookmarkStart w:id="35" w:name="model-selection-averaging-and-predictions"/>
-      <w:bookmarkEnd w:id="35"/>
-      <w:r>
-        <w:t xml:space="preserve">Model selection, averaging and predictions</w:t>
-      </w:r>
-    </w:p>
-    <w:p>
-      <w:r>
-        <w:t xml:space="preserve">A full model set was built starting with the 'full model' including all fixed- and random effects listed above. The model set was constrained to (1) only include the time to midnight</w:t>
-      </w:r>
-      <w:r>
-        <w:rPr>
-          <w:vertAlign w:val="superscript"/>
-        </w:rPr>
-        <w:t xml:space="preserve">2</w:t>
-      </w:r>
-      <w:r>
-        <w:t xml:space="preserve"> </w:t>
-      </w:r>
-      <w:r>
-        <w:t xml:space="preserve">term when its linear term was also included, (2) include all random effects in all models, and (3) use the same link function and distribution for all models. This yielded a full model set of N =</w:t>
-      </w:r>
-      <w:r>
-        <w:t xml:space="preserve"> </w:t>
-      </w:r>
-      <w:r>
-        <w:rPr>
-          <w:b/>
-        </w:rPr>
-        <w:t xml:space="preserve">XX</w:t>
-      </w:r>
-      <w:r>
-        <w:t xml:space="preserve"> </w:t>
-      </w:r>
-      <w:r>
-        <w:t xml:space="preserve">models. Model fit was assessed using the adjusted Akaike Information Criterion (AICc) and we took the top models within 4 AICc points of the 'top' model as our candidate set. To account for model selection uncertainty within the candidate set, we present the averaged parameter estimates and their standard errors calculated using the 'zero method'</w:t>
-      </w:r>
-      <w:r>
-        <w:t xml:space="preserve"> </w:t>
-      </w:r>
-      <w:r>
-        <w:t xml:space="preserve">(Burnham &amp; Anderson 1998)</w:t>
-      </w:r>
-      <w:r>
-        <w:t xml:space="preserve">. Prediction intervals were calculated as the 95% quantiles (weighted by model weight) of predictions from N = 1000 simulated draws from the estimated parameter distributions for each of the models in the candidate set</w:t>
-      </w:r>
-      <w:r>
-        <w:t xml:space="preserve"> </w:t>
-      </w:r>
-      <w:r>
-        <w:t xml:space="preserve">(Gelman &amp; Hill 2007)</w:t>
-      </w:r>
-      <w:r>
-        <w:t xml:space="preserve">. For each model in the candidate set we also present the marginal and conditional R</w:t>
-      </w:r>
-      <w:r>
-        <w:rPr>
-          <w:vertAlign w:val="superscript"/>
-        </w:rPr>
-        <w:t xml:space="preserve">2</w:t>
-      </w:r>
-      <w:r>
-        <w:t xml:space="preserve"> </w:t>
-      </w:r>
-      <w:r>
-        <w:t xml:space="preserve">(Nakagawa &amp; Schielzeth 2013)</w:t>
-      </w:r>
-      <w:r>
-        <w:t xml:space="preserve">.</w:t>
-      </w:r>
-    </w:p>
-    <w:p>
-      <w:r>
-        <w:t xml:space="preserve">We used R version 3.1.3 (2015-03-09)</w:t>
-      </w:r>
-      <w:r>
-        <w:t xml:space="preserve"> </w:t>
-      </w:r>
-      <w:r>
-        <w:t xml:space="preserve">(‘R Development Core Team’ 2015)</w:t>
-      </w:r>
-      <w:r>
-        <w:t xml:space="preserve"> </w:t>
-      </w:r>
-      <w:r>
-        <w:t xml:space="preserve">for all statistical analyses. GLMMs were fit using package</w:t>
-      </w:r>
-      <w:r>
-        <w:t xml:space="preserve"> </w:t>
-      </w:r>
-      <w:r>
-        <w:rPr>
-          <w:i/>
-        </w:rPr>
-        <w:t xml:space="preserve">lme4</w:t>
-      </w:r>
-      <w:r>
-        <w:t xml:space="preserve"> </w:t>
-      </w:r>
-      <w:r>
-        <w:t xml:space="preserve">v. 1.1-7</w:t>
-      </w:r>
-      <w:r>
-        <w:t xml:space="preserve"> </w:t>
-      </w:r>
-      <w:r>
-        <w:t xml:space="preserve">(Bates</w:t>
-      </w:r>
-      <w:r>
-        <w:t xml:space="preserve"> </w:t>
-      </w:r>
-      <w:r>
-        <w:rPr>
-          <w:i/>
-        </w:rPr>
-        <w:t xml:space="preserve">et al.</w:t>
-      </w:r>
-      <w:r>
-        <w:t xml:space="preserve"> </w:t>
-      </w:r>
-      <w:r>
-        <w:t xml:space="preserve">2014)</w:t>
-      </w:r>
-      <w:r>
-        <w:t xml:space="preserve">. Model selection and averaging was performed using package</w:t>
-      </w:r>
-      <w:r>
-        <w:t xml:space="preserve"> </w:t>
-      </w:r>
-      <w:r>
-        <w:rPr>
-          <w:i/>
-        </w:rPr>
-        <w:t xml:space="preserve">MuMIn</w:t>
-      </w:r>
-      <w:r>
-        <w:t xml:space="preserve"> </w:t>
-      </w:r>
-      <w:r>
-        <w:t xml:space="preserve">v. 1.13.4</w:t>
-      </w:r>
-      <w:r>
-        <w:t xml:space="preserve"> </w:t>
-      </w:r>
-      <w:r>
-        <w:t xml:space="preserve">(Barton 2015)</w:t>
-      </w:r>
-      <w:r>
-        <w:t xml:space="preserve">, and standardisation of model inputs and parameter simulation used package</w:t>
-      </w:r>
-      <w:r>
-        <w:t xml:space="preserve"> </w:t>
-      </w:r>
-      <w:r>
-        <w:rPr>
-          <w:i/>
-        </w:rPr>
-        <w:t xml:space="preserve">arm</w:t>
-      </w:r>
-      <w:r>
-        <w:t xml:space="preserve"> </w:t>
-      </w:r>
-      <w:r>
-        <w:t xml:space="preserve">v. 1.7-07</w:t>
-      </w:r>
-      <w:r>
-        <w:t xml:space="preserve"> </w:t>
-      </w:r>
-      <w:r>
-        <w:t xml:space="preserve">(Gelman &amp; Su 2014)</w:t>
-      </w:r>
-      <w:r>
-        <w:t xml:space="preserve">.</w:t>
-      </w:r>
-    </w:p>
-    <w:p>
-      <w:pPr>
-        <w:pStyle w:val="Heading1"/>
-      </w:pPr>
-      <w:bookmarkStart w:id="36" w:name="results"/>
-      <w:bookmarkEnd w:id="36"/>
-      <w:r>
-        <w:t xml:space="preserve">Results</w:t>
-      </w:r>
-    </w:p>
-    <w:p>
-      <w:r>
-        <w:t xml:space="preserve">Over the two years of the study, we collected bat activity data in N = 1395 transect sections, during 78 survey visits. Most sites (N = 30) were surveyed on at least two occassions (2-6 surveys), but four sites were only visted once. Within this sample, N = 20 were single-turbine sites, and N = 14 were multiple-turbine sites (2-4 turbines). In total, we recorded N = 1867 bat passes, of which 98.4% (N = 1838) were Pipistrelle bats. Thus, here we only present analyses of Pipistrelle bat activity.</w:t>
-      </w:r>
-    </w:p>
-    <w:tbl>
-      <w:tblPr>
-        <w:tblStyle w:val="TableNormal"/>
-        <w:tblW w:type="pct" w:w="4097.222222222222"/>
-        <w:tblCaption w:val="Table NA. This is the actual table caption"/>
-      </w:tblPr>
-      <w:tblGrid>
-        <w:gridCol w:w="1980"/>
-        <w:gridCol w:w="770"/>
-        <w:gridCol w:w="990"/>
-        <w:gridCol w:w="1210"/>
-        <w:gridCol w:w="770"/>
-        <w:gridCol w:w="770"/>
-      </w:tblGrid>
-      <w:tr>
-        <w:tc>
-          <w:tcPr>
-            <w:tcBorders>
-              <w:bottom w:val="single"/>
-            </w:tcBorders>
-            <w:vAlign w:val="bottom"/>
-          </w:tcPr>
-          <w:p>
-            <w:pPr>
-              <w:pStyle w:val="Compact"/>
-              <w:jc w:val="center"/>
-            </w:pPr>
-            <w:r>
-              <w:t xml:space="preserve"> </w:t>
-            </w:r>
-          </w:p>
-        </w:tc>
-        <w:tc>
-          <w:tcPr>
-            <w:tcBorders>
-              <w:bottom w:val="single"/>
-            </w:tcBorders>
-            <w:vAlign w:val="bottom"/>
-          </w:tcPr>
-          <w:p>
-            <w:pPr>
-              <w:pStyle w:val="Compact"/>
-              <w:jc w:val="center"/>
-            </w:pPr>
-            <w:r>
-              <w:t xml:space="preserve">Mean</w:t>
-            </w:r>
-          </w:p>
-        </w:tc>
-        <w:tc>
-          <w:tcPr>
-            <w:tcBorders>
-              <w:bottom w:val="single"/>
-            </w:tcBorders>
-            <w:vAlign w:val="bottom"/>
-          </w:tcPr>
-          <w:p>
-            <w:pPr>
-              <w:pStyle w:val="Compact"/>
-              <w:jc w:val="center"/>
-            </w:pPr>
-            <w:r>
-              <w:t xml:space="preserve">Median</w:t>
-            </w:r>
-          </w:p>
-        </w:tc>
-        <w:tc>
-          <w:tcPr>
-            <w:tcBorders>
-              <w:bottom w:val="single"/>
-            </w:tcBorders>
-            <w:vAlign w:val="bottom"/>
-          </w:tcPr>
-          <w:p>
-            <w:pPr>
-              <w:pStyle w:val="Compact"/>
-              <w:jc w:val="center"/>
-            </w:pPr>
-            <w:r>
-              <w:t xml:space="preserve">Std. dev</w:t>
-            </w:r>
-          </w:p>
-        </w:tc>
-        <w:tc>
-          <w:tcPr>
-            <w:tcBorders>
-              <w:bottom w:val="single"/>
-            </w:tcBorders>
-            <w:vAlign w:val="bottom"/>
-          </w:tcPr>
-          <w:p>
-            <w:pPr>
-              <w:pStyle w:val="Compact"/>
-              <w:jc w:val="center"/>
-            </w:pPr>
-            <w:r>
-              <w:t xml:space="preserve">Min.</w:t>
-            </w:r>
-          </w:p>
-        </w:tc>
-        <w:tc>
-          <w:tcPr>
-            <w:tcBorders>
-              <w:bottom w:val="single"/>
-            </w:tcBorders>
-            <w:vAlign w:val="bottom"/>
-          </w:tcPr>
-          <w:p>
-            <w:pPr>
-              <w:pStyle w:val="Compact"/>
-              <w:jc w:val="center"/>
-            </w:pPr>
-            <w:r>
-              <w:t xml:space="preserve">Max.</w:t>
-            </w:r>
-          </w:p>
-        </w:tc>
-      </w:tr>
-      <w:tr>
-        <w:tc>
-          <w:p>
-            <w:pPr>
-              <w:pStyle w:val="Compact"/>
-              <w:jc w:val="center"/>
-            </w:pPr>
-            <w:r>
-              <w:rPr>
-                <w:b/>
-              </w:rPr>
-              <w:t xml:space="preserve">MINTEMP</w:t>
-            </w:r>
-          </w:p>
-        </w:tc>
-        <w:tc>
-          <w:p>
-            <w:pPr>
-              <w:pStyle w:val="Compact"/>
-              <w:jc w:val="center"/>
-            </w:pPr>
-            <w:r>
-              <w:t xml:space="preserve">11.76</w:t>
-            </w:r>
-          </w:p>
-        </w:tc>
-        <w:tc>
-          <w:p>
-            <w:pPr>
-              <w:pStyle w:val="Compact"/>
-              <w:jc w:val="center"/>
-            </w:pPr>
-            <w:r>
-              <w:t xml:space="preserve">12</w:t>
-            </w:r>
-          </w:p>
-        </w:tc>
-        <w:tc>
-          <w:p>
-            <w:pPr>
-              <w:pStyle w:val="Compact"/>
-              <w:jc w:val="center"/>
-            </w:pPr>
-            <w:r>
-              <w:t xml:space="preserve">2.75</w:t>
-            </w:r>
-          </w:p>
-        </w:tc>
-        <w:tc>
-          <w:p>
-            <w:pPr>
-              <w:pStyle w:val="Compact"/>
-              <w:jc w:val="center"/>
-            </w:pPr>
-            <w:r>
-              <w:t xml:space="preserve">5</w:t>
-            </w:r>
-          </w:p>
-        </w:tc>
-        <w:tc>
-          <w:p>
-            <w:pPr>
-              <w:pStyle w:val="Compact"/>
-              <w:jc w:val="center"/>
-            </w:pPr>
-            <w:r>
-              <w:t xml:space="preserve">17.6</w:t>
-            </w:r>
-          </w:p>
-        </w:tc>
-      </w:tr>
-      <w:tr>
-        <w:tc>
-          <w:p>
-            <w:pPr>
-              <w:pStyle w:val="Compact"/>
-              <w:jc w:val="center"/>
-            </w:pPr>
-            <w:r>
-              <w:rPr>
-                <w:b/>
-              </w:rPr>
-              <w:t xml:space="preserve">DAYNO</w:t>
-            </w:r>
-          </w:p>
-        </w:tc>
-        <w:tc>
-          <w:p>
-            <w:pPr>
-              <w:pStyle w:val="Compact"/>
-              <w:jc w:val="center"/>
-            </w:pPr>
-            <w:r>
-              <w:t xml:space="preserve">196.6</w:t>
-            </w:r>
-          </w:p>
-        </w:tc>
-        <w:tc>
-          <w:p>
-            <w:pPr>
-              <w:pStyle w:val="Compact"/>
-              <w:jc w:val="center"/>
-            </w:pPr>
-            <w:r>
-              <w:t xml:space="preserve">195</w:t>
-            </w:r>
-          </w:p>
-        </w:tc>
-        <w:tc>
-          <w:p>
-            <w:pPr>
-              <w:pStyle w:val="Compact"/>
-              <w:jc w:val="center"/>
-            </w:pPr>
-            <w:r>
-              <w:t xml:space="preserve">28.85</w:t>
-            </w:r>
-          </w:p>
-        </w:tc>
-        <w:tc>
-          <w:p>
-            <w:pPr>
-              <w:pStyle w:val="Compact"/>
-              <w:jc w:val="center"/>
-            </w:pPr>
-            <w:r>
-              <w:t xml:space="preserve">147</w:t>
-            </w:r>
-          </w:p>
-        </w:tc>
-        <w:tc>
-          <w:p>
-            <w:pPr>
-              <w:pStyle w:val="Compact"/>
-              <w:jc w:val="center"/>
-            </w:pPr>
-            <w:r>
-              <w:t xml:space="preserve">246</w:t>
-            </w:r>
-          </w:p>
-        </w:tc>
-      </w:tr>
-      <w:tr>
-        <w:tc>
-          <w:p>
-            <w:pPr>
-              <w:pStyle w:val="Compact"/>
-              <w:jc w:val="center"/>
-            </w:pPr>
-            <w:r>
-              <w:rPr>
-                <w:b/>
-              </w:rPr>
-              <w:t xml:space="preserve">TTMIDN</w:t>
-            </w:r>
-          </w:p>
-        </w:tc>
-        <w:tc>
-          <w:p>
-            <w:pPr>
-              <w:pStyle w:val="Compact"/>
-              <w:jc w:val="center"/>
-            </w:pPr>
-            <w:r>
-              <w:t xml:space="preserve">-26.07</w:t>
-            </w:r>
-          </w:p>
-        </w:tc>
-        <w:tc>
-          <w:p>
-            <w:pPr>
-              <w:pStyle w:val="Compact"/>
-              <w:jc w:val="center"/>
-            </w:pPr>
-            <w:r>
-              <w:t xml:space="preserve">-41</w:t>
-            </w:r>
-          </w:p>
-        </w:tc>
-        <w:tc>
-          <w:p>
-            <w:pPr>
-              <w:pStyle w:val="Compact"/>
-              <w:jc w:val="center"/>
-            </w:pPr>
-            <w:r>
-              <w:t xml:space="preserve">82.54</w:t>
-            </w:r>
-          </w:p>
-        </w:tc>
-        <w:tc>
-          <w:p>
-            <w:pPr>
-              <w:pStyle w:val="Compact"/>
-              <w:jc w:val="center"/>
-            </w:pPr>
-            <w:r>
-              <w:t xml:space="preserve">-202.3</w:t>
-            </w:r>
-          </w:p>
-        </w:tc>
-        <w:tc>
-          <w:p>
-            <w:pPr>
-              <w:pStyle w:val="Compact"/>
-              <w:jc w:val="center"/>
-            </w:pPr>
-            <w:r>
-              <w:t xml:space="preserve">197.8</w:t>
-            </w:r>
-          </w:p>
-        </w:tc>
-      </w:tr>
-      <w:tr>
-        <w:tc>
-          <w:p>
-            <w:pPr>
-              <w:pStyle w:val="Compact"/>
-              <w:jc w:val="center"/>
-            </w:pPr>
-            <w:r>
-              <w:rPr>
-                <w:b/>
-              </w:rPr>
-              <w:t xml:space="preserve">I(TTMIDN^2)</w:t>
-            </w:r>
-          </w:p>
-        </w:tc>
-        <w:tc>
-          <w:p>
-            <w:pPr>
-              <w:pStyle w:val="Compact"/>
-              <w:jc w:val="center"/>
-            </w:pPr>
-            <w:r>
-              <w:t xml:space="preserve">7487</w:t>
-            </w:r>
-          </w:p>
-        </w:tc>
-        <w:tc>
-          <w:p>
-            <w:pPr>
-              <w:pStyle w:val="Compact"/>
-              <w:jc w:val="center"/>
-            </w:pPr>
-            <w:r>
-              <w:t xml:space="preserve">4669</w:t>
-            </w:r>
-          </w:p>
-        </w:tc>
-        <w:tc>
-          <w:p>
-            <w:pPr>
-              <w:pStyle w:val="Compact"/>
-              <w:jc w:val="center"/>
-            </w:pPr>
-            <w:r>
-              <w:t xml:space="preserve">8375</w:t>
-            </w:r>
-          </w:p>
-        </w:tc>
-        <w:tc>
-          <w:p>
-            <w:pPr>
-              <w:pStyle w:val="Compact"/>
-              <w:jc w:val="center"/>
-            </w:pPr>
-            <w:r>
-              <w:t xml:space="preserve">0</w:t>
-            </w:r>
-          </w:p>
-        </w:tc>
-        <w:tc>
-          <w:p>
-            <w:pPr>
-              <w:pStyle w:val="Compact"/>
-              <w:jc w:val="center"/>
-            </w:pPr>
-            <w:r>
-              <w:t xml:space="preserve">40925</w:t>
-            </w:r>
-          </w:p>
-        </w:tc>
-      </w:tr>
-      <w:tr>
-        <w:tc>
-          <w:p>
-            <w:pPr>
-              <w:pStyle w:val="Compact"/>
-              <w:jc w:val="center"/>
-            </w:pPr>
-            <w:r>
-              <w:rPr>
-                <w:b/>
-              </w:rPr>
-              <w:t xml:space="preserve">WINDS</w:t>
-            </w:r>
-          </w:p>
-        </w:tc>
-        <w:tc>
-          <w:p>
-            <w:pPr>
-              <w:pStyle w:val="Compact"/>
-              <w:jc w:val="center"/>
-            </w:pPr>
-            <w:r>
-              <w:t xml:space="preserve">1.07</w:t>
-            </w:r>
-          </w:p>
-        </w:tc>
-        <w:tc>
-          <w:p>
-            <w:pPr>
-              <w:pStyle w:val="Compact"/>
-              <w:jc w:val="center"/>
-            </w:pPr>
-            <w:r>
-              <w:t xml:space="preserve">0.4</w:t>
-            </w:r>
-          </w:p>
-        </w:tc>
-        <w:tc>
-          <w:p>
-            <w:pPr>
-              <w:pStyle w:val="Compact"/>
-              <w:jc w:val="center"/>
-            </w:pPr>
-            <w:r>
-              <w:t xml:space="preserve">1.46</w:t>
-            </w:r>
-          </w:p>
-        </w:tc>
-        <w:tc>
-          <w:p>
-            <w:pPr>
-              <w:pStyle w:val="Compact"/>
-              <w:jc w:val="center"/>
-            </w:pPr>
-            <w:r>
-              <w:t xml:space="preserve">0</w:t>
-            </w:r>
-          </w:p>
-        </w:tc>
-        <w:tc>
-          <w:p>
-            <w:pPr>
-              <w:pStyle w:val="Compact"/>
-              <w:jc w:val="center"/>
-            </w:pPr>
-            <w:r>
-              <w:t xml:space="preserve">9.8</w:t>
-            </w:r>
-          </w:p>
-        </w:tc>
-      </w:tr>
-      <w:tr>
-        <w:tc>
-          <w:p>
-            <w:pPr>
-              <w:pStyle w:val="Compact"/>
-              <w:jc w:val="center"/>
-            </w:pPr>
-            <w:r>
-              <w:rPr>
-                <w:b/>
-              </w:rPr>
-              <w:t xml:space="preserve">EDGED</w:t>
-            </w:r>
-          </w:p>
-        </w:tc>
-        <w:tc>
-          <w:p>
-            <w:pPr>
-              <w:pStyle w:val="Compact"/>
-              <w:jc w:val="center"/>
-            </w:pPr>
-            <w:r>
-              <w:t xml:space="preserve">0.04</w:t>
-            </w:r>
-          </w:p>
-        </w:tc>
-        <w:tc>
-          <w:p>
-            <w:pPr>
-              <w:pStyle w:val="Compact"/>
-              <w:jc w:val="center"/>
-            </w:pPr>
-            <w:r>
-              <w:t xml:space="preserve">0.03</w:t>
-            </w:r>
-          </w:p>
-        </w:tc>
-        <w:tc>
-          <w:p>
-            <w:pPr>
-              <w:pStyle w:val="Compact"/>
-              <w:jc w:val="center"/>
-            </w:pPr>
-            <w:r>
-              <w:t xml:space="preserve">0.02</w:t>
-            </w:r>
-          </w:p>
-        </w:tc>
-        <w:tc>
-          <w:p>
-            <w:pPr>
-              <w:pStyle w:val="Compact"/>
-              <w:jc w:val="center"/>
-            </w:pPr>
-            <w:r>
-              <w:t xml:space="preserve">0</w:t>
-            </w:r>
-          </w:p>
-        </w:tc>
-        <w:tc>
-          <w:p>
-            <w:pPr>
-              <w:pStyle w:val="Compact"/>
-              <w:jc w:val="center"/>
-            </w:pPr>
-            <w:r>
-              <w:t xml:space="preserve">0.13</w:t>
-            </w:r>
-          </w:p>
-        </w:tc>
-      </w:tr>
-      <w:tr>
-        <w:tc>
-          <w:p>
-            <w:pPr>
-              <w:pStyle w:val="Compact"/>
-              <w:jc w:val="center"/>
-            </w:pPr>
-            <w:r>
-              <w:rPr>
-                <w:b/>
-              </w:rPr>
-              <w:t xml:space="preserve">pTREE</w:t>
-            </w:r>
-          </w:p>
-        </w:tc>
-        <w:tc>
-          <w:p>
-            <w:pPr>
-              <w:pStyle w:val="Compact"/>
-              <w:jc w:val="center"/>
-            </w:pPr>
-            <w:r>
-              <w:t xml:space="preserve">0.05</w:t>
-            </w:r>
-          </w:p>
-        </w:tc>
-        <w:tc>
-          <w:p>
-            <w:pPr>
-              <w:pStyle w:val="Compact"/>
-              <w:jc w:val="center"/>
-            </w:pPr>
-            <w:r>
-              <w:t xml:space="preserve">0</w:t>
-            </w:r>
-          </w:p>
-        </w:tc>
-        <w:tc>
-          <w:p>
-            <w:pPr>
-              <w:pStyle w:val="Compact"/>
-              <w:jc w:val="center"/>
-            </w:pPr>
-            <w:r>
-              <w:t xml:space="preserve">0.13</w:t>
-            </w:r>
-          </w:p>
-        </w:tc>
-        <w:tc>
-          <w:p>
-            <w:pPr>
-              <w:pStyle w:val="Compact"/>
-              <w:jc w:val="center"/>
-            </w:pPr>
-            <w:r>
-              <w:t xml:space="preserve">0</w:t>
-            </w:r>
-          </w:p>
-        </w:tc>
-        <w:tc>
-          <w:p>
-            <w:pPr>
-              <w:pStyle w:val="Compact"/>
-              <w:jc w:val="center"/>
-            </w:pPr>
-            <w:r>
-              <w:t xml:space="preserve">0.92</w:t>
-            </w:r>
-          </w:p>
-        </w:tc>
-      </w:tr>
-    </w:tbl>
+        <w:t xml:space="preserve">to improve performance of parameter estimation and allow for direct interpretation of relative effect strength. Summary statistics of unstandardised model inputs are given in Table 1.</w:t>
+      </w:r>
+    </w:p>
     <w:p>
       <w:pPr>
         <w:pStyle w:val="TableCaption"/>
       </w:pPr>
       <w:r>
-        <w:t xml:space="preserve">Table NA. This is the actual table caption</w:t>
-      </w:r>
-    </w:p>
-    <w:p>
-      <w:pPr>
-        <w:pStyle w:val="Compact"/>
-        <w:numPr>
-          <w:numId w:val="1005"/>
-          <w:ilvl w:val="0"/>
-        </w:numPr>
-      </w:pPr>
-      <w:r>
-        <w:t xml:space="preserve">Number of single/multiple sites.</w:t>
-      </w:r>
-    </w:p>
-    <w:p>
-      <w:pPr>
-        <w:pStyle w:val="Compact"/>
-        <w:numPr>
-          <w:numId w:val="1005"/>
-          <w:ilvl w:val="0"/>
-        </w:numPr>
-      </w:pPr>
-      <w:r>
-        <w:t xml:space="preserve">Number of surveys per site; resulting sample size (transect sections visited X times).</w:t>
-      </w:r>
-    </w:p>
-    <w:p>
-      <w:r>
-        <w:drawing>
-          <wp:inline>
-            <wp:extent cx="5440680" cy="4080510"/>
-            <wp:effectExtent b="0" l="0" r="0" t="0"/>
-            <wp:docPr descr="" id="1" name="Picture"/>
-            <a:graphic>
-              <a:graphicData uri="http://schemas.openxmlformats.org/drawingml/2006/picture">
-                <pic:pic>
-                  <pic:nvPicPr>
-                    <pic:cNvPr descr="Main_text_files/figure-docx/unnamed-chunk-2-1.png" id="0" name="Picture"/>
-                    <pic:cNvPicPr>
-                      <a:picLocks noChangeArrowheads="1" noChangeAspect="1"/>
-                    </pic:cNvPicPr>
-                  </pic:nvPicPr>
-                  <pic:blipFill>
-                    <a:blip r:embed="rId37"/>
-                    <a:stretch>
-                      <a:fillRect/>
-                    </a:stretch>
-                  </pic:blipFill>
-                  <pic:spPr bwMode="auto">
-                    <a:xfrm>
-                      <a:off x="0" y="0"/>
-                      <a:ext cx="5440680" cy="4080510"/>
-                    </a:xfrm>
-                    <a:prstGeom prst="rect">
-                      <a:avLst/>
-                    </a:prstGeom>
-                    <a:noFill/>
-                    <a:ln w="9525">
-                      <a:noFill/>
-                      <a:headEnd/>
-                      <a:tailEnd/>
-                    </a:ln>
-                  </pic:spPr>
-                </pic:pic>
-              </a:graphicData>
-            </a:graphic>
-          </wp:inline>
-        </w:drawing>
-      </w:r>
-      <w:r>
-        <w:t xml:space="preserve"> </w:t>
-      </w:r>
-      <w:r>
-        <w:t xml:space="preserve">Here is a further attempt with the same table but using kable():</w:t>
+        <w:t xml:space="preserve">Table 1 . Summary statistics of GLMM model inputs.</w:t>
       </w:r>
     </w:p>
     <w:tbl>
       <w:tblPr>
         <w:tblStyle w:val="TableNormal"/>
         <w:tblW w:type="pct" w:w="0.0"/>
-        <w:tblCaption w:val="test"/>
+        <w:tblCaption w:val="Table 1 . Summary statistics of GLMM model inputs."/>
       </w:tblPr>
       <w:tblGrid/>
       <w:tr>
@@ -2242,59 +1358,477 @@
     </w:tbl>
     <w:p>
       <w:pPr>
-        <w:pStyle w:val="TableCaption"/>
-      </w:pPr>
-      <w:r>
-        <w:t xml:space="preserve">test</w:t>
+        <w:pStyle w:val="Heading4"/>
+      </w:pPr>
+      <w:bookmarkStart w:id="35" w:name="model-selection-averaging-and-predictions"/>
+      <w:bookmarkEnd w:id="35"/>
+      <w:r>
+        <w:t xml:space="preserve">Model selection, averaging and predictions</w:t>
+      </w:r>
+    </w:p>
+    <w:p>
+      <w:r>
+        <w:t xml:space="preserve">A full model set was built starting with the 'full model' including all fixed- and random effects listed above. The model set was constrained to (1) only include the time to midnight</w:t>
+      </w:r>
+      <w:r>
+        <w:rPr>
+          <w:vertAlign w:val="superscript"/>
+        </w:rPr>
+        <w:t xml:space="preserve">2</w:t>
+      </w:r>
+      <w:r>
+        <w:t xml:space="preserve"> </w:t>
+      </w:r>
+      <w:r>
+        <w:t xml:space="preserve">term when its linear term was also included, (2) include all random effects in all models, and (3) use the same link function and distribution for all models. This yielded a full model set of N = 480 models. Model fit was assessed using the adjusted Akaike Information Criterion (AICc) and we took the top models within 4 AICc points of the 'top' model as our candidate set. To account for model selection uncertainty within the candidate set, we present the averaged parameter estimates and their standard errors calculated using the 'zero method'</w:t>
+      </w:r>
+      <w:r>
+        <w:t xml:space="preserve"> </w:t>
+      </w:r>
+      <w:r>
+        <w:t xml:space="preserve">(Burnham &amp; Anderson 1998)</w:t>
+      </w:r>
+      <w:r>
+        <w:t xml:space="preserve">. Prediction intervals were calculated as the 95% quantiles (weighted by model weight) of predictions from N = 1000 simulated draws from the estimated parameter distributions for each of the models in the candidate set</w:t>
+      </w:r>
+      <w:r>
+        <w:t xml:space="preserve"> </w:t>
+      </w:r>
+      <w:r>
+        <w:t xml:space="preserve">(Gelman &amp; Hill 2007)</w:t>
+      </w:r>
+      <w:r>
+        <w:t xml:space="preserve">. For each model in the candidate set we also present the marginal and conditional R</w:t>
+      </w:r>
+      <w:r>
+        <w:rPr>
+          <w:vertAlign w:val="superscript"/>
+        </w:rPr>
+        <w:t xml:space="preserve">2</w:t>
+      </w:r>
+      <w:r>
+        <w:t xml:space="preserve"> </w:t>
+      </w:r>
+      <w:r>
+        <w:t xml:space="preserve">(Nakagawa &amp; Schielzeth 2013)</w:t>
+      </w:r>
+      <w:r>
+        <w:t xml:space="preserve">.</w:t>
+      </w:r>
+    </w:p>
+    <w:p>
+      <w:r>
+        <w:t xml:space="preserve">We used R version 3.1.3 (2015-03-09)</w:t>
+      </w:r>
+      <w:r>
+        <w:t xml:space="preserve"> </w:t>
+      </w:r>
+      <w:r>
+        <w:t xml:space="preserve">(‘R Development Core Team’ 2015)</w:t>
+      </w:r>
+      <w:r>
+        <w:t xml:space="preserve"> </w:t>
+      </w:r>
+      <w:r>
+        <w:t xml:space="preserve">for all statistical analyses. GLMMs were fit using package</w:t>
+      </w:r>
+      <w:r>
+        <w:t xml:space="preserve"> </w:t>
+      </w:r>
+      <w:r>
+        <w:rPr>
+          <w:i/>
+        </w:rPr>
+        <w:t xml:space="preserve">lme4</w:t>
+      </w:r>
+      <w:r>
+        <w:t xml:space="preserve"> </w:t>
+      </w:r>
+      <w:r>
+        <w:t xml:space="preserve">v. 1.1-7</w:t>
+      </w:r>
+      <w:r>
+        <w:t xml:space="preserve"> </w:t>
+      </w:r>
+      <w:r>
+        <w:t xml:space="preserve">(Bates</w:t>
+      </w:r>
+      <w:r>
+        <w:t xml:space="preserve"> </w:t>
+      </w:r>
+      <w:r>
+        <w:rPr>
+          <w:i/>
+        </w:rPr>
+        <w:t xml:space="preserve">et al.</w:t>
+      </w:r>
+      <w:r>
+        <w:t xml:space="preserve"> </w:t>
+      </w:r>
+      <w:r>
+        <w:t xml:space="preserve">2014)</w:t>
+      </w:r>
+      <w:r>
+        <w:t xml:space="preserve">. Model selection and averaging was performed using package</w:t>
+      </w:r>
+      <w:r>
+        <w:t xml:space="preserve"> </w:t>
+      </w:r>
+      <w:r>
+        <w:rPr>
+          <w:i/>
+        </w:rPr>
+        <w:t xml:space="preserve">MuMIn</w:t>
+      </w:r>
+      <w:r>
+        <w:t xml:space="preserve"> </w:t>
+      </w:r>
+      <w:r>
+        <w:t xml:space="preserve">v. 1.13.4</w:t>
+      </w:r>
+      <w:r>
+        <w:t xml:space="preserve"> </w:t>
+      </w:r>
+      <w:r>
+        <w:t xml:space="preserve">(Barton 2015)</w:t>
+      </w:r>
+      <w:r>
+        <w:t xml:space="preserve">, and standardisation of model inputs and parameter simulation used package</w:t>
+      </w:r>
+      <w:r>
+        <w:t xml:space="preserve"> </w:t>
+      </w:r>
+      <w:r>
+        <w:rPr>
+          <w:i/>
+        </w:rPr>
+        <w:t xml:space="preserve">arm</w:t>
+      </w:r>
+      <w:r>
+        <w:t xml:space="preserve"> </w:t>
+      </w:r>
+      <w:r>
+        <w:t xml:space="preserve">v. 1.7-07</w:t>
+      </w:r>
+      <w:r>
+        <w:t xml:space="preserve"> </w:t>
+      </w:r>
+      <w:r>
+        <w:t xml:space="preserve">(Gelman &amp; Su 2014)</w:t>
+      </w:r>
+      <w:r>
+        <w:t xml:space="preserve">.</w:t>
       </w:r>
     </w:p>
     <w:p>
       <w:pPr>
         <w:pStyle w:val="Heading1"/>
       </w:pPr>
-      <w:bookmarkStart w:id="38" w:name="discussion"/>
+      <w:bookmarkStart w:id="36" w:name="results"/>
+      <w:bookmarkEnd w:id="36"/>
+      <w:r>
+        <w:t xml:space="preserve">Results</w:t>
+      </w:r>
+    </w:p>
+    <w:p>
+      <w:r>
+        <w:t xml:space="preserve">Over the two years of the study, we collected bat activity data in N = 1395 transect sections, during 78 survey visits. Most sites (N = 30) were surveyed on at least two occassions (2-6 surveys), but four sites were only visted once. Within this sample, N = 20 were single-turbine sites, and N = 14 were multiple-turbine sites (2-4 turbines). In total, we recorded N = 1867 bat passes, of which 98.4% (N = 1838) were Pipistrelle bats. Thus, here we only present analyses of Pipistrelle bat activity. Overall, Pipistrellus bat activity was detected on 466 section surveys (observed average probability of a Pipistrelle pass = 0.33).</w:t>
+      </w:r>
+    </w:p>
+    <w:p>
+      <w:r>
+        <w:t xml:space="preserve">The candidate set (</w:t>
+      </w:r>
+      <m:oMath>
+        <m:r>
+          <m:rPr>
+            <m:sty m:val="p"/>
+          </m:rPr>
+          <m:t>Δ</m:t>
+        </m:r>
+      </m:oMath>
+      <w:r>
+        <w:t xml:space="preserve">AICc&lt;4) of GLMMs for the probability of a bat pass per hectare contained 10 models. The top model retained 7 out of the 10 predictors in the full model, including distance band but neither the number of turbines nor an interaction between distance band and number of turbines. This model was</w:t>
+      </w:r>
+      <w:r>
+        <w:t xml:space="preserve"> </w:t>
+      </w:r>
+      <m:oMath>
+        <m:sSub>
+          <m:e>
+            <m:r>
+              <m:rPr>
+                <m:sty m:val="p"/>
+              </m:rPr>
+              <m:t>w</m:t>
+            </m:r>
+          </m:e>
+          <m:sub>
+            <m:r>
+              <m:rPr>
+                <m:sty m:val="p"/>
+              </m:rPr>
+              <m:t>1</m:t>
+            </m:r>
+          </m:sub>
+        </m:sSub>
+        <m:r>
+          <m:rPr>
+            <m:sty m:val="p"/>
+          </m:rPr>
+          <m:t>/</m:t>
+        </m:r>
+        <m:sSub>
+          <m:e>
+            <m:r>
+              <m:rPr>
+                <m:sty m:val="p"/>
+              </m:rPr>
+              <m:t>w</m:t>
+            </m:r>
+          </m:e>
+          <m:sub>
+            <m:r>
+              <m:rPr>
+                <m:sty m:val="p"/>
+              </m:rPr>
+              <m:t>2</m:t>
+            </m:r>
+          </m:sub>
+        </m:sSub>
+      </m:oMath>
+      <w:r>
+        <w:t xml:space="preserve"> </w:t>
+      </w:r>
+      <w:r>
+        <w:t xml:space="preserve">= 0.244/0.155 = 1.574 (evidence ratio) times more strongly supported than second-best model, and</w:t>
+      </w:r>
+      <w:r>
+        <w:t xml:space="preserve"> </w:t>
+      </w:r>
+      <m:oMath>
+        <m:sSub>
+          <m:e>
+            <m:r>
+              <m:rPr>
+                <m:sty m:val="p"/>
+              </m:rPr>
+              <m:t>w</m:t>
+            </m:r>
+          </m:e>
+          <m:sub>
+            <m:r>
+              <m:rPr>
+                <m:sty m:val="p"/>
+              </m:rPr>
+              <m:t>1</m:t>
+            </m:r>
+          </m:sub>
+        </m:sSub>
+        <m:r>
+          <m:rPr>
+            <m:sty m:val="p"/>
+          </m:rPr>
+          <m:t>/</m:t>
+        </m:r>
+        <m:sSub>
+          <m:e>
+            <m:r>
+              <m:rPr>
+                <m:sty m:val="p"/>
+              </m:rPr>
+              <m:t>w</m:t>
+            </m:r>
+          </m:e>
+          <m:sub>
+            <m:r>
+              <m:rPr>
+                <m:sty m:val="p"/>
+              </m:rPr>
+              <m:t>10</m:t>
+            </m:r>
+          </m:sub>
+        </m:sSub>
+      </m:oMath>
+      <w:r>
+        <w:t xml:space="preserve"> </w:t>
+      </w:r>
+      <w:r>
+        <w:t xml:space="preserve">= 0.244/0.033 = 7.394 times better supported than the saturated model (ranked 10</w:t>
+      </w:r>
+      <w:r>
+        <w:rPr>
+          <w:vertAlign w:val="superscript"/>
+        </w:rPr>
+        <w:t xml:space="preserve">th</w:t>
+      </w:r>
+      <w:r>
+        <w:t xml:space="preserve">). The null model was ranked 446</w:t>
+      </w:r>
+      <w:r>
+        <w:rPr>
+          <w:vertAlign w:val="superscript"/>
+        </w:rPr>
+        <w:t xml:space="preserve">th</w:t>
+      </w:r>
+      <w:r>
+        <w:t xml:space="preserve"> </w:t>
+      </w:r>
+      <w:r>
+        <w:t xml:space="preserve">and had no support (</w:t>
+      </w:r>
+      <m:oMath>
+        <m:sSub>
+          <m:e>
+            <m:r>
+              <m:rPr>
+                <m:sty m:val="p"/>
+              </m:rPr>
+              <m:t>w</m:t>
+            </m:r>
+          </m:e>
+          <m:sub>
+            <m:r>
+              <m:rPr>
+                <m:sty m:val="p"/>
+              </m:rPr>
+              <m:t>446</m:t>
+            </m:r>
+          </m:sub>
+        </m:sSub>
+      </m:oMath>
+      <w:r>
+        <w:t xml:space="preserve"> </w:t>
+      </w:r>
+      <w:r>
+        <w:t xml:space="preserve">&lt; 0.001) (</w:t>
+      </w:r>
+      <w:r>
+        <w:rPr>
+          <w:b/>
+        </w:rPr>
+        <w:t xml:space="preserve">Table 2</w:t>
+      </w:r>
+      <w:r>
+        <w:t xml:space="preserve">).</w:t>
+      </w:r>
+    </w:p>
+    <w:p>
+      <w:r>
+        <w:t xml:space="preserve">Although it was retained in the top model, four out of ten models in the candidate set did not retain an effect of distance band (predictor weight</w:t>
+      </w:r>
+      <w:r>
+        <w:t xml:space="preserve"> </w:t>
+      </w:r>
+      <m:oMath>
+        <m:r>
+          <m:rPr>
+            <m:sty m:val="p"/>
+          </m:rPr>
+          <m:t>w</m:t>
+        </m:r>
+      </m:oMath>
+      <w:r>
+        <w:t xml:space="preserve"> </w:t>
+      </w:r>
+      <w:r>
+        <w:t xml:space="preserve">= 0.66). The relative importance of both the number of turbines and its interaction with distance band was even lower (</w:t>
+      </w:r>
+      <m:oMath>
+        <m:r>
+          <m:rPr>
+            <m:sty m:val="p"/>
+          </m:rPr>
+          <m:t>w</m:t>
+        </m:r>
+      </m:oMath>
+      <w:r>
+        <w:t xml:space="preserve"> </w:t>
+      </w:r>
+      <w:r>
+        <w:t xml:space="preserve">= 0.42 and</w:t>
+      </w:r>
+      <w:r>
+        <w:t xml:space="preserve"> </w:t>
+      </w:r>
+      <m:oMath>
+        <m:r>
+          <m:rPr>
+            <m:sty m:val="p"/>
+          </m:rPr>
+          <m:t>w</m:t>
+        </m:r>
+      </m:oMath>
+      <w:r>
+        <w:t xml:space="preserve"> </w:t>
+      </w:r>
+      <w:r>
+        <w:t xml:space="preserve">= 0.1, retained in 5 and 2 models in the candidate set respectively). With the exception of minimum temperature (</w:t>
+      </w:r>
+      <m:oMath>
+        <m:r>
+          <m:rPr>
+            <m:sty m:val="p"/>
+          </m:rPr>
+          <m:t>w</m:t>
+        </m:r>
+      </m:oMath>
+      <w:r>
+        <w:t xml:space="preserve">= 0.32) all other predictors were retained in all models in the candidate set (** Table 3 **).</w:t>
+      </w:r>
+    </w:p>
+    <w:p>
+      <w:r>
+        <w:t xml:space="preserve">Thus, although at multiple turbine sites the observed probability of a Pipistrelle bat pass appeared to be lower in the closest (0-100m) distance band compared to the 100-200m distance band, this difference was relatively small (0.29 vs. 0.37) (Figure 1, dark bars, and Table 3). Moreover, this effect is no longer apparent when considering model predictions that account for the effects of habitat- and environmental conditions. For example, in multiple turbine sites, predicted bat activity ranged from 0.2 to 0.34 in the nearest distance band (0-100m), and from 0.24 to 0.39 in the 100-200m distance band. Similar overlapping prediction intervals apply for both single turbine sites as well as the further distance bands (Figure 1, points and error bars).</w:t>
+      </w:r>
+    </w:p>
+    <w:p>
+      <w:pPr>
+        <w:pStyle w:val="Heading1"/>
+      </w:pPr>
+      <w:bookmarkStart w:id="37" w:name="discussion"/>
+      <w:bookmarkEnd w:id="37"/>
+      <w:r>
+        <w:t xml:space="preserve">Discussion</w:t>
+      </w:r>
+    </w:p>
+    <w:p>
+      <w:r>
+        <w:t xml:space="preserve">...</w:t>
+      </w:r>
+    </w:p>
+    <w:p>
+      <w:pPr>
+        <w:pStyle w:val="Heading1"/>
+      </w:pPr>
+      <w:bookmarkStart w:id="38" w:name="acknowledgements"/>
       <w:bookmarkEnd w:id="38"/>
       <w:r>
-        <w:t xml:space="preserve">Discussion</w:t>
-      </w:r>
-    </w:p>
-    <w:p>
-      <w:r>
-        <w:t xml:space="preserve">...</w:t>
+        <w:t xml:space="preserve">Acknowledgements</w:t>
+      </w:r>
+    </w:p>
+    <w:p>
+      <w:r>
+        <w:t xml:space="preserve">Turbine owners. Kathryn Hamilton. Sofia Motta Pralon. JM funded by University of Stirling Impact Fellowship.</w:t>
       </w:r>
     </w:p>
     <w:p>
       <w:pPr>
         <w:pStyle w:val="Heading1"/>
       </w:pPr>
-      <w:bookmarkStart w:id="39" w:name="acknowledgements"/>
+      <w:bookmarkStart w:id="39" w:name="references"/>
       <w:bookmarkEnd w:id="39"/>
       <w:r>
-        <w:t xml:space="preserve">Acknowledgements</w:t>
-      </w:r>
-    </w:p>
-    <w:p>
-      <w:r>
-        <w:t xml:space="preserve">Turbine owners. Kathryn Hamilton. Sofia Motta Pralon. JM funded by University of Stirling Impact Fellowship.</w:t>
+        <w:t xml:space="preserve">References</w:t>
       </w:r>
     </w:p>
     <w:p>
       <w:pPr>
         <w:pStyle w:val="Heading1"/>
       </w:pPr>
-      <w:bookmarkStart w:id="40" w:name="references"/>
+      <w:bookmarkStart w:id="40" w:name="appendix-1-preliminary-habitat-data-analysis-and-variable-selection"/>
       <w:bookmarkEnd w:id="40"/>
       <w:r>
-        <w:t xml:space="preserve">References</w:t>
-      </w:r>
-    </w:p>
-    <w:p>
-      <w:pPr>
-        <w:pStyle w:val="Heading1"/>
-      </w:pPr>
-      <w:bookmarkStart w:id="41" w:name="appendix-1-preliminary-habitat-data-analysis-and-variable-selection"/>
-      <w:bookmarkEnd w:id="41"/>
-      <w:r>
         <w:t xml:space="preserve">Appendix 1: Preliminary habitat data analysis and variable selection</w:t>
       </w:r>
     </w:p>
@@ -2551,8 +2085,8 @@
       </w:r>
     </w:p>
     <w:sectPr>
-      <w:footerReference w:type="even" r:id="rId12"/>
-      <w:footerReference w:type="default" r:id="rId13"/>
+      <w:footerReference w:type="even" r:id="rId9"/>
+      <w:footerReference w:type="default" r:id="rId8"/>
       <w:pgSz w:w="12240" w:h="15840"/>
       <w:pgMar w:top="1440" w:right="1440" w:bottom="1440" w:left="1440" w:header="720" w:footer="720" w:gutter="0"/>
       <w:lnNumType w:countBy="1" w:restart="continuous"/>
@@ -2934,7 +2468,7 @@
     </w:lvl>
   </w:abstractNum>
   <w:abstractNum w:abstractNumId="990">
-    <w:nsid w:val="fddb2160"/>
+    <w:nsid w:val="fc154988"/>
     <w:multiLevelType w:val="multilevel"/>
     <w:lvl w:ilvl="0">
       <w:numFmt w:val="bullet"/>
@@ -3015,7 +2549,7 @@
     </w:lvl>
   </w:abstractNum>
   <w:abstractNum w:abstractNumId="99411">
-    <w:nsid w:val="94de744b"/>
+    <w:nsid w:val="1b83a285"/>
     <w:multiLevelType w:val="multilevel"/>
     <w:lvl w:ilvl="0">
       <w:start w:val="1"/>
@@ -3103,7 +2637,7 @@
     </w:lvl>
   </w:abstractNum>
   <w:abstractNum w:abstractNumId="991">
-    <w:nsid w:val="3f2c8a1e"/>
+    <w:nsid w:val="334d2781"/>
     <w:multiLevelType w:val="multilevel"/>
     <w:lvl w:ilvl="0">
       <w:numFmt w:val="bullet"/>
@@ -3269,9 +2803,6 @@
     <w:lvlOverride w:ilvl="6">
       <w:startOverride w:val="1"/>
     </w:lvlOverride>
-  </w:num>
-  <w:num w:numId="1005">
-    <w:abstractNumId w:val="991"/>
   </w:num>
 </w:numbering>
 </file>

</xml_diff>

<commit_message>
Additions to Intro and fixed some references throughout.
</commit_message>
<xml_diff>
--- a/Main_text.docx
+++ b/Main_text.docx
@@ -6,10 +6,10 @@
       <w:pPr>
         <w:pStyle w:val="Heading1"/>
       </w:pPr>
-      <w:bookmarkStart w:id="21" w:name="limited-evidence-for-cumulative-effects-of-small-wind-turbines-on-bat-activity-on-a-landscape-scale"/>
+      <w:bookmarkStart w:id="21" w:name="no-evidence-for-cumulative-effects-of-small-wind-turbines-on-pipistrelle-bat-activity"/>
       <w:bookmarkEnd w:id="21"/>
       <w:r>
-        <w:t xml:space="preserve">Limited evidence for cumulative effects of small wind turbines on bat activity on a landscape scale</w:t>
+        <w:t xml:space="preserve">No evidence for cumulative effects of small wind turbines on Pipistrelle bat activity</w:t>
       </w:r>
     </w:p>
     <w:p>
@@ -177,7 +177,7 @@
         <w:t xml:space="preserve">Key words</w:t>
       </w:r>
       <w:r>
-        <w:t xml:space="preserve">: XXXXX</w:t>
+        <w:t xml:space="preserve">: microturbines, domestic turbines, renewables, renewable energy, conservation, planning, wildlife impact</w:t>
       </w:r>
     </w:p>
     <w:p>
@@ -198,7 +198,7 @@
         </w:numPr>
       </w:pPr>
       <w:r>
-        <w:t xml:space="preserve">While the effects of large wind farms on wildlife (particularly birds and bats) are generally well-studied and widely known, similar effects of small wind turbines (SWTs</w:t>
+        <w:t xml:space="preserve">While the effects of large wind farms on wildlife (particularly birds and bats) are generally well-studied, similar effects of small wind turbines (SWTs</w:t>
       </w:r>
       <w:r>
         <w:t xml:space="preserve"> </w:t>
@@ -232,7 +232,16 @@
         </w:numPr>
       </w:pPr>
       <w:r>
-        <w:t xml:space="preserve">We measured variation in bat actvity at a sample of 34 SWT sites in the UK, in order to test whether (1) accounting for variation in habitat, bat activity is generally lower in closer proximity of installed SWTs (e.g. 0-100m, compared to 100-200m, 200-300m, etc.), and (2) whether this effect is stronger in sites with multiple SWTs compared to sites with single turbines.</w:t>
+        <w:t xml:space="preserve">We measured variation in Pipistrelle bat actvity at a sample of 34 SWT sites in the UK (</w:t>
+      </w:r>
+      <w:r>
+        <w:rPr>
+          <w:b/>
+        </w:rPr>
+        <w:t xml:space="preserve">give dimensions</w:t>
+      </w:r>
+      <w:r>
+        <w:t xml:space="preserve">), in order to test whether (1) accounting for variation in habitat, bat activity is generally lower in closer proximity of installed SWTs (e.g. 0-100m, compared to 100-200m, 200-300m, etc.), and (2) whether this effect is stronger in sites with multiple SWTs compared to sites with single turbines.</w:t>
       </w:r>
     </w:p>
     <w:p>
@@ -243,40 +252,7 @@
         </w:numPr>
       </w:pPr>
       <w:r>
-        <w:t xml:space="preserve">After accounting for the effects of confounding variables (e.g. habitat and weather) we here provide evidence that bat activity is lower in close proximity (within 100m compared to 100-500m) from multiple, but not single SWTs. However, the strength of this effect is relatively weak, with the predicted probability of a bat pass</w:t>
-      </w:r>
-      <w:r>
-        <w:t xml:space="preserve"> </w:t>
-      </w:r>
-      <w:r>
-        <w:rPr>
-          <w:b/>
-        </w:rPr>
-        <w:t xml:space="preserve">X-X</w:t>
-      </w:r>
-      <w:r>
-        <w:t xml:space="preserve">% within 100m compared to</w:t>
-      </w:r>
-      <w:r>
-        <w:t xml:space="preserve"> </w:t>
-      </w:r>
-      <w:r>
-        <w:rPr>
-          <w:b/>
-        </w:rPr>
-        <w:t xml:space="preserve">X</w:t>
-      </w:r>
-      <w:r>
-        <w:t xml:space="preserve">% at 100-200m.</w:t>
-      </w:r>
-      <w:r>
-        <w:t xml:space="preserve"> </w:t>
-      </w:r>
-      <w:r>
-        <w:rPr>
-          <w:b/>
-        </w:rPr>
-        <w:t xml:space="preserve">compare strength of effect with e.g. effect of habitat?</w:t>
+        <w:t xml:space="preserve">After accounting for the effects of confounding variables (e.g. habitat and weather) we show that although observed Pipistrelle activity was up to 10% lower within 100m of multiple turbine sites compared to activity at 100-200m, when accounting for confounding effects of habitat and environmental conditions, this effect is non-existent, irrespective of the number of turbines installed.</w:t>
       </w:r>
     </w:p>
     <w:p>
@@ -287,7 +263,7 @@
         </w:numPr>
       </w:pPr>
       <w:r>
-        <w:t xml:space="preserve">We conclude that (1) in accordance with previous findings, although bat activity can be adversely affected by SWT presence or operation this effect is relatively localised, (2) effects can be stronger at sites with multiple SWTs installed. We suggest that although future siting decisions for multiple SWTs should take account of the possibility of cumulative effects, the strength of these effects are likely to be limited relative to the effects of e.g. habitat or environmental variation.</w:t>
+        <w:t xml:space="preserve">We conclude that within our sample these is no evidence of cumulative effects of SWTs on the activity of Pipistrelle bats on a landscape scale (i.e. over &gt;100m distances). Our previous studies did show that single SWTs may adversely affect bat activity on smaller spatial scales (within 25m), so the combination of these findings suggest that any adverse effects of SWTs may be relatively localised, even if more than one SWT is present. It should be noted that this study focused on small wind turbines only, and that these findings should not be direcly extrapolated to larger wind turbines.</w:t>
       </w:r>
     </w:p>
     <w:p>
@@ -302,7 +278,155 @@
     </w:p>
     <w:p>
       <w:r>
-        <w:t xml:space="preserve">In this paper we aim to quantify and analyse the potential cumulative effect of SWTs on bat activity on a wider landscape scale (up to 500m from installed turbines). Specifically, using data collected at 34 throughout the UK we test the following predictions:</w:t>
+        <w:t xml:space="preserve">Rapidly changing world, development, crucial to understand effects on wildlife. Particularly when effects may accumulate over space and time; cumulative effects, definition.</w:t>
+      </w:r>
+    </w:p>
+    <w:p>
+      <w:r>
+        <w:t xml:space="preserve">Good example wind farm developments. Range of evidence of adverse effects on wildlife; mortality and avoidance. Recent studies show (possibility of?) cumulative effects.</w:t>
+      </w:r>
+    </w:p>
+    <w:p>
+      <w:r>
+        <w:t xml:space="preserve">Small wind turbines (SWTs, also referred to as micro-turbines or domestic turbines) are a more recent development. These turbines are not only much smaller in size (in the UK, typical units are between 6 and 25m hub height) than those installed in wind farms, they are also commonly installed in a much wider range of habitats. Thus, their impacts on wildlife is likely to be different to that of large turbines, but up until recently this had not been quantified systematically. Our previous work found evidence for adverse effects of SWTs on bat activity</w:t>
+      </w:r>
+      <w:r>
+        <w:t xml:space="preserve"> </w:t>
+      </w:r>
+      <w:r>
+        <w:t xml:space="preserve">(Minderman</w:t>
+      </w:r>
+      <w:r>
+        <w:t xml:space="preserve"> </w:t>
+      </w:r>
+      <w:r>
+        <w:rPr>
+          <w:i/>
+        </w:rPr>
+        <w:t xml:space="preserve">et al.</w:t>
+      </w:r>
+      <w:r>
+        <w:t xml:space="preserve"> </w:t>
+      </w:r>
+      <w:r>
+        <w:t xml:space="preserve">2012, Tatchley et al. submitted)</w:t>
+      </w:r>
+      <w:r>
+        <w:t xml:space="preserve"> </w:t>
+      </w:r>
+      <w:r>
+        <w:t xml:space="preserve">as well as direct mortality</w:t>
+      </w:r>
+      <w:r>
+        <w:t xml:space="preserve"> </w:t>
+      </w:r>
+      <w:r>
+        <w:t xml:space="preserve">(Minderman</w:t>
+      </w:r>
+      <w:r>
+        <w:t xml:space="preserve"> </w:t>
+      </w:r>
+      <w:r>
+        <w:rPr>
+          <w:i/>
+        </w:rPr>
+        <w:t xml:space="preserve">et al.</w:t>
+      </w:r>
+      <w:r>
+        <w:t xml:space="preserve"> </w:t>
+      </w:r>
+      <w:r>
+        <w:t xml:space="preserve">2014)</w:t>
+      </w:r>
+      <w:r>
+        <w:t xml:space="preserve">. These previous studies focused on a relatively limited spatial scale (e.g. within 25m of installed SWTs) and on single SWTs only. As a result, it is unclear whether any such adverse effects of SWTs on wildlife could be cumulative, i.e. whether they could operate over a larger spatial scale when the number of turbines installed is greater.</w:t>
+      </w:r>
+    </w:p>
+    <w:p>
+      <w:r>
+        <w:t xml:space="preserve">Impacts that result from incremental changes caused by other past, present or reasonably foreseeable actions together with the project</w:t>
+      </w:r>
+    </w:p>
+    <w:p>
+      <w:r>
+        <w:t xml:space="preserve">This lack of understanding of the potential cumulative effects is particularly important for SWTs for two reasons. First, the number of SWTs installed is growing rapidly, both in the UK</w:t>
+      </w:r>
+      <w:r>
+        <w:t xml:space="preserve"> </w:t>
+      </w:r>
+      <w:r>
+        <w:rPr>
+          <w:b/>
+        </w:rPr>
+        <w:t xml:space="preserve">REF</w:t>
+      </w:r>
+      <w:r>
+        <w:t xml:space="preserve"> </w:t>
+      </w:r>
+      <w:r>
+        <w:t xml:space="preserve">and worldwide</w:t>
+      </w:r>
+      <w:r>
+        <w:t xml:space="preserve"> </w:t>
+      </w:r>
+      <w:r>
+        <w:rPr>
+          <w:b/>
+        </w:rPr>
+        <w:t xml:space="preserve">REF</w:t>
+      </w:r>
+      <w:r>
+        <w:t xml:space="preserve">, and this growth is set to continue</w:t>
+      </w:r>
+      <w:r>
+        <w:t xml:space="preserve"> </w:t>
+      </w:r>
+      <w:r>
+        <w:rPr>
+          <w:b/>
+        </w:rPr>
+        <w:t xml:space="preserve">REF</w:t>
+      </w:r>
+      <w:r>
+        <w:t xml:space="preserve">. As a result, the density of installed SWTs is likely to increase even if they are not installed in the same scheme or by the same owner. Secondly, the number of SWTs installed in groups is growing rapidly, with installations of 2-4 turbines now relatively common in the UK. Indeed, some installers now specifically promote the installation of multiple SWTs in so-called "wind crofts"</w:t>
+      </w:r>
+      <w:r>
+        <w:t xml:space="preserve"> </w:t>
+      </w:r>
+      <w:r>
+        <w:rPr>
+          <w:b/>
+        </w:rPr>
+        <w:t xml:space="preserve">REF</w:t>
+      </w:r>
+      <w:r>
+        <w:t xml:space="preserve">, which may benefit more from government financing schemes or feed-in tariffs</w:t>
+      </w:r>
+      <w:r>
+        <w:t xml:space="preserve"> </w:t>
+      </w:r>
+      <w:r>
+        <w:rPr>
+          <w:b/>
+        </w:rPr>
+        <w:t xml:space="preserve">REF</w:t>
+      </w:r>
+      <w:r>
+        <w:t xml:space="preserve">. As a result, where SWTs installation requires planning permission</w:t>
+      </w:r>
+      <w:r>
+        <w:t xml:space="preserve"> </w:t>
+      </w:r>
+      <w:r>
+        <w:t xml:space="preserve">(Park, Turner &amp; Minderman 2013)</w:t>
+      </w:r>
+      <w:r>
+        <w:t xml:space="preserve">, decision makers are increasingly faced with the question whether mutiple-turbine installations would have greater effects on wildlife, or if limiting the number of SWTs to be installed would be a feasible mitigation option. Currently, the evidence base for such decisions for SWTs specifically is entirely lacking.</w:t>
+      </w:r>
+    </w:p>
+    <w:p>
+      <w:r>
+        <w:t xml:space="preserve">Here, we aim to address this knowledge gap by quantifying and analysing the potential cumulative effect of SWTs on bat activity on a wider landscape scale (up to 500m from installed turbines). Specifically, using data collected at 34 throughout the UK we test the following predictions:</w:t>
       </w:r>
     </w:p>
     <w:p>
@@ -338,11 +462,6 @@
       </w:r>
     </w:p>
     <w:p>
-      <w:r>
-        <w:t xml:space="preserve">General methods text.</w:t>
-      </w:r>
-    </w:p>
-    <w:p>
       <w:pPr>
         <w:pStyle w:val="Heading2"/>
       </w:pPr>
@@ -393,22 +512,7 @@
         <w:t xml:space="preserve">XX below</w:t>
       </w:r>
       <w:r>
-        <w:t xml:space="preserve">). The number of SWTs installed in each site varied between 1 and 4 (median 1.6). SWTs installed in individual sites were the same size and specification with the exception of one site. More than two SWTs were installed in only</w:t>
-      </w:r>
-      <w:r>
-        <w:t xml:space="preserve"> </w:t>
-      </w:r>
-      <w:r>
-        <w:rPr>
-          <w:b/>
-        </w:rPr>
-        <w:t xml:space="preserve">XX</w:t>
-      </w:r>
-      <w:r>
-        <w:t xml:space="preserve"> </w:t>
-      </w:r>
-      <w:r>
-        <w:t xml:space="preserve">sites in our sample. We therefore limited the analyses presented here to a comparison of single and multiple turbine sites.</w:t>
+        <w:t xml:space="preserve">). The number of SWTs installed in each site varied between 1 and 4 (median 1.6). SWTs installed in individual sites were the same size and specification with the exception of one site. More than two SWTs were installed in only 5 sites in our sample. We therefore limited the analyses presented here to a comparison of single and multiple turbine sites.</w:t>
       </w:r>
     </w:p>
     <w:p>
@@ -428,78 +532,21 @@
     </w:p>
     <w:p>
       <w:r>
-        <w:t xml:space="preserve">Bat activity was measured along transects by 1-2 observers walking the length of each transect at a slow</w:t>
-      </w:r>
-      <w:r>
-        <w:t xml:space="preserve"> </w:t>
-      </w:r>
-      <w:r>
-        <w:rPr>
-          <w:b/>
-        </w:rPr>
-        <w:t xml:space="preserve">give approx speed</w:t>
-      </w:r>
-      <w:r>
-        <w:t xml:space="preserve"> </w:t>
-      </w:r>
-      <w:r>
-        <w:t xml:space="preserve">and constant pace, using EchoMeter EM3+ bat detectors (WildLife Acoustics, Mass., USA). A target of four transects was planned for all sites, running out from the turbines (or the central point between turbines in the case of multiple turbine sites) in four cardinal directions. However, because of physical constraints (e.g. walls, impassible fences or ditches, houses or buildings) the actual number of transects per site as well as their length varied (Number:</w:t>
-      </w:r>
-      <w:r>
-        <w:t xml:space="preserve"> </w:t>
-      </w:r>
-      <w:r>
-        <w:rPr>
-          <w:b/>
-        </w:rPr>
-        <w:t xml:space="preserve">X-X, mean X</w:t>
-      </w:r>
-      <w:r>
-        <w:t xml:space="preserve"> </w:t>
-      </w:r>
-      <w:r>
-        <w:t xml:space="preserve">per site, length:</w:t>
-      </w:r>
-      <w:r>
-        <w:t xml:space="preserve"> </w:t>
-      </w:r>
-      <w:r>
-        <w:rPr>
-          <w:b/>
-        </w:rPr>
-        <w:t xml:space="preserve">X-Xm, mean Xm</w:t>
-      </w:r>
-      <w:r>
-        <w:t xml:space="preserve">). All transects were placed so that (1) the combination of all transects within each site covered all major habitats present, and (2) overall distance separating each transect was maximised. Transects were divided into 100m sections running out from the turbine centre point, giving up to five distance bands running away from the turbine.</w:t>
-      </w:r>
-    </w:p>
-    <w:p>
-      <w:r>
-        <w:t xml:space="preserve">One measure of ground level wind speed</w:t>
-      </w:r>
-      <w:r>
-        <w:t xml:space="preserve"> </w:t>
-      </w:r>
-      <w:r>
-        <w:rPr>
-          <w:b/>
-        </w:rPr>
-        <w:t xml:space="preserve">anenometer make</w:t>
-      </w:r>
-      <w:r>
-        <w:t xml:space="preserve"> </w:t>
-      </w:r>
-      <w:r>
-        <w:t xml:space="preserve">was taken at the end of each section (i.e in each distance band) on each survey visit, and minimum daily average temperature measures for each survey visit were obtained from the UK MIDAS weather station data at Grangemouth (</w:t>
-      </w:r>
-      <w:r>
-        <w:rPr>
-          <w:b/>
-        </w:rPr>
-        <w:t xml:space="preserve">coordinates</w:t>
-      </w:r>
-      <w:r>
-        <w:t xml:space="preserve">)</w:t>
+        <w:t xml:space="preserve">Bat activity was measured along transects by 1-2 observers walking the length of each transect at a slow (approximately 2.5km h</w:t>
+      </w:r>
+      <w:r>
+        <w:rPr>
+          <w:vertAlign w:val="superscript"/>
+        </w:rPr>
+        <w:t xml:space="preserve">-1</w:t>
+      </w:r>
+      <w:r>
+        <w:t xml:space="preserve">) and constant pace, using EchoMeter EM3+ bat detectors (WildLife Acoustics, Mass., USA). A target of four transects was planned for all sites, running out from the turbine (or the central point between turbines in the case of multiple turbine sites) in four cardinal directions. However, because of physical constraints (e.g. walls, impassible fences or ditches, houses or buildings) the actual number of transects per site as well as their length varied (3-4, mean 3.7 per site, length: 300-500m). All transects were placed so that (1) the combination of all transects within each site covered all major habitats present, and (2) overall distance separating each transect was maximised. Transects were divided into 100m sections running out from the turbine centre point, giving up to five distance bands running away from the turbine.</w:t>
+      </w:r>
+    </w:p>
+    <w:p>
+      <w:r>
+        <w:t xml:space="preserve">One measure of ground level wind speed was taken at the end of each section (i.e. in each distance band) on each survey visit, and minimum daily temperature measures for each survey visit were obtained from the UK MIDAS weather station data at Grangemouth (N 56° 1' 5.15, W 3° 43' 5.88)</w:t>
       </w:r>
       <w:r>
         <w:t xml:space="preserve"> </w:t>
@@ -550,19 +597,18 @@
         <w:t xml:space="preserve">X</w:t>
       </w:r>
       <w:r>
-        <w:t xml:space="preserve">. To obtain habitat data per transect section, 50m buffers were placed around digital maps of each transect route, resulting in approximately 100m x 100m transect sections. The exact area of each section varied because of non-linear transect sections, but this was accounted for in the analysis, see</w:t>
-      </w:r>
-      <w:r>
-        <w:t xml:space="preserve"> </w:t>
-      </w:r>
-      <w:r>
-        <w:rPr>
-          <w:b/>
-        </w:rPr>
-        <w:t xml:space="preserve">below</w:t>
-      </w:r>
-      <w:r>
-        <w:t xml:space="preserve">. All habitat variables were quantified in each transect section using 1:1250 UK Ordnance Survey MasterMap Topography digital maps, using QGIS</w:t>
+        <w:t xml:space="preserve">. To obtain habitat data per transect section, 50m buffers were placed around digital maps of each transect route, resulting in approximately 100m x 100m transect sections. The exact area of each section varied because of non-linear transect sections, but this was accounted for in the analysis, see '</w:t>
+      </w:r>
+      <w:hyperlink w:anchor="statistical-analysis">
+        <w:r>
+          <w:rPr>
+            <w:rStyle w:val="Link"/>
+          </w:rPr>
+          <w:t xml:space="preserve">Statistical analysis</w:t>
+        </w:r>
+      </w:hyperlink>
+      <w:r>
+        <w:t xml:space="preserve">'. All habitat variables were quantified in each transect section using 1:1250 UK Ordnance Survey MasterMap Topography digital maps, using QGIS</w:t>
       </w:r>
       <w:r>
         <w:t xml:space="preserve"> </w:t>
@@ -623,19 +669,7 @@
     </w:p>
     <w:p>
       <w:r>
-        <w:t xml:space="preserve">Bat activity was initially quantified as the number of bat 'passes' (defined as a sequence of at least two echolocation calls separated by less than a second</w:t>
-      </w:r>
-      <w:r>
-        <w:t xml:space="preserve"> </w:t>
-      </w:r>
-      <w:r>
-        <w:rPr>
-          <w:b/>
-        </w:rPr>
-        <w:t xml:space="preserve">REF</w:t>
-      </w:r>
-      <w:r>
-        <w:t xml:space="preserve">?) per transect section. However, we chose to analyse our data as bat activity presence or absence per transect section, per survey visit, for two reasons. First, the distribution of observed counts was highly skewed (many zeros and excessive variation) so that count-based statistical models did not provide any reasonable fit. Second, using bat 'passes' as a measure of activity provides a relative measure of activity and analyses of absolute pass count would therefore add little information. In addition, because the area covered by each transect section varied slightly (see</w:t>
+        <w:t xml:space="preserve">Bat activity was initially quantified as the number of bat 'passes' (defined as a sequence of at least two echolocation calls separated by less than a second) per transect section. However, we chose to analyse our data as bat activity presence or absence per transect section, per survey visit, for two reasons. First, the distribution of observed counts was highly skewed (many zeros and excessive variation) so that count-based statistical models did not provide any reasonable fit. Second, using bat 'passes' as a measure of activity provides a relative measure of activity and analyses of absolute pass count would therefore add little information. In addition, because the area covered by each transect section varied slightly (see</w:t>
       </w:r>
       <w:r>
         <w:t xml:space="preserve"> </w:t>
@@ -709,24 +743,28 @@
       <w:r>
         <w:t xml:space="preserve"> </w:t>
       </w:r>
-      <w:r>
-        <w:rPr>
-          <w:b/>
-        </w:rPr>
-        <w:t xml:space="preserve">XX</w:t>
-      </w:r>
-      <w:r>
-        <w:t xml:space="preserve">), we included two focal fixed factors; (1) transect section (distance bands; 0-100m, 100-200m, 200-300m, 300-400m and 400-500m from the SWTs) and (2) turbine number (single or multiple SWTs), as well as the statistical interaction between the two. In addition to these focal factors we included the four selected (see</w:t>
-      </w:r>
-      <w:r>
-        <w:t xml:space="preserve"> </w:t>
-      </w:r>
-      <w:r>
-        <w:rPr>
-          <w:b/>
-        </w:rPr>
-        <w:t xml:space="preserve">above</w:t>
-      </w:r>
+      <w:hyperlink w:anchor="introduction">
+        <w:r>
+          <w:rPr>
+            <w:rStyle w:val="Link"/>
+          </w:rPr>
+          <w:t xml:space="preserve">Introduction</w:t>
+        </w:r>
+      </w:hyperlink>
+      <w:r>
+        <w:t xml:space="preserve">), we included two focal fixed factors; (1) transect section (distance bands; 0-100m, 100-200m, 200-300m, 300-400m and 400-500m from the SWTs) and (2) turbine number (single or multiple SWTs), as well as the statistical interaction between the two. In addition to these focal factors we included the two selected (see</w:t>
+      </w:r>
+      <w:r>
+        <w:t xml:space="preserve"> </w:t>
+      </w:r>
+      <w:hyperlink w:anchor="habitat-data-and-variable-selection">
+        <w:r>
+          <w:rPr>
+            <w:rStyle w:val="Link"/>
+          </w:rPr>
+          <w:t xml:space="preserve">Habitat data and variable selection</w:t>
+        </w:r>
+      </w:hyperlink>
       <w:r>
         <w:t xml:space="preserve">) habitat variables (distance to buildings, distance to water, edge density and proportion of tree cover) as continuous covariates. Moreover, because bat activity is known to vary with weather conditions (particularly temperature and wind speed) across the season and through the night, we also included covariates for the minimum temperature over 24h (C), wind speed (m s</w:t>
       </w:r>
@@ -761,7 +799,7 @@
         <w:t xml:space="preserve"> </w:t>
       </w:r>
       <w:r>
-        <w:t xml:space="preserve">to improve performance of parameter estimation and allow for direct interpretation of relative effect strength. Summary statistics of unstandardised model inputs are given in Table 1.</w:t>
+        <w:t xml:space="preserve">to improve performance of parameter estimation and allow for direct interpretation of relative effect strength, but we calculate and present model predictions on the response scale. Summary statistics of unstandardised model inputs are given in Table 1.</w:t>
       </w:r>
     </w:p>
     <w:p>
@@ -1368,7 +1406,7 @@
     </w:p>
     <w:p>
       <w:r>
-        <w:t xml:space="preserve">A full model set was built starting with the 'full model' including all fixed- and random effects listed above. The model set was constrained to (1) only include the time to midnight</w:t>
+        <w:t xml:space="preserve">The full model set was constrained to (1) only include the time to midnight</w:t>
       </w:r>
       <w:r>
         <w:rPr>
@@ -1380,7 +1418,7 @@
         <w:t xml:space="preserve"> </w:t>
       </w:r>
       <w:r>
-        <w:t xml:space="preserve">term when its linear term was also included, (2) include all random effects in all models, and (3) use the same link function and distribution for all models. This yielded a full model set of N = 480 models. Model fit was assessed using the adjusted Akaike Information Criterion (AICc) and we took the top models within 4 AICc points of the 'top' model as our candidate set. To account for model selection uncertainty within the candidate set, we present the averaged parameter estimates and their standard errors calculated using the 'zero method'</w:t>
+        <w:t xml:space="preserve">term when its linear term was also included, (2) include all random effects in all models, and (3) use the same link function and distribution for all models, yielding a N = 480 models. Model fit was assessed using the adjusted Akaike Information Criterion (AICc) and we took the top models within 4 AICc points of the 'top' model as our candidate set. To account for model selection uncertainty within the candidate set, we interpret the averaged parameter estimates and their standard errors calculated using the 'zero method'</w:t>
       </w:r>
       <w:r>
         <w:t xml:space="preserve"> </w:t>
@@ -1774,7 +1812,10 @@
         </m:r>
       </m:oMath>
       <w:r>
-        <w:t xml:space="preserve">= 0.32) all other predictors were retained in all models in the candidate set (** Table 3 **).</w:t>
+        <w:t xml:space="preserve"> </w:t>
+      </w:r>
+      <w:r>
+        <w:t xml:space="preserve">= 0.32) all other predictors were retained in all models in the candidate set (Table 3).</w:t>
       </w:r>
     </w:p>
     <w:p>
@@ -1794,7 +1835,7 @@
     </w:p>
     <w:p>
       <w:r>
-        <w:t xml:space="preserve">...</w:t>
+        <w:t xml:space="preserve">We show that, when accounting for confounding effects of habitat and environmental conditions, Pipistrelle bat activity is not systematically lower within 100m of SWTs compared to at longer distances (100-200m, 200-300m, 300-400m and 400-500m), irrespective of the number of turbines (single or multiple) installed. On this basis, we conclude that there is no evidence for cumulative effects of SWTs on a landscape (i.e. &gt;100m scale).</w:t>
       </w:r>
     </w:p>
     <w:p>
@@ -1809,7 +1850,7 @@
     </w:p>
     <w:p>
       <w:r>
-        <w:t xml:space="preserve">Turbine owners. Kathryn Hamilton. Sofia Motta Pralon. JM funded by University of Stirling Impact Fellowship.</w:t>
+        <w:t xml:space="preserve">We are extremely grateful to all site- and turbine owners who kindly allowed us access to their property for the survey work; this study would have been impossible without their help. Kathryn Hamilton made substantial contributions to the data collection in 2013, and Sofia Motta Pralon assisted with GIS data entry - thank you both. Many thanks to Cerian Tatchley, Paul Lintott, Nils Bunnefeld, Chris Pendlebury and Claudia Garratt for useful discussions. This study was funded by a University of Stirling Impact Fellowship to JM.</w:t>
       </w:r>
     </w:p>
     <w:p>
@@ -1926,6 +1967,38 @@
       </w:pPr>
       <w:r>
         <w:t xml:space="preserve">Gelman, A. &amp; Su, Y.-S. (2014) Arm: Data Analysis Using Regression and Multilevel/Hierarchical Models. R package version 1.7-07.</w:t>
+      </w:r>
+    </w:p>
+    <w:p>
+      <w:pPr>
+        <w:pStyle w:val="Bibliography"/>
+      </w:pPr>
+      <w:r>
+        <w:t xml:space="preserve">Minderman, J., Fuentes-Montemayor, E., Pearce-Higgins, J.W., Pendlebury, C.J. &amp; Park, K.J. (2014) Estimates and correlates of bird and bat mortality at small wind turbine sites.</w:t>
+      </w:r>
+      <w:r>
+        <w:t xml:space="preserve"> </w:t>
+      </w:r>
+      <w:r>
+        <w:rPr>
+          <w:i/>
+        </w:rPr>
+        <w:t xml:space="preserve">Biodiversity and Conservation</w:t>
+      </w:r>
+      <w:r>
+        <w:t xml:space="preserve">,</w:t>
+      </w:r>
+      <w:r>
+        <w:t xml:space="preserve"> </w:t>
+      </w:r>
+      <w:r>
+        <w:rPr>
+          <w:b/>
+        </w:rPr>
+        <w:t xml:space="preserve">24</w:t>
+      </w:r>
+      <w:r>
+        <w:t xml:space="preserve">, 467–482.</w:t>
       </w:r>
     </w:p>
     <w:p>
@@ -2468,7 +2541,7 @@
     </w:lvl>
   </w:abstractNum>
   <w:abstractNum w:abstractNumId="990">
-    <w:nsid w:val="fc154988"/>
+    <w:nsid w:val="ccea14d1"/>
     <w:multiLevelType w:val="multilevel"/>
     <w:lvl w:ilvl="0">
       <w:numFmt w:val="bullet"/>
@@ -2549,7 +2622,7 @@
     </w:lvl>
   </w:abstractNum>
   <w:abstractNum w:abstractNumId="99411">
-    <w:nsid w:val="1b83a285"/>
+    <w:nsid w:val="732694f8"/>
     <w:multiLevelType w:val="multilevel"/>
     <w:lvl w:ilvl="0">
       <w:start w:val="1"/>
@@ -2637,7 +2710,7 @@
     </w:lvl>
   </w:abstractNum>
   <w:abstractNum w:abstractNumId="991">
-    <w:nsid w:val="334d2781"/>
+    <w:nsid w:val="4b325215"/>
     <w:multiLevelType w:val="multilevel"/>
     <w:lvl w:ilvl="0">
       <w:numFmt w:val="bullet"/>

</xml_diff>

<commit_message>
Finshed first draft of both intro and discussion; ready for adding final refs and then adding figures/tables/appendix.
</commit_message>
<xml_diff>
--- a/Main_text.docx
+++ b/Main_text.docx
@@ -6,10 +6,10 @@
       <w:pPr>
         <w:pStyle w:val="Heading1"/>
       </w:pPr>
-      <w:bookmarkStart w:id="21" w:name="no-evidence-for-cumulative-effects-of-small-wind-turbines-on-pipistrelle-bat-activity"/>
+      <w:bookmarkStart w:id="21" w:name="no-evidence-for-cumulative-effects-of-small-wind-turbines-on-bat-activity"/>
       <w:bookmarkEnd w:id="21"/>
       <w:r>
-        <w:t xml:space="preserve">No evidence for cumulative effects of small wind turbines on Pipistrelle bat activity</w:t>
+        <w:t xml:space="preserve">No evidence for cumulative effects of small wind turbines on bat activity</w:t>
       </w:r>
     </w:p>
     <w:p>
@@ -131,13 +131,6 @@
       </w:hyperlink>
     </w:p>
     <w:p>
-      <w:pPr>
-        <w:pStyle w:val="Compact"/>
-        <w:numPr>
-          <w:numId w:val="1002"/>
-          <w:ilvl w:val="0"/>
-        </w:numPr>
-      </w:pPr>
       <w:r>
         <w:rPr>
           <w:vertAlign w:val="superscript"/>
@@ -193,12 +186,252 @@
     <w:p>
       <w:pPr>
         <w:numPr>
-          <w:numId w:val="1003"/>
+          <w:numId w:val="1002"/>
           <w:ilvl w:val="0"/>
         </w:numPr>
       </w:pPr>
       <w:r>
-        <w:t xml:space="preserve">While the effects of large wind farms on wildlife (particularly birds and bats) are generally well-studied, similar effects of small wind turbines (SWTs</w:t>
+        <w:t xml:space="preserve">While the effects of large wind farms on wildlife (particularly birds and bats) are generally well-studied, similar effects of small wind turbines (SWTs, in the UK usually up to 25m in hub height) remain relatively unknown. This is problematic, because rapid development and increasing accessibility of SWT technology have led to rapid growth of the number of SWTs installed worldwide.</w:t>
+      </w:r>
+    </w:p>
+    <w:p>
+      <w:pPr>
+        <w:numPr>
+          <w:numId w:val="1002"/>
+          <w:ilvl w:val="0"/>
+        </w:numPr>
+      </w:pPr>
+      <w:r>
+        <w:t xml:space="preserve">Although recent studies showed that bat activity is negatively affected by the immediate proximity of single operating SWTs, the potential for wider landscape-scale effects of multiple SWTs installed in clusters remains unstudied. By contrast, such cumulative effects are commonly considered in impact studies of large wind farms.</w:t>
+      </w:r>
+    </w:p>
+    <w:p>
+      <w:pPr>
+        <w:numPr>
+          <w:numId w:val="1002"/>
+          <w:ilvl w:val="0"/>
+        </w:numPr>
+      </w:pPr>
+      <w:r>
+        <w:t xml:space="preserve">We measured variation in bat actvity at a sample of 34 SWT sites in the UK (free-standing SWTs between 6 and 25m in hub height), in order to test whether (1) accounting for variation in habitat, bat activity is generally lower in closer proximity of installed SWTs (e.g. 0-100m, compared to 100-200m, 200-300m, etc.), and (2) whether this effect is stronger in sites with multiple SWTs compared to sites with single turbines.</w:t>
+      </w:r>
+    </w:p>
+    <w:p>
+      <w:pPr>
+        <w:numPr>
+          <w:numId w:val="1002"/>
+          <w:ilvl w:val="0"/>
+        </w:numPr>
+      </w:pPr>
+      <w:r>
+        <w:t xml:space="preserve">We focused our analysis on Pipistrelle bats because more than 98% of our recorded activity was from this genus. After accounting for the effects of confounding variables (e.g. habitat and weather) we show that although observed Pipistrelle activity was up to 10% lower within 100m of multiple turbine sites compared to activity at 100-200m, when accounting for confounding effects of habitat and environmental conditions, this effect is non-existent, irrespective of the number of turbines installed.</w:t>
+      </w:r>
+    </w:p>
+    <w:p>
+      <w:pPr>
+        <w:numPr>
+          <w:numId w:val="1002"/>
+          <w:ilvl w:val="0"/>
+        </w:numPr>
+      </w:pPr>
+      <w:r>
+        <w:t xml:space="preserve">We conclude that within our sample there is no evidence of cumulative effects of SWTs on the activity of Pipistrelle bats on a landscape scale (i.e. over &gt;100m distances). Our previous studies did show that single SWTs may adversely affect bat activity on smaller spatial scales (within 25m), so the combination of these findings suggest that any adverse effects of SWTs may be relatively localised, even if more than one SWT is present. It should be noted that this study focused on small wind turbines only, and that these findings should not be direcly extrapolated to larger wind turbines.</w:t>
+      </w:r>
+    </w:p>
+    <w:p>
+      <w:pPr>
+        <w:pStyle w:val="Heading1"/>
+      </w:pPr>
+      <w:bookmarkStart w:id="26" w:name="introduction"/>
+      <w:bookmarkEnd w:id="26"/>
+      <w:r>
+        <w:t xml:space="preserve">Introduction</w:t>
+      </w:r>
+    </w:p>
+    <w:p>
+      <w:r>
+        <w:t xml:space="preserve">Understanding and predicting how wildlife is affected by disturbance or habitat loss is becoming increasingly important as anthropogenic pressures on the natural world continue to grow</w:t>
+      </w:r>
+      <w:r>
+        <w:t xml:space="preserve"> </w:t>
+      </w:r>
+      <w:r>
+        <w:t xml:space="preserve">(Tuomainen &amp; Candolin 2011)</w:t>
+      </w:r>
+      <w:r>
+        <w:t xml:space="preserve">. This is particularly pertinent were incremental changes or disturbances could combine to produce cumulative effects. For example, the rapid growth of the wind energy sector worldwide provides a vital contribution to sustainable energy production, a growing range of studies show that wind farms can have adverse effects on wildlife. Although the recognition of the potential importance of cumulative effects (defined as "</w:t>
+      </w:r>
+      <w:r>
+        <w:rPr>
+          <w:i/>
+        </w:rPr>
+        <w:t xml:space="preserve">the additional changes caused by a proposed development in conjunction with other similar developments or as the combined effect of a set of developments, taken together</w:t>
+      </w:r>
+      <w:r>
+        <w:t xml:space="preserve">", SNH</w:t>
+      </w:r>
+      <w:r>
+        <w:t xml:space="preserve"> </w:t>
+      </w:r>
+      <w:r>
+        <w:t xml:space="preserve">(2012)</w:t>
+      </w:r>
+      <w:r>
+        <w:t xml:space="preserve">) is relatively recent and its quantification is in its infancy</w:t>
+      </w:r>
+      <w:r>
+        <w:t xml:space="preserve"> </w:t>
+      </w:r>
+      <w:r>
+        <w:t xml:space="preserve">(Masden</w:t>
+      </w:r>
+      <w:r>
+        <w:t xml:space="preserve"> </w:t>
+      </w:r>
+      <w:r>
+        <w:rPr>
+          <w:i/>
+        </w:rPr>
+        <w:t xml:space="preserve">et al.</w:t>
+      </w:r>
+      <w:r>
+        <w:t xml:space="preserve"> </w:t>
+      </w:r>
+      <w:r>
+        <w:t xml:space="preserve">2010)</w:t>
+      </w:r>
+      <w:r>
+        <w:t xml:space="preserve">, both direct (collision mortality of birds and bats, e.g. Drewitt &amp; Langston</w:t>
+      </w:r>
+      <w:r>
+        <w:t xml:space="preserve"> </w:t>
+      </w:r>
+      <w:r>
+        <w:t xml:space="preserve">(2006)</w:t>
+      </w:r>
+      <w:r>
+        <w:t xml:space="preserve">, Rydell</w:t>
+      </w:r>
+      <w:r>
+        <w:t xml:space="preserve"> </w:t>
+      </w:r>
+      <w:r>
+        <w:rPr>
+          <w:i/>
+        </w:rPr>
+        <w:t xml:space="preserve">et al</w:t>
+      </w:r>
+      <w:r>
+        <w:t xml:space="preserve">.</w:t>
+      </w:r>
+      <w:r>
+        <w:t xml:space="preserve"> </w:t>
+      </w:r>
+      <w:r>
+        <w:t xml:space="preserve">(2010)</w:t>
+      </w:r>
+      <w:r>
+        <w:t xml:space="preserve">) and indirect effects (disturbance or displacement, e.g. Larsen &amp; Guillemette</w:t>
+      </w:r>
+      <w:r>
+        <w:t xml:space="preserve"> </w:t>
+      </w:r>
+      <w:r>
+        <w:t xml:space="preserve">(2007)</w:t>
+      </w:r>
+      <w:r>
+        <w:t xml:space="preserve">, Pearce-Higgins</w:t>
+      </w:r>
+      <w:r>
+        <w:t xml:space="preserve"> </w:t>
+      </w:r>
+      <w:r>
+        <w:rPr>
+          <w:i/>
+        </w:rPr>
+        <w:t xml:space="preserve">et al</w:t>
+      </w:r>
+      <w:r>
+        <w:t xml:space="preserve">.</w:t>
+      </w:r>
+      <w:r>
+        <w:t xml:space="preserve"> </w:t>
+      </w:r>
+      <w:r>
+        <w:t xml:space="preserve">(2009)</w:t>
+      </w:r>
+      <w:r>
+        <w:t xml:space="preserve">) of individual turbines or wind farms have been widely studied.</w:t>
+      </w:r>
+    </w:p>
+    <w:p>
+      <w:r>
+        <w:t xml:space="preserve">By contrast, similar effects of small wind turbines (SWTs, also referred to as micro-turbines or domestic turbines) on wildlife remain relatively unknown. These turbines are not only much smaller in size (in the UK, typical units are between 6 and 25m hub height) than those installed in wind farms, they are also commonly installed in a much wider range of habitats. Thus, their impacts on wildlife is likely to be different to that of large turbines, but up until recently this had not been quantified systematically. Our previous work found evidence for adverse effects of SWTs on bat activity</w:t>
+      </w:r>
+      <w:r>
+        <w:t xml:space="preserve"> </w:t>
+      </w:r>
+      <w:r>
+        <w:t xml:space="preserve">(Minderman</w:t>
+      </w:r>
+      <w:r>
+        <w:t xml:space="preserve"> </w:t>
+      </w:r>
+      <w:r>
+        <w:rPr>
+          <w:i/>
+        </w:rPr>
+        <w:t xml:space="preserve">et al.</w:t>
+      </w:r>
+      <w:r>
+        <w:t xml:space="preserve"> </w:t>
+      </w:r>
+      <w:r>
+        <w:t xml:space="preserve">2012, Tatchley et al. submitted)</w:t>
+      </w:r>
+      <w:r>
+        <w:t xml:space="preserve"> </w:t>
+      </w:r>
+      <w:r>
+        <w:t xml:space="preserve">as well as direct mortality</w:t>
+      </w:r>
+      <w:r>
+        <w:t xml:space="preserve"> </w:t>
+      </w:r>
+      <w:r>
+        <w:t xml:space="preserve">(Minderman</w:t>
+      </w:r>
+      <w:r>
+        <w:t xml:space="preserve"> </w:t>
+      </w:r>
+      <w:r>
+        <w:rPr>
+          <w:i/>
+        </w:rPr>
+        <w:t xml:space="preserve">et al.</w:t>
+      </w:r>
+      <w:r>
+        <w:t xml:space="preserve"> </w:t>
+      </w:r>
+      <w:r>
+        <w:t xml:space="preserve">2014)</w:t>
+      </w:r>
+      <w:r>
+        <w:t xml:space="preserve">. These previous studies focused on a relatively limited spatial scale (e.g. within 25m of installed SWTs) and on single SWTs only. As a result, it is unclear whether any such adverse effects of SWTs on wildlife could be cumulative, i.e. whether the combined effects of multiple SWT installations could have greater adverse effects on wildife.</w:t>
+      </w:r>
+    </w:p>
+    <w:p>
+      <w:r>
+        <w:t xml:space="preserve">This lack of understanding of the potential cumulative effects is particularly important for SWTs for two reasons. First, the number of SWTs installed is growing rapidly, both in the UK and worldwide and this growth is set to continue</w:t>
+      </w:r>
+      <w:r>
+        <w:t xml:space="preserve"> </w:t>
+      </w:r>
+      <w:r>
+        <w:t xml:space="preserve">(WWEA 2013; RenewableUK 2014)</w:t>
+      </w:r>
+      <w:r>
+        <w:t xml:space="preserve">. As a result, the density of installed SWTs is likely to increase even if they are not installed in the same scheme or by the same owner. Secondly, the number of SWTs installed in groups is growing rapidly, with installations of 2-4 turbines now relatively common in the UK. Indeed, some installers now specifically promote the installation of multiple SWTs in so-called "wind crofts"</w:t>
       </w:r>
       <w:r>
         <w:t xml:space="preserve"> </w:t>
@@ -207,10 +440,24 @@
         <w:rPr>
           <w:b/>
         </w:rPr>
-        <w:t xml:space="preserve">give common UK dimensions</w:t>
-      </w:r>
-      <w:r>
-        <w:t xml:space="preserve">) remain relatively unknown. This is problematic, because rapid development and increasing accessibility of SWT technology have led to rapid growth of the number of SWTs installed worldwide.</w:t>
+        <w:t xml:space="preserve">REF?</w:t>
+      </w:r>
+      <w:r>
+        <w:t xml:space="preserve">. As a result, where SWT installation requires planning permission</w:t>
+      </w:r>
+      <w:r>
+        <w:t xml:space="preserve"> </w:t>
+      </w:r>
+      <w:r>
+        <w:t xml:space="preserve">(Park, Turner &amp; Minderman 2013)</w:t>
+      </w:r>
+      <w:r>
+        <w:t xml:space="preserve">, decision makers are increasingly faced with the question whether mutiple-turbine installations would have greater effects on wildlife, or if limiting the number of SWTs to be installed would be a feasible mitigation option. Currently, the evidence base for such decisions for SWTs specifically is entirely lacking.</w:t>
+      </w:r>
+    </w:p>
+    <w:p>
+      <w:r>
+        <w:t xml:space="preserve">Here, we aim to address this knowledge gap by quantifying and analysing the potential cumulative effect of SWTs on bat activity on a wider landscape scale (up to 500m from installed turbines). Specifically, using data collected at 34 throughout the UK we test the following predictions:</w:t>
       </w:r>
     </w:p>
     <w:p>
@@ -221,7 +468,7 @@
         </w:numPr>
       </w:pPr>
       <w:r>
-        <w:t xml:space="preserve">Although recent studies showed that bat activity is negatively affected by the immediate proximity of single operating SWTs, the potential for wider landscape-scale effects of multiple SWTs installed in clusters remains unstudied. By contrast, such cumulative effects are commonly considered in impact studies of large wind farms.</w:t>
+        <w:t xml:space="preserve">Bat activity is systematically lower in closer proximity (e.g. 0-100m from SWTs compared to 100-200m, 200-300m, etc) of operating SWTs, controlling for the effects of habitat and environmental conditions.</w:t>
       </w:r>
     </w:p>
     <w:p>
@@ -232,222 +479,6 @@
         </w:numPr>
       </w:pPr>
       <w:r>
-        <w:t xml:space="preserve">We measured variation in Pipistrelle bat actvity at a sample of 34 SWT sites in the UK (</w:t>
-      </w:r>
-      <w:r>
-        <w:rPr>
-          <w:b/>
-        </w:rPr>
-        <w:t xml:space="preserve">give dimensions</w:t>
-      </w:r>
-      <w:r>
-        <w:t xml:space="preserve">), in order to test whether (1) accounting for variation in habitat, bat activity is generally lower in closer proximity of installed SWTs (e.g. 0-100m, compared to 100-200m, 200-300m, etc.), and (2) whether this effect is stronger in sites with multiple SWTs compared to sites with single turbines.</w:t>
-      </w:r>
-    </w:p>
-    <w:p>
-      <w:pPr>
-        <w:numPr>
-          <w:numId w:val="1003"/>
-          <w:ilvl w:val="0"/>
-        </w:numPr>
-      </w:pPr>
-      <w:r>
-        <w:t xml:space="preserve">After accounting for the effects of confounding variables (e.g. habitat and weather) we show that although observed Pipistrelle activity was up to 10% lower within 100m of multiple turbine sites compared to activity at 100-200m, when accounting for confounding effects of habitat and environmental conditions, this effect is non-existent, irrespective of the number of turbines installed.</w:t>
-      </w:r>
-    </w:p>
-    <w:p>
-      <w:pPr>
-        <w:numPr>
-          <w:numId w:val="1003"/>
-          <w:ilvl w:val="0"/>
-        </w:numPr>
-      </w:pPr>
-      <w:r>
-        <w:t xml:space="preserve">We conclude that within our sample these is no evidence of cumulative effects of SWTs on the activity of Pipistrelle bats on a landscape scale (i.e. over &gt;100m distances). Our previous studies did show that single SWTs may adversely affect bat activity on smaller spatial scales (within 25m), so the combination of these findings suggest that any adverse effects of SWTs may be relatively localised, even if more than one SWT is present. It should be noted that this study focused on small wind turbines only, and that these findings should not be direcly extrapolated to larger wind turbines.</w:t>
-      </w:r>
-    </w:p>
-    <w:p>
-      <w:pPr>
-        <w:pStyle w:val="Heading1"/>
-      </w:pPr>
-      <w:bookmarkStart w:id="26" w:name="introduction"/>
-      <w:bookmarkEnd w:id="26"/>
-      <w:r>
-        <w:t xml:space="preserve">Introduction</w:t>
-      </w:r>
-    </w:p>
-    <w:p>
-      <w:r>
-        <w:t xml:space="preserve">Rapidly changing world, development, crucial to understand effects on wildlife. Particularly when effects may accumulate over space and time; cumulative effects, definition.</w:t>
-      </w:r>
-    </w:p>
-    <w:p>
-      <w:r>
-        <w:t xml:space="preserve">Good example wind farm developments. Range of evidence of adverse effects on wildlife; mortality and avoidance. Recent studies show (possibility of?) cumulative effects.</w:t>
-      </w:r>
-    </w:p>
-    <w:p>
-      <w:r>
-        <w:t xml:space="preserve">Small wind turbines (SWTs, also referred to as micro-turbines or domestic turbines) are a more recent development. These turbines are not only much smaller in size (in the UK, typical units are between 6 and 25m hub height) than those installed in wind farms, they are also commonly installed in a much wider range of habitats. Thus, their impacts on wildlife is likely to be different to that of large turbines, but up until recently this had not been quantified systematically. Our previous work found evidence for adverse effects of SWTs on bat activity</w:t>
-      </w:r>
-      <w:r>
-        <w:t xml:space="preserve"> </w:t>
-      </w:r>
-      <w:r>
-        <w:t xml:space="preserve">(Minderman</w:t>
-      </w:r>
-      <w:r>
-        <w:t xml:space="preserve"> </w:t>
-      </w:r>
-      <w:r>
-        <w:rPr>
-          <w:i/>
-        </w:rPr>
-        <w:t xml:space="preserve">et al.</w:t>
-      </w:r>
-      <w:r>
-        <w:t xml:space="preserve"> </w:t>
-      </w:r>
-      <w:r>
-        <w:t xml:space="preserve">2012, Tatchley et al. submitted)</w:t>
-      </w:r>
-      <w:r>
-        <w:t xml:space="preserve"> </w:t>
-      </w:r>
-      <w:r>
-        <w:t xml:space="preserve">as well as direct mortality</w:t>
-      </w:r>
-      <w:r>
-        <w:t xml:space="preserve"> </w:t>
-      </w:r>
-      <w:r>
-        <w:t xml:space="preserve">(Minderman</w:t>
-      </w:r>
-      <w:r>
-        <w:t xml:space="preserve"> </w:t>
-      </w:r>
-      <w:r>
-        <w:rPr>
-          <w:i/>
-        </w:rPr>
-        <w:t xml:space="preserve">et al.</w:t>
-      </w:r>
-      <w:r>
-        <w:t xml:space="preserve"> </w:t>
-      </w:r>
-      <w:r>
-        <w:t xml:space="preserve">2014)</w:t>
-      </w:r>
-      <w:r>
-        <w:t xml:space="preserve">. These previous studies focused on a relatively limited spatial scale (e.g. within 25m of installed SWTs) and on single SWTs only. As a result, it is unclear whether any such adverse effects of SWTs on wildlife could be cumulative, i.e. whether they could operate over a larger spatial scale when the number of turbines installed is greater.</w:t>
-      </w:r>
-    </w:p>
-    <w:p>
-      <w:r>
-        <w:t xml:space="preserve">Impacts that result from incremental changes caused by other past, present or reasonably foreseeable actions together with the project</w:t>
-      </w:r>
-    </w:p>
-    <w:p>
-      <w:r>
-        <w:t xml:space="preserve">This lack of understanding of the potential cumulative effects is particularly important for SWTs for two reasons. First, the number of SWTs installed is growing rapidly, both in the UK</w:t>
-      </w:r>
-      <w:r>
-        <w:t xml:space="preserve"> </w:t>
-      </w:r>
-      <w:r>
-        <w:rPr>
-          <w:b/>
-        </w:rPr>
-        <w:t xml:space="preserve">REF</w:t>
-      </w:r>
-      <w:r>
-        <w:t xml:space="preserve"> </w:t>
-      </w:r>
-      <w:r>
-        <w:t xml:space="preserve">and worldwide</w:t>
-      </w:r>
-      <w:r>
-        <w:t xml:space="preserve"> </w:t>
-      </w:r>
-      <w:r>
-        <w:rPr>
-          <w:b/>
-        </w:rPr>
-        <w:t xml:space="preserve">REF</w:t>
-      </w:r>
-      <w:r>
-        <w:t xml:space="preserve">, and this growth is set to continue</w:t>
-      </w:r>
-      <w:r>
-        <w:t xml:space="preserve"> </w:t>
-      </w:r>
-      <w:r>
-        <w:rPr>
-          <w:b/>
-        </w:rPr>
-        <w:t xml:space="preserve">REF</w:t>
-      </w:r>
-      <w:r>
-        <w:t xml:space="preserve">. As a result, the density of installed SWTs is likely to increase even if they are not installed in the same scheme or by the same owner. Secondly, the number of SWTs installed in groups is growing rapidly, with installations of 2-4 turbines now relatively common in the UK. Indeed, some installers now specifically promote the installation of multiple SWTs in so-called "wind crofts"</w:t>
-      </w:r>
-      <w:r>
-        <w:t xml:space="preserve"> </w:t>
-      </w:r>
-      <w:r>
-        <w:rPr>
-          <w:b/>
-        </w:rPr>
-        <w:t xml:space="preserve">REF</w:t>
-      </w:r>
-      <w:r>
-        <w:t xml:space="preserve">, which may benefit more from government financing schemes or feed-in tariffs</w:t>
-      </w:r>
-      <w:r>
-        <w:t xml:space="preserve"> </w:t>
-      </w:r>
-      <w:r>
-        <w:rPr>
-          <w:b/>
-        </w:rPr>
-        <w:t xml:space="preserve">REF</w:t>
-      </w:r>
-      <w:r>
-        <w:t xml:space="preserve">. As a result, where SWTs installation requires planning permission</w:t>
-      </w:r>
-      <w:r>
-        <w:t xml:space="preserve"> </w:t>
-      </w:r>
-      <w:r>
-        <w:t xml:space="preserve">(Park, Turner &amp; Minderman 2013)</w:t>
-      </w:r>
-      <w:r>
-        <w:t xml:space="preserve">, decision makers are increasingly faced with the question whether mutiple-turbine installations would have greater effects on wildlife, or if limiting the number of SWTs to be installed would be a feasible mitigation option. Currently, the evidence base for such decisions for SWTs specifically is entirely lacking.</w:t>
-      </w:r>
-    </w:p>
-    <w:p>
-      <w:r>
-        <w:t xml:space="preserve">Here, we aim to address this knowledge gap by quantifying and analysing the potential cumulative effect of SWTs on bat activity on a wider landscape scale (up to 500m from installed turbines). Specifically, using data collected at 34 throughout the UK we test the following predictions:</w:t>
-      </w:r>
-    </w:p>
-    <w:p>
-      <w:pPr>
-        <w:numPr>
-          <w:numId w:val="1004"/>
-          <w:ilvl w:val="0"/>
-        </w:numPr>
-      </w:pPr>
-      <w:r>
-        <w:t xml:space="preserve">Bat activity is systematically lower in closer proximity (e.g. 0-100m from SWTs compared to 100-200m, 200-300m, etc) of operating SWTs, controlling for the effects of habitat and environmental conditions.</w:t>
-      </w:r>
-    </w:p>
-    <w:p>
-      <w:pPr>
-        <w:numPr>
-          <w:numId w:val="1004"/>
-          <w:ilvl w:val="0"/>
-        </w:numPr>
-      </w:pPr>
-      <w:r>
         <w:t xml:space="preserve">The effect of SWT proximity on bat activity as tested in Prediction 1 is stronger in sites with multiple (2-4) SWTs installed compared to single SWT sites. Support for this prediction would indicate evidence of cumulative effects of SWTs.</w:t>
       </w:r>
     </w:p>
@@ -505,12 +536,14 @@
       <w:r>
         <w:t xml:space="preserve"> </w:t>
       </w:r>
-      <w:r>
-        <w:rPr>
-          <w:b/>
-        </w:rPr>
-        <w:t xml:space="preserve">XX below</w:t>
-      </w:r>
+      <w:hyperlink w:anchor="habitat-data-and-variable-selection">
+        <w:r>
+          <w:rPr>
+            <w:rStyle w:val="Link"/>
+          </w:rPr>
+          <w:t xml:space="preserve">Habitat data and variable selection</w:t>
+        </w:r>
+      </w:hyperlink>
       <w:r>
         <w:t xml:space="preserve">). The number of SWTs installed in each site varied between 1 and 4 (median 1.6). SWTs installed in individual sites were the same size and specification with the exception of one site. More than two SWTs were installed in only 5 sites in our sample. We therefore limited the analyses presented here to a comparison of single and multiple turbine sites.</w:t>
       </w:r>
@@ -608,16 +641,7 @@
         </w:r>
       </w:hyperlink>
       <w:r>
-        <w:t xml:space="preserve">'. All habitat variables were quantified in each transect section using 1:1250 UK Ordnance Survey MasterMap Topography digital maps, using QGIS</w:t>
-      </w:r>
-      <w:r>
-        <w:t xml:space="preserve"> </w:t>
-      </w:r>
-      <w:r>
-        <w:rPr>
-          <w:b/>
-        </w:rPr>
-        <w:t xml:space="preserve">version</w:t>
+        <w:t xml:space="preserve">'. All habitat variables were quantified in each transect section using 1:1250 UK Ordnance Survey MasterMap Topography digital maps, using QGIS v. 1.8</w:t>
       </w:r>
       <w:r>
         <w:t xml:space="preserve"> </w:t>
@@ -674,17 +698,16 @@
       <w:r>
         <w:t xml:space="preserve"> </w:t>
       </w:r>
-      <w:r>
-        <w:rPr>
-          <w:b/>
-        </w:rPr>
-        <w:t xml:space="preserve">Section X</w:t>
-      </w:r>
-      <w:r>
-        <w:t xml:space="preserve"> </w:t>
-      </w:r>
-      <w:r>
-        <w:t xml:space="preserve">above), we here model the probability of detecting bat activity per section and hectares covered.</w:t>
+      <w:hyperlink w:anchor="bat-data-and-transects">
+        <w:r>
+          <w:rPr>
+            <w:rStyle w:val="Link"/>
+          </w:rPr>
+          <w:t xml:space="preserve">Bat data and transects</w:t>
+        </w:r>
+      </w:hyperlink>
+      <w:r>
+        <w:t xml:space="preserve">), we here model the probability of detecting bat activity per section and hectares covered.</w:t>
       </w:r>
     </w:p>
     <w:p>
@@ -804,598 +827,6 @@
     </w:p>
     <w:p>
       <w:pPr>
-        <w:pStyle w:val="TableCaption"/>
-      </w:pPr>
-      <w:r>
-        <w:t xml:space="preserve">Table 1 . Summary statistics of GLMM model inputs.</w:t>
-      </w:r>
-    </w:p>
-    <w:tbl>
-      <w:tblPr>
-        <w:tblStyle w:val="TableNormal"/>
-        <w:tblW w:type="pct" w:w="0.0"/>
-        <w:tblCaption w:val="Table 1 . Summary statistics of GLMM model inputs."/>
-      </w:tblPr>
-      <w:tblGrid/>
-      <w:tr>
-        <w:tc>
-          <w:tcPr>
-            <w:tcBorders>
-              <w:bottom w:val="single"/>
-            </w:tcBorders>
-            <w:vAlign w:val="bottom"/>
-          </w:tcPr>
-          <w:p>
-            <w:pPr>
-              <w:pStyle w:val="Compact"/>
-            </w:pPr>
-          </w:p>
-        </w:tc>
-        <w:tc>
-          <w:tcPr>
-            <w:tcBorders>
-              <w:bottom w:val="single"/>
-            </w:tcBorders>
-            <w:vAlign w:val="bottom"/>
-          </w:tcPr>
-          <w:p>
-            <w:pPr>
-              <w:pStyle w:val="Compact"/>
-              <w:jc w:val="right"/>
-            </w:pPr>
-            <w:r>
-              <w:t xml:space="preserve">Mean</w:t>
-            </w:r>
-          </w:p>
-        </w:tc>
-        <w:tc>
-          <w:tcPr>
-            <w:tcBorders>
-              <w:bottom w:val="single"/>
-            </w:tcBorders>
-            <w:vAlign w:val="bottom"/>
-          </w:tcPr>
-          <w:p>
-            <w:pPr>
-              <w:pStyle w:val="Compact"/>
-              <w:jc w:val="right"/>
-            </w:pPr>
-            <w:r>
-              <w:t xml:space="preserve">Median</w:t>
-            </w:r>
-          </w:p>
-        </w:tc>
-        <w:tc>
-          <w:tcPr>
-            <w:tcBorders>
-              <w:bottom w:val="single"/>
-            </w:tcBorders>
-            <w:vAlign w:val="bottom"/>
-          </w:tcPr>
-          <w:p>
-            <w:pPr>
-              <w:pStyle w:val="Compact"/>
-              <w:jc w:val="right"/>
-            </w:pPr>
-            <w:r>
-              <w:t xml:space="preserve">Std. dev</w:t>
-            </w:r>
-          </w:p>
-        </w:tc>
-        <w:tc>
-          <w:tcPr>
-            <w:tcBorders>
-              <w:bottom w:val="single"/>
-            </w:tcBorders>
-            <w:vAlign w:val="bottom"/>
-          </w:tcPr>
-          <w:p>
-            <w:pPr>
-              <w:pStyle w:val="Compact"/>
-              <w:jc w:val="right"/>
-            </w:pPr>
-            <w:r>
-              <w:t xml:space="preserve">Min.</w:t>
-            </w:r>
-          </w:p>
-        </w:tc>
-        <w:tc>
-          <w:tcPr>
-            <w:tcBorders>
-              <w:bottom w:val="single"/>
-            </w:tcBorders>
-            <w:vAlign w:val="bottom"/>
-          </w:tcPr>
-          <w:p>
-            <w:pPr>
-              <w:pStyle w:val="Compact"/>
-              <w:jc w:val="right"/>
-            </w:pPr>
-            <w:r>
-              <w:t xml:space="preserve">Max.</w:t>
-            </w:r>
-          </w:p>
-        </w:tc>
-      </w:tr>
-      <w:tr>
-        <w:tc>
-          <w:p>
-            <w:pPr>
-              <w:pStyle w:val="Compact"/>
-              <w:jc w:val="left"/>
-            </w:pPr>
-            <w:r>
-              <w:t xml:space="preserve">MINTEMP</w:t>
-            </w:r>
-          </w:p>
-        </w:tc>
-        <w:tc>
-          <w:p>
-            <w:pPr>
-              <w:pStyle w:val="Compact"/>
-              <w:jc w:val="right"/>
-            </w:pPr>
-            <w:r>
-              <w:t xml:space="preserve">11.76</w:t>
-            </w:r>
-          </w:p>
-        </w:tc>
-        <w:tc>
-          <w:p>
-            <w:pPr>
-              <w:pStyle w:val="Compact"/>
-              <w:jc w:val="right"/>
-            </w:pPr>
-            <w:r>
-              <w:t xml:space="preserve">12.00</w:t>
-            </w:r>
-          </w:p>
-        </w:tc>
-        <w:tc>
-          <w:p>
-            <w:pPr>
-              <w:pStyle w:val="Compact"/>
-              <w:jc w:val="right"/>
-            </w:pPr>
-            <w:r>
-              <w:t xml:space="preserve">2.75</w:t>
-            </w:r>
-          </w:p>
-        </w:tc>
-        <w:tc>
-          <w:p>
-            <w:pPr>
-              <w:pStyle w:val="Compact"/>
-              <w:jc w:val="right"/>
-            </w:pPr>
-            <w:r>
-              <w:t xml:space="preserve">5.0</w:t>
-            </w:r>
-          </w:p>
-        </w:tc>
-        <w:tc>
-          <w:p>
-            <w:pPr>
-              <w:pStyle w:val="Compact"/>
-              <w:jc w:val="right"/>
-            </w:pPr>
-            <w:r>
-              <w:t xml:space="preserve">17.60</w:t>
-            </w:r>
-          </w:p>
-        </w:tc>
-      </w:tr>
-      <w:tr>
-        <w:tc>
-          <w:p>
-            <w:pPr>
-              <w:pStyle w:val="Compact"/>
-              <w:jc w:val="left"/>
-            </w:pPr>
-            <w:r>
-              <w:t xml:space="preserve">DAYNO</w:t>
-            </w:r>
-          </w:p>
-        </w:tc>
-        <w:tc>
-          <w:p>
-            <w:pPr>
-              <w:pStyle w:val="Compact"/>
-              <w:jc w:val="right"/>
-            </w:pPr>
-            <w:r>
-              <w:t xml:space="preserve">196.59</w:t>
-            </w:r>
-          </w:p>
-        </w:tc>
-        <w:tc>
-          <w:p>
-            <w:pPr>
-              <w:pStyle w:val="Compact"/>
-              <w:jc w:val="right"/>
-            </w:pPr>
-            <w:r>
-              <w:t xml:space="preserve">195.00</w:t>
-            </w:r>
-          </w:p>
-        </w:tc>
-        <w:tc>
-          <w:p>
-            <w:pPr>
-              <w:pStyle w:val="Compact"/>
-              <w:jc w:val="right"/>
-            </w:pPr>
-            <w:r>
-              <w:t xml:space="preserve">28.85</w:t>
-            </w:r>
-          </w:p>
-        </w:tc>
-        <w:tc>
-          <w:p>
-            <w:pPr>
-              <w:pStyle w:val="Compact"/>
-              <w:jc w:val="right"/>
-            </w:pPr>
-            <w:r>
-              <w:t xml:space="preserve">147.0</w:t>
-            </w:r>
-          </w:p>
-        </w:tc>
-        <w:tc>
-          <w:p>
-            <w:pPr>
-              <w:pStyle w:val="Compact"/>
-              <w:jc w:val="right"/>
-            </w:pPr>
-            <w:r>
-              <w:t xml:space="preserve">246.00</w:t>
-            </w:r>
-          </w:p>
-        </w:tc>
-      </w:tr>
-      <w:tr>
-        <w:tc>
-          <w:p>
-            <w:pPr>
-              <w:pStyle w:val="Compact"/>
-              <w:jc w:val="left"/>
-            </w:pPr>
-            <w:r>
-              <w:t xml:space="preserve">TTMIDN</w:t>
-            </w:r>
-          </w:p>
-        </w:tc>
-        <w:tc>
-          <w:p>
-            <w:pPr>
-              <w:pStyle w:val="Compact"/>
-              <w:jc w:val="right"/>
-            </w:pPr>
-            <w:r>
-              <w:t xml:space="preserve">-26.07</w:t>
-            </w:r>
-          </w:p>
-        </w:tc>
-        <w:tc>
-          <w:p>
-            <w:pPr>
-              <w:pStyle w:val="Compact"/>
-              <w:jc w:val="right"/>
-            </w:pPr>
-            <w:r>
-              <w:t xml:space="preserve">-41.00</w:t>
-            </w:r>
-          </w:p>
-        </w:tc>
-        <w:tc>
-          <w:p>
-            <w:pPr>
-              <w:pStyle w:val="Compact"/>
-              <w:jc w:val="right"/>
-            </w:pPr>
-            <w:r>
-              <w:t xml:space="preserve">82.54</w:t>
-            </w:r>
-          </w:p>
-        </w:tc>
-        <w:tc>
-          <w:p>
-            <w:pPr>
-              <w:pStyle w:val="Compact"/>
-              <w:jc w:val="right"/>
-            </w:pPr>
-            <w:r>
-              <w:t xml:space="preserve">-202.3</w:t>
-            </w:r>
-          </w:p>
-        </w:tc>
-        <w:tc>
-          <w:p>
-            <w:pPr>
-              <w:pStyle w:val="Compact"/>
-              <w:jc w:val="right"/>
-            </w:pPr>
-            <w:r>
-              <w:t xml:space="preserve">197.77</w:t>
-            </w:r>
-          </w:p>
-        </w:tc>
-      </w:tr>
-      <w:tr>
-        <w:tc>
-          <w:p>
-            <w:pPr>
-              <w:pStyle w:val="Compact"/>
-              <w:jc w:val="left"/>
-            </w:pPr>
-            <w:r>
-              <w:t xml:space="preserve">I(TTMIDN^2)</w:t>
-            </w:r>
-          </w:p>
-        </w:tc>
-        <w:tc>
-          <w:p>
-            <w:pPr>
-              <w:pStyle w:val="Compact"/>
-              <w:jc w:val="right"/>
-            </w:pPr>
-            <w:r>
-              <w:t xml:space="preserve">7487.47</w:t>
-            </w:r>
-          </w:p>
-        </w:tc>
-        <w:tc>
-          <w:p>
-            <w:pPr>
-              <w:pStyle w:val="Compact"/>
-              <w:jc w:val="right"/>
-            </w:pPr>
-            <w:r>
-              <w:t xml:space="preserve">4669.44</w:t>
-            </w:r>
-          </w:p>
-        </w:tc>
-        <w:tc>
-          <w:p>
-            <w:pPr>
-              <w:pStyle w:val="Compact"/>
-              <w:jc w:val="right"/>
-            </w:pPr>
-            <w:r>
-              <w:t xml:space="preserve">8375.13</w:t>
-            </w:r>
-          </w:p>
-        </w:tc>
-        <w:tc>
-          <w:p>
-            <w:pPr>
-              <w:pStyle w:val="Compact"/>
-              <w:jc w:val="right"/>
-            </w:pPr>
-            <w:r>
-              <w:t xml:space="preserve">0.0</w:t>
-            </w:r>
-          </w:p>
-        </w:tc>
-        <w:tc>
-          <w:p>
-            <w:pPr>
-              <w:pStyle w:val="Compact"/>
-              <w:jc w:val="right"/>
-            </w:pPr>
-            <w:r>
-              <w:t xml:space="preserve">40925.29</w:t>
-            </w:r>
-          </w:p>
-        </w:tc>
-      </w:tr>
-      <w:tr>
-        <w:tc>
-          <w:p>
-            <w:pPr>
-              <w:pStyle w:val="Compact"/>
-              <w:jc w:val="left"/>
-            </w:pPr>
-            <w:r>
-              <w:t xml:space="preserve">WINDS</w:t>
-            </w:r>
-          </w:p>
-        </w:tc>
-        <w:tc>
-          <w:p>
-            <w:pPr>
-              <w:pStyle w:val="Compact"/>
-              <w:jc w:val="right"/>
-            </w:pPr>
-            <w:r>
-              <w:t xml:space="preserve">1.07</w:t>
-            </w:r>
-          </w:p>
-        </w:tc>
-        <w:tc>
-          <w:p>
-            <w:pPr>
-              <w:pStyle w:val="Compact"/>
-              <w:jc w:val="right"/>
-            </w:pPr>
-            <w:r>
-              <w:t xml:space="preserve">0.40</w:t>
-            </w:r>
-          </w:p>
-        </w:tc>
-        <w:tc>
-          <w:p>
-            <w:pPr>
-              <w:pStyle w:val="Compact"/>
-              <w:jc w:val="right"/>
-            </w:pPr>
-            <w:r>
-              <w:t xml:space="preserve">1.46</w:t>
-            </w:r>
-          </w:p>
-        </w:tc>
-        <w:tc>
-          <w:p>
-            <w:pPr>
-              <w:pStyle w:val="Compact"/>
-              <w:jc w:val="right"/>
-            </w:pPr>
-            <w:r>
-              <w:t xml:space="preserve">0.0</w:t>
-            </w:r>
-          </w:p>
-        </w:tc>
-        <w:tc>
-          <w:p>
-            <w:pPr>
-              <w:pStyle w:val="Compact"/>
-              <w:jc w:val="right"/>
-            </w:pPr>
-            <w:r>
-              <w:t xml:space="preserve">9.80</w:t>
-            </w:r>
-          </w:p>
-        </w:tc>
-      </w:tr>
-      <w:tr>
-        <w:tc>
-          <w:p>
-            <w:pPr>
-              <w:pStyle w:val="Compact"/>
-              <w:jc w:val="left"/>
-            </w:pPr>
-            <w:r>
-              <w:t xml:space="preserve">EDGED</w:t>
-            </w:r>
-          </w:p>
-        </w:tc>
-        <w:tc>
-          <w:p>
-            <w:pPr>
-              <w:pStyle w:val="Compact"/>
-              <w:jc w:val="right"/>
-            </w:pPr>
-            <w:r>
-              <w:t xml:space="preserve">0.04</w:t>
-            </w:r>
-          </w:p>
-        </w:tc>
-        <w:tc>
-          <w:p>
-            <w:pPr>
-              <w:pStyle w:val="Compact"/>
-              <w:jc w:val="right"/>
-            </w:pPr>
-            <w:r>
-              <w:t xml:space="preserve">0.03</w:t>
-            </w:r>
-          </w:p>
-        </w:tc>
-        <w:tc>
-          <w:p>
-            <w:pPr>
-              <w:pStyle w:val="Compact"/>
-              <w:jc w:val="right"/>
-            </w:pPr>
-            <w:r>
-              <w:t xml:space="preserve">0.02</w:t>
-            </w:r>
-          </w:p>
-        </w:tc>
-        <w:tc>
-          <w:p>
-            <w:pPr>
-              <w:pStyle w:val="Compact"/>
-              <w:jc w:val="right"/>
-            </w:pPr>
-            <w:r>
-              <w:t xml:space="preserve">0.0</w:t>
-            </w:r>
-          </w:p>
-        </w:tc>
-        <w:tc>
-          <w:p>
-            <w:pPr>
-              <w:pStyle w:val="Compact"/>
-              <w:jc w:val="right"/>
-            </w:pPr>
-            <w:r>
-              <w:t xml:space="preserve">0.13</w:t>
-            </w:r>
-          </w:p>
-        </w:tc>
-      </w:tr>
-      <w:tr>
-        <w:tc>
-          <w:p>
-            <w:pPr>
-              <w:pStyle w:val="Compact"/>
-              <w:jc w:val="left"/>
-            </w:pPr>
-            <w:r>
-              <w:t xml:space="preserve">pTREE</w:t>
-            </w:r>
-          </w:p>
-        </w:tc>
-        <w:tc>
-          <w:p>
-            <w:pPr>
-              <w:pStyle w:val="Compact"/>
-              <w:jc w:val="right"/>
-            </w:pPr>
-            <w:r>
-              <w:t xml:space="preserve">0.05</w:t>
-            </w:r>
-          </w:p>
-        </w:tc>
-        <w:tc>
-          <w:p>
-            <w:pPr>
-              <w:pStyle w:val="Compact"/>
-              <w:jc w:val="right"/>
-            </w:pPr>
-            <w:r>
-              <w:t xml:space="preserve">0.00</w:t>
-            </w:r>
-          </w:p>
-        </w:tc>
-        <w:tc>
-          <w:p>
-            <w:pPr>
-              <w:pStyle w:val="Compact"/>
-              <w:jc w:val="right"/>
-            </w:pPr>
-            <w:r>
-              <w:t xml:space="preserve">0.13</w:t>
-            </w:r>
-          </w:p>
-        </w:tc>
-        <w:tc>
-          <w:p>
-            <w:pPr>
-              <w:pStyle w:val="Compact"/>
-              <w:jc w:val="right"/>
-            </w:pPr>
-            <w:r>
-              <w:t xml:space="preserve">0.0</w:t>
-            </w:r>
-          </w:p>
-        </w:tc>
-        <w:tc>
-          <w:p>
-            <w:pPr>
-              <w:pStyle w:val="Compact"/>
-              <w:jc w:val="right"/>
-            </w:pPr>
-            <w:r>
-              <w:t xml:space="preserve">0.92</w:t>
-            </w:r>
-          </w:p>
-        </w:tc>
-      </w:tr>
-    </w:tbl>
-    <w:p>
-      <w:pPr>
         <w:pStyle w:val="Heading4"/>
       </w:pPr>
       <w:bookmarkStart w:id="35" w:name="model-selection-averaging-and-predictions"/>
@@ -1570,7 +1001,31 @@
     </w:p>
     <w:p>
       <w:r>
-        <w:t xml:space="preserve">Over the two years of the study, we collected bat activity data in N = 1395 transect sections, during 78 survey visits. Most sites (N = 30) were surveyed on at least two occassions (2-6 surveys), but four sites were only visted once. Within this sample, N = 20 were single-turbine sites, and N = 14 were multiple-turbine sites (2-4 turbines). In total, we recorded N = 1867 bat passes, of which 98.4% (N = 1838) were Pipistrelle bats. Thus, here we only present analyses of Pipistrelle bat activity. Overall, Pipistrellus bat activity was detected on 466 section surveys (observed average probability of a Pipistrelle pass = 0.33).</w:t>
+        <w:t xml:space="preserve">Over the two years of the study, we collected bat activity data in N = 1395 transect sections, during 78 survey visits. Most sites (N = 30) were surveyed on at least two occassions (2-6 surveys), but four sites were only visted once. Within this sample, N = 20 were single-turbine sites, and N = 14 were multiple-turbine sites (2-4 turbines). In total, we recorded N = 1867 bat passes, of which 98.4% (N = 1838) were Pipistrelle (</w:t>
+      </w:r>
+      <w:r>
+        <w:rPr>
+          <w:i/>
+        </w:rPr>
+        <w:t xml:space="preserve">Pipistrellus pipistrellus</w:t>
+      </w:r>
+      <w:r>
+        <w:t xml:space="preserve"> </w:t>
+      </w:r>
+      <w:r>
+        <w:t xml:space="preserve">or</w:t>
+      </w:r>
+      <w:r>
+        <w:t xml:space="preserve"> </w:t>
+      </w:r>
+      <w:r>
+        <w:rPr>
+          <w:i/>
+        </w:rPr>
+        <w:t xml:space="preserve">P. pygmaeus</w:t>
+      </w:r>
+      <w:r>
+        <w:t xml:space="preserve">) bats. Thus, here we only present analyses of Pipistrelle bat activity. Overall, Pipistrelle bat activity was detected on 466 section surveys (observed average probability of a Pipistrelle pass = 0.33).</w:t>
       </w:r>
     </w:p>
     <w:p>
@@ -1835,7 +1290,204 @@
     </w:p>
     <w:p>
       <w:r>
-        <w:t xml:space="preserve">We show that, when accounting for confounding effects of habitat and environmental conditions, Pipistrelle bat activity is not systematically lower within 100m of SWTs compared to at longer distances (100-200m, 200-300m, 300-400m and 400-500m), irrespective of the number of turbines (single or multiple) installed. On this basis, we conclude that there is no evidence for cumulative effects of SWTs on a landscape (i.e. &gt;100m scale).</w:t>
+        <w:t xml:space="preserve">We show that, when accounting for confounding effects of habitat and environmental conditions, Pipistrelle bat activity is not systematically lower within 100m of SWTs compared to at longer distances (100-200m, 200-300m, 300-400m and 400-500m), irrespective of the number of turbines (single or multiple) installed. On this basis, we conclude that there is no evidence for cumulative effects of SWTs on a landscape (i.e. &gt;100m) scale.</w:t>
+      </w:r>
+    </w:p>
+    <w:p>
+      <w:r>
+        <w:t xml:space="preserve">By contrast, we previously showed that bat activity can be systematically lower in the immediate vicinity (&lt;25m) of operating SWTs</w:t>
+      </w:r>
+      <w:r>
+        <w:t xml:space="preserve"> </w:t>
+      </w:r>
+      <w:r>
+        <w:t xml:space="preserve">(Minderman</w:t>
+      </w:r>
+      <w:r>
+        <w:t xml:space="preserve"> </w:t>
+      </w:r>
+      <w:r>
+        <w:rPr>
+          <w:i/>
+        </w:rPr>
+        <w:t xml:space="preserve">et al.</w:t>
+      </w:r>
+      <w:r>
+        <w:t xml:space="preserve"> </w:t>
+      </w:r>
+      <w:r>
+        <w:t xml:space="preserve">2012)</w:t>
+      </w:r>
+      <w:r>
+        <w:t xml:space="preserve">, and indeed subsequent experimental studies of bat activity before- and after installation of SWTs near hedgerows confirmed such adverse effects on activity (Tatchley</w:t>
+      </w:r>
+      <w:r>
+        <w:t xml:space="preserve"> </w:t>
+      </w:r>
+      <w:r>
+        <w:rPr>
+          <w:i/>
+        </w:rPr>
+        <w:t xml:space="preserve">et al</w:t>
+      </w:r>
+      <w:r>
+        <w:t xml:space="preserve">. submitted). Combined with the present finding of a lack of similar effects on a larger scale (i.e. within 100m), this suggests that such adverse effects are relatively localised. Although the mechanism causing such avoidance behaviour is unclear, experimental studies in a laboratory setting have shown that the return of echolocation pulses off spinning turbine blades may be erratic, potentially causing navigational problems for bats</w:t>
+      </w:r>
+      <w:r>
+        <w:t xml:space="preserve"> </w:t>
+      </w:r>
+      <w:r>
+        <w:rPr>
+          <w:b/>
+        </w:rPr>
+        <w:t xml:space="preserve">REF Long etal</w:t>
+      </w:r>
+      <w:r>
+        <w:t xml:space="preserve">. Other experimental studies have shown that some species of bat may avoid foraging in noisy environments</w:t>
+      </w:r>
+      <w:r>
+        <w:t xml:space="preserve"> </w:t>
+      </w:r>
+      <w:r>
+        <w:rPr>
+          <w:b/>
+        </w:rPr>
+        <w:t xml:space="preserve">REF Schaub</w:t>
+      </w:r>
+      <w:r>
+        <w:t xml:space="preserve"> </w:t>
+      </w:r>
+      <w:r>
+        <w:t xml:space="preserve">but whether noise generated by turbines (including SWTs) has the same effect has not been tested. In either case, it would be reasonable to assume that the strength of such interference would dissipate relatively rapidly with distance, especially if it involves relatively high-frequency noise (which should attenuate more strongly over shorter distances,</w:t>
+      </w:r>
+      <w:r>
+        <w:t xml:space="preserve"> </w:t>
+      </w:r>
+      <w:r>
+        <w:rPr>
+          <w:b/>
+        </w:rPr>
+        <w:t xml:space="preserve">REF Jon Russ?</w:t>
+      </w:r>
+      <w:r>
+        <w:t xml:space="preserve">), limiting the spatial scale of any adverse effect of the turbine.</w:t>
+      </w:r>
+    </w:p>
+    <w:p>
+      <w:r>
+        <w:t xml:space="preserve">This apparently relatively localised effect of SWTs may in turn also explain the lack of evidence for any cumulative effect (i.e. effects were not different between single- or multiple turbine sites). If avoidance behaviour only operates over relatively short (as per our previous findings, &lt;25m) distances, it may be possible for bats to avoid individual turbines rather than whole "clusters" of turbines. Indeed, in our multiple turbine sitesturbines were sited 13 - 122 m apart with this distance being less than 23 m in only one case (mean 49.4m). This suggests that in most cases bats would be able to avoid individual turbines without coming in very close proximity of another, limiting the possibility of any cumulative effects. Further detailed study of individual flight paths would be required to confirm whether this is the case, however. Moreover, it should be noted that although the possibility of cumulative effects is often raised for larger turbines and wind farms</w:t>
+      </w:r>
+      <w:r>
+        <w:t xml:space="preserve"> </w:t>
+      </w:r>
+      <w:r>
+        <w:rPr>
+          <w:b/>
+        </w:rPr>
+        <w:t xml:space="preserve">REF Masden, SNH</w:t>
+      </w:r>
+      <w:r>
+        <w:t xml:space="preserve">, empirical studies that unequivocally demonstrate such effects are rather rare and have tended to focus on birds rather than bats (</w:t>
+      </w:r>
+      <w:r>
+        <w:rPr>
+          <w:b/>
+        </w:rPr>
+        <w:t xml:space="preserve">REF Schaub, others?</w:t>
+      </w:r>
+      <w:r>
+        <w:t xml:space="preserve">). Although this may be due to the logistical difficulty of study such large-scale effects, it is possible that cumulative effects themselves are rare, except in specific circumstances.</w:t>
+      </w:r>
+    </w:p>
+    <w:p>
+      <w:r>
+        <w:t xml:space="preserve">There are a number of important caveats with our findings that should be considered. First of all, these findings and conclusions should not be generalised to species other than</w:t>
+      </w:r>
+      <w:r>
+        <w:t xml:space="preserve"> </w:t>
+      </w:r>
+      <w:r>
+        <w:rPr>
+          <w:i/>
+        </w:rPr>
+        <w:t xml:space="preserve">Pipistrellus</w:t>
+      </w:r>
+      <w:r>
+        <w:t xml:space="preserve"> </w:t>
+      </w:r>
+      <w:r>
+        <w:t xml:space="preserve">sp. Although Pipistrelle bats are by far the commonest species in both our wider study area as well as in the specific habitats we studied</w:t>
+      </w:r>
+      <w:r>
+        <w:t xml:space="preserve"> </w:t>
+      </w:r>
+      <w:r>
+        <w:rPr>
+          <w:b/>
+        </w:rPr>
+        <w:t xml:space="preserve">REF</w:t>
+      </w:r>
+      <w:r>
+        <w:t xml:space="preserve">, it is likely that the collection of sufficient data to draw species-specific conclusions would rely on targeted surveys. The need to collect data at a wide range of sites rather than in specific habitats (where less widespread species may be more abundant) prevented us from doing this here. However, species-specific behavioural responses have been recorded for larger turbines</w:t>
+      </w:r>
+      <w:r>
+        <w:t xml:space="preserve"> </w:t>
+      </w:r>
+      <w:r>
+        <w:rPr>
+          <w:b/>
+        </w:rPr>
+        <w:t xml:space="preserve">REF</w:t>
+      </w:r>
+      <w:r>
+        <w:t xml:space="preserve"> </w:t>
+      </w:r>
+      <w:r>
+        <w:t xml:space="preserve">and we therefore consider this to be a research priority for SWTs</w:t>
+      </w:r>
+      <w:r>
+        <w:rPr>
+          <w:b/>
+        </w:rPr>
+        <w:t xml:space="preserve">REF Cerian's prelim findings?</w:t>
+      </w:r>
+      <w:r>
+        <w:t xml:space="preserve">. Secondly, the limited number of sites with more than two turbines in our sample means that we cannot exclude the possibility that a larger number of turbines</w:t>
+      </w:r>
+      <w:r>
+        <w:t xml:space="preserve"> </w:t>
+      </w:r>
+      <w:r>
+        <w:rPr>
+          <w:i/>
+        </w:rPr>
+        <w:t xml:space="preserve">would</w:t>
+      </w:r>
+      <w:r>
+        <w:t xml:space="preserve"> </w:t>
+      </w:r>
+      <w:r>
+        <w:t xml:space="preserve">cause cumulative effects; indeed modelling studies in birds</w:t>
+      </w:r>
+      <w:r>
+        <w:t xml:space="preserve"> </w:t>
+      </w:r>
+      <w:r>
+        <w:rPr>
+          <w:b/>
+        </w:rPr>
+        <w:t xml:space="preserve">REF Schaub</w:t>
+      </w:r>
+      <w:r>
+        <w:t xml:space="preserve"> </w:t>
+      </w:r>
+      <w:r>
+        <w:t xml:space="preserve">show that this may well be the case. Similarly, we here chose to record bat activity over a relatively large scale (up to 500m from SWTs), and dividing bat activity into 100m sections along the transects may mean that we have missed more subtle effects on a smaller scale.</w:t>
+      </w:r>
+    </w:p>
+    <w:p>
+      <w:r>
+        <w:t xml:space="preserve">Final concluding/summarising point. Perhaps recommendation?</w:t>
       </w:r>
     </w:p>
     <w:p>
@@ -1865,16 +1517,6 @@
     </w:p>
     <w:p>
       <w:pPr>
-        <w:pStyle w:val="Heading1"/>
-      </w:pPr>
-      <w:bookmarkStart w:id="40" w:name="appendix-1-preliminary-habitat-data-analysis-and-variable-selection"/>
-      <w:bookmarkEnd w:id="40"/>
-      <w:r>
-        <w:t xml:space="preserve">Appendix 1: Preliminary habitat data analysis and variable selection</w:t>
-      </w:r>
-    </w:p>
-    <w:p>
-      <w:pPr>
         <w:pStyle w:val="Bibliography"/>
       </w:pPr>
       <w:r>
@@ -1914,6 +1556,38 @@
         <w:pStyle w:val="Bibliography"/>
       </w:pPr>
       <w:r>
+        <w:t xml:space="preserve">Drewitt, A. &amp; Langston, R. (2006) Assessing the impacts of wind farms on birds.</w:t>
+      </w:r>
+      <w:r>
+        <w:t xml:space="preserve"> </w:t>
+      </w:r>
+      <w:r>
+        <w:rPr>
+          <w:i/>
+        </w:rPr>
+        <w:t xml:space="preserve">Ibis</w:t>
+      </w:r>
+      <w:r>
+        <w:t xml:space="preserve">,</w:t>
+      </w:r>
+      <w:r>
+        <w:t xml:space="preserve"> </w:t>
+      </w:r>
+      <w:r>
+        <w:rPr>
+          <w:b/>
+        </w:rPr>
+        <w:t xml:space="preserve">148</w:t>
+      </w:r>
+      <w:r>
+        <w:t xml:space="preserve">, 29–42.</w:t>
+      </w:r>
+    </w:p>
+    <w:p>
+      <w:pPr>
+        <w:pStyle w:val="Bibliography"/>
+      </w:pPr>
+      <w:r>
         <w:t xml:space="preserve">Gelman, A. (2008) Scaling regression inputs by dividing by two standard deviations.</w:t>
       </w:r>
       <w:r>
@@ -1974,6 +1648,70 @@
         <w:pStyle w:val="Bibliography"/>
       </w:pPr>
       <w:r>
+        <w:t xml:space="preserve">Larsen, J. &amp; Guillemette, M. (2007) Effects of wind turbines on flight behaviour of wintering common eiders: Implications for habitat use and collision risk.</w:t>
+      </w:r>
+      <w:r>
+        <w:t xml:space="preserve"> </w:t>
+      </w:r>
+      <w:r>
+        <w:rPr>
+          <w:i/>
+        </w:rPr>
+        <w:t xml:space="preserve">Journal of Applied Ecology</w:t>
+      </w:r>
+      <w:r>
+        <w:t xml:space="preserve">,</w:t>
+      </w:r>
+      <w:r>
+        <w:t xml:space="preserve"> </w:t>
+      </w:r>
+      <w:r>
+        <w:rPr>
+          <w:b/>
+        </w:rPr>
+        <w:t xml:space="preserve">44</w:t>
+      </w:r>
+      <w:r>
+        <w:t xml:space="preserve">, 516–522.</w:t>
+      </w:r>
+    </w:p>
+    <w:p>
+      <w:pPr>
+        <w:pStyle w:val="Bibliography"/>
+      </w:pPr>
+      <w:r>
+        <w:t xml:space="preserve">Masden, E.A., Fox, A.D., Furness, R.W., Bullman, R. &amp; Haydon, D.T. (2010) Cumulative impact assessments and bird/wind farm interactions: Developing a conceptual framework.</w:t>
+      </w:r>
+      <w:r>
+        <w:t xml:space="preserve"> </w:t>
+      </w:r>
+      <w:r>
+        <w:rPr>
+          <w:i/>
+        </w:rPr>
+        <w:t xml:space="preserve">Environmental Impact Assessment Review</w:t>
+      </w:r>
+      <w:r>
+        <w:t xml:space="preserve">,</w:t>
+      </w:r>
+      <w:r>
+        <w:t xml:space="preserve"> </w:t>
+      </w:r>
+      <w:r>
+        <w:rPr>
+          <w:b/>
+        </w:rPr>
+        <w:t xml:space="preserve">30</w:t>
+      </w:r>
+      <w:r>
+        <w:t xml:space="preserve">, 1–7.</w:t>
+      </w:r>
+    </w:p>
+    <w:p>
+      <w:pPr>
+        <w:pStyle w:val="Bibliography"/>
+      </w:pPr>
+      <w:r>
         <w:t xml:space="preserve">Minderman, J., Fuentes-Montemayor, E., Pearce-Higgins, J.W., Pendlebury, C.J. &amp; Park, K.J. (2014) Estimates and correlates of bird and bat mortality at small wind turbine sites.</w:t>
       </w:r>
       <w:r>
@@ -2006,7 +1744,7 @@
         <w:pStyle w:val="Bibliography"/>
       </w:pPr>
       <w:r>
-        <w:t xml:space="preserve">Minderman, J., Pendlebury, C.J., Pearce-Higgins, J.W. &amp; Park, K.J. (2012) Experimental Evidence for the Effect of Small Wind Turbine Proximity and Operation on Bird and Bat Activity.</w:t>
+        <w:t xml:space="preserve">Minderman, J., Pendlebury, C.J., Pearce-Higgins, J.W. &amp; Park, K.J. (2012) Experimental evidence for the effect of small wind turbine proximity and operation on bird and bat activity.</w:t>
       </w:r>
       <w:r>
         <w:t xml:space="preserve"> </w:t>
@@ -2102,6 +1840,38 @@
         <w:pStyle w:val="Bibliography"/>
       </w:pPr>
       <w:r>
+        <w:t xml:space="preserve">Pearce-Higgins, J.W., Stephen, L., Langston, R.H.W., Bainbridge, I.P. &amp; Bullman, R. (2009) The distribution of breeding birds around upland wind farms.</w:t>
+      </w:r>
+      <w:r>
+        <w:t xml:space="preserve"> </w:t>
+      </w:r>
+      <w:r>
+        <w:rPr>
+          <w:i/>
+        </w:rPr>
+        <w:t xml:space="preserve">Journal of Applied Ecology</w:t>
+      </w:r>
+      <w:r>
+        <w:t xml:space="preserve">,</w:t>
+      </w:r>
+      <w:r>
+        <w:t xml:space="preserve"> </w:t>
+      </w:r>
+      <w:r>
+        <w:rPr>
+          <w:b/>
+        </w:rPr>
+        <w:t xml:space="preserve">46</w:t>
+      </w:r>
+      <w:r>
+        <w:t xml:space="preserve">, 1323–1331.</w:t>
+      </w:r>
+    </w:p>
+    <w:p>
+      <w:pPr>
+        <w:pStyle w:val="Bibliography"/>
+      </w:pPr>
+      <w:r>
         <w:t xml:space="preserve">‘Quantum GIS Development Team’. (2014)</w:t>
       </w:r>
       <w:r>
@@ -2142,6 +1912,110 @@
         <w:pStyle w:val="Bibliography"/>
       </w:pPr>
       <w:r>
+        <w:t xml:space="preserve">RenewableUK. (2014)</w:t>
+      </w:r>
+      <w:r>
+        <w:t xml:space="preserve"> </w:t>
+      </w:r>
+      <w:r>
+        <w:rPr>
+          <w:i/>
+        </w:rPr>
+        <w:t xml:space="preserve">Small and Medium Wind Strategy: The Current and Future Potential of the Sub-500kW Wind Industry in the UK</w:t>
+      </w:r>
+      <w:r>
+        <w:t xml:space="preserve">. RenewableUK, London, UK.</w:t>
+      </w:r>
+    </w:p>
+    <w:p>
+      <w:pPr>
+        <w:pStyle w:val="Bibliography"/>
+      </w:pPr>
+      <w:r>
+        <w:t xml:space="preserve">Rydell, J., Bach, L., Dubourg-Savage, M., Green, M., Rodrigues, L. &amp; Hedenstrom, A. (2010) Bat mortality at wind turbines in northwestern Europe.</w:t>
+      </w:r>
+      <w:r>
+        <w:t xml:space="preserve"> </w:t>
+      </w:r>
+      <w:r>
+        <w:rPr>
+          <w:i/>
+        </w:rPr>
+        <w:t xml:space="preserve">Acta Chiropterologica</w:t>
+      </w:r>
+      <w:r>
+        <w:t xml:space="preserve">,</w:t>
+      </w:r>
+      <w:r>
+        <w:t xml:space="preserve"> </w:t>
+      </w:r>
+      <w:r>
+        <w:rPr>
+          <w:b/>
+        </w:rPr>
+        <w:t xml:space="preserve">12</w:t>
+      </w:r>
+      <w:r>
+        <w:t xml:space="preserve">, 261–274.</w:t>
+      </w:r>
+    </w:p>
+    <w:p>
+      <w:pPr>
+        <w:pStyle w:val="Bibliography"/>
+      </w:pPr>
+      <w:r>
+        <w:t xml:space="preserve">SNH. (2012)</w:t>
+      </w:r>
+      <w:r>
+        <w:t xml:space="preserve"> </w:t>
+      </w:r>
+      <w:r>
+        <w:rPr>
+          <w:i/>
+        </w:rPr>
+        <w:t xml:space="preserve">Assessing the Cumulative Impact of Onshore Wind Energy Developments</w:t>
+      </w:r>
+      <w:r>
+        <w:t xml:space="preserve">. Scottish Natural Heritage, Inverness, UK.</w:t>
+      </w:r>
+    </w:p>
+    <w:p>
+      <w:pPr>
+        <w:pStyle w:val="Bibliography"/>
+      </w:pPr>
+      <w:r>
+        <w:t xml:space="preserve">Tuomainen, U. &amp; Candolin, U. (2011) Behavioural responses to human-induced environmental change.</w:t>
+      </w:r>
+      <w:r>
+        <w:t xml:space="preserve"> </w:t>
+      </w:r>
+      <w:r>
+        <w:rPr>
+          <w:i/>
+        </w:rPr>
+        <w:t xml:space="preserve">Biological Reviews</w:t>
+      </w:r>
+      <w:r>
+        <w:t xml:space="preserve">,</w:t>
+      </w:r>
+      <w:r>
+        <w:t xml:space="preserve"> </w:t>
+      </w:r>
+      <w:r>
+        <w:rPr>
+          <w:b/>
+        </w:rPr>
+        <w:t xml:space="preserve">86</w:t>
+      </w:r>
+      <w:r>
+        <w:t xml:space="preserve">, 640–657.</w:t>
+      </w:r>
+    </w:p>
+    <w:p>
+      <w:pPr>
+        <w:pStyle w:val="Bibliography"/>
+      </w:pPr>
+      <w:r>
         <w:t xml:space="preserve">‘UK Meteorological Office’. (2006)</w:t>
       </w:r>
       <w:r>
@@ -2155,6 +2029,26 @@
       </w:r>
       <w:r>
         <w:t xml:space="preserve">. NCAS British Atmospheric Data Centre, Didcot, UK.</w:t>
+      </w:r>
+    </w:p>
+    <w:p>
+      <w:pPr>
+        <w:pStyle w:val="Bibliography"/>
+      </w:pPr>
+      <w:r>
+        <w:t xml:space="preserve">WWEA. (2013)</w:t>
+      </w:r>
+      <w:r>
+        <w:t xml:space="preserve"> </w:t>
+      </w:r>
+      <w:r>
+        <w:rPr>
+          <w:i/>
+        </w:rPr>
+        <w:t xml:space="preserve">2013 Small Wind World Report Update</w:t>
+      </w:r>
+      <w:r>
+        <w:t xml:space="preserve">. World Wind Energy Association, Bonn, Germany.</w:t>
       </w:r>
     </w:p>
     <w:sectPr>
@@ -2541,7 +2435,7 @@
     </w:lvl>
   </w:abstractNum>
   <w:abstractNum w:abstractNumId="990">
-    <w:nsid w:val="ccea14d1"/>
+    <w:nsid w:val="18a4b6dd"/>
     <w:multiLevelType w:val="multilevel"/>
     <w:lvl w:ilvl="0">
       <w:numFmt w:val="bullet"/>
@@ -2622,7 +2516,7 @@
     </w:lvl>
   </w:abstractNum>
   <w:abstractNum w:abstractNumId="99411">
-    <w:nsid w:val="732694f8"/>
+    <w:nsid w:val="d5062417"/>
     <w:multiLevelType w:val="multilevel"/>
     <w:lvl w:ilvl="0">
       <w:start w:val="1"/>
@@ -2700,87 +2594,6 @@
       <w:start w:val="1"/>
       <w:numFmt w:val="decimal"/>
       <w:lvlText w:val="%7."/>
-      <w:lvlJc w:val="left"/>
-      <w:pPr>
-        <w:tabs>
-          <w:tab w:val="num" w:pos="4320"/>
-        </w:tabs>
-        <w:ind w:left="4800" w:hanging="480"/>
-      </w:pPr>
-    </w:lvl>
-  </w:abstractNum>
-  <w:abstractNum w:abstractNumId="991">
-    <w:nsid w:val="4b325215"/>
-    <w:multiLevelType w:val="multilevel"/>
-    <w:lvl w:ilvl="0">
-      <w:numFmt w:val="bullet"/>
-      <w:lvlText w:val="•"/>
-      <w:lvlJc w:val="left"/>
-      <w:pPr>
-        <w:tabs>
-          <w:tab w:val="num" w:pos="0"/>
-        </w:tabs>
-        <w:ind w:left="480" w:hanging="480"/>
-      </w:pPr>
-    </w:lvl>
-    <w:lvl w:ilvl="1">
-      <w:numFmt w:val="bullet"/>
-      <w:lvlText w:val="–"/>
-      <w:lvlJc w:val="left"/>
-      <w:pPr>
-        <w:tabs>
-          <w:tab w:val="num" w:pos="720"/>
-        </w:tabs>
-        <w:ind w:left="1200" w:hanging="480"/>
-      </w:pPr>
-    </w:lvl>
-    <w:lvl w:ilvl="2">
-      <w:numFmt w:val="bullet"/>
-      <w:lvlText w:val="•"/>
-      <w:lvlJc w:val="left"/>
-      <w:pPr>
-        <w:tabs>
-          <w:tab w:val="num" w:pos="1440"/>
-        </w:tabs>
-        <w:ind w:left="1920" w:hanging="480"/>
-      </w:pPr>
-    </w:lvl>
-    <w:lvl w:ilvl="3">
-      <w:numFmt w:val="bullet"/>
-      <w:lvlText w:val="–"/>
-      <w:lvlJc w:val="left"/>
-      <w:pPr>
-        <w:tabs>
-          <w:tab w:val="num" w:pos="2160"/>
-        </w:tabs>
-        <w:ind w:left="2640" w:hanging="480"/>
-      </w:pPr>
-    </w:lvl>
-    <w:lvl w:ilvl="4">
-      <w:numFmt w:val="bullet"/>
-      <w:lvlText w:val="•"/>
-      <w:lvlJc w:val="left"/>
-      <w:pPr>
-        <w:tabs>
-          <w:tab w:val="num" w:pos="2880"/>
-        </w:tabs>
-        <w:ind w:left="3360" w:hanging="480"/>
-      </w:pPr>
-    </w:lvl>
-    <w:lvl w:ilvl="5">
-      <w:numFmt w:val="bullet"/>
-      <w:lvlText w:val="–"/>
-      <w:lvlJc w:val="left"/>
-      <w:pPr>
-        <w:tabs>
-          <w:tab w:val="num" w:pos="3600"/>
-        </w:tabs>
-        <w:ind w:left="4080" w:hanging="480"/>
-      </w:pPr>
-    </w:lvl>
-    <w:lvl w:ilvl="6">
-      <w:numFmt w:val="bullet"/>
-      <w:lvlText w:val="•"/>
       <w:lvlJc w:val="left"/>
       <w:pPr>
         <w:tabs>
@@ -2827,9 +2640,6 @@
     </w:lvlOverride>
   </w:num>
   <w:num w:numId="1002">
-    <w:abstractNumId w:val="991"/>
-  </w:num>
-  <w:num w:numId="1003">
     <w:abstractNumId w:val="99411"/>
     <w:lvlOverride w:ilvl="0">
       <w:startOverride w:val="1"/>
@@ -2853,7 +2663,7 @@
       <w:startOverride w:val="1"/>
     </w:lvlOverride>
   </w:num>
-  <w:num w:numId="1004">
+  <w:num w:numId="1003">
     <w:abstractNumId w:val="99411"/>
     <w:lvlOverride w:ilvl="0">
       <w:startOverride w:val="1"/>

</xml_diff>